<commit_message>
pastrat doar adjective si substantive la lda - da rezultate ok
</commit_message>
<xml_diff>
--- a/rezultate.docx
+++ b/rezultate.docx
@@ -28,13 +28,17 @@
     <w:p>
       <w:pPr>
         <w:rPr>
-          <w:sz w:val="24"/>
-          <w:szCs w:val="24"/>
-          <w:lang w:val="en-US"/>
-        </w:rPr>
-      </w:pPr>
-      <w:r>
-        <w:rPr>
+          <w:b/>
+          <w:bCs/>
+          <w:sz w:val="24"/>
+          <w:szCs w:val="24"/>
+          <w:lang w:val="en-US"/>
+        </w:rPr>
+      </w:pPr>
+      <w:r>
+        <w:rPr>
+          <w:b/>
+          <w:bCs/>
           <w:sz w:val="24"/>
           <w:szCs w:val="24"/>
           <w:lang w:val="en-US"/>
@@ -73,6 +77,424 @@
           <w:szCs w:val="24"/>
           <w:lang w:val="en-US"/>
         </w:rPr>
+        <w:t>deduplication_threshold = 0.2</w:t>
+      </w:r>
+    </w:p>
+    <w:p>
+      <w:pPr>
+        <w:rPr>
+          <w:sz w:val="24"/>
+          <w:szCs w:val="24"/>
+          <w:lang w:val="en-US"/>
+        </w:rPr>
+      </w:pPr>
+      <w:r>
+        <w:rPr>
+          <w:sz w:val="24"/>
+          <w:szCs w:val="24"/>
+          <w:lang w:val="en-US"/>
+        </w:rPr>
+        <w:t>keywords_nr = 10</w:t>
+      </w:r>
+    </w:p>
+    <w:p>
+      <w:pPr>
+        <w:rPr>
+          <w:sz w:val="24"/>
+          <w:szCs w:val="24"/>
+          <w:lang w:val="en-US"/>
+        </w:rPr>
+      </w:pPr>
+      <w:r>
+        <w:rPr>
+          <w:sz w:val="24"/>
+          <w:szCs w:val="24"/>
+          <w:lang w:val="en-US"/>
+        </w:rPr>
+        <w:t>remove_pos = ['ADV', 'PRON', 'CCONJ', 'PUNCT', 'PART', 'DET', 'SPACE', 'NUM', 'SYM', 'PROPN']</w:t>
+      </w:r>
+    </w:p>
+    <w:p>
+      <w:pPr>
+        <w:rPr>
+          <w:sz w:val="24"/>
+          <w:szCs w:val="24"/>
+          <w:lang w:val="en-US"/>
+        </w:rPr>
+      </w:pPr>
+      <w:r>
+        <w:rPr>
+          <w:sz w:val="24"/>
+          <w:szCs w:val="24"/>
+          <w:lang w:val="en-US"/>
+        </w:rPr>
+        <w:t>stop_words = ['paper', 'present', 'propose']</w:t>
+      </w:r>
+    </w:p>
+    <w:p>
+      <w:pPr>
+        <w:ind w:left="720"/>
+        <w:rPr>
+          <w:sz w:val="24"/>
+          <w:szCs w:val="24"/>
+          <w:lang w:val="en-US"/>
+        </w:rPr>
+      </w:pPr>
+      <w:r>
+        <w:rPr>
+          <w:sz w:val="24"/>
+          <w:szCs w:val="24"/>
+          <w:lang w:val="en-US"/>
+        </w:rPr>
+        <w:t>Pt author_id = 534:</w:t>
+      </w:r>
+      <w:r>
+        <w:rPr>
+          <w:sz w:val="24"/>
+          <w:szCs w:val="24"/>
+          <w:lang w:val="en-US"/>
+        </w:rPr>
+        <w:br/>
+      </w:r>
+      <w:r>
+        <w:rPr>
+          <w:sz w:val="24"/>
+          <w:szCs w:val="24"/>
+          <w:lang w:val="en-US"/>
+        </w:rPr>
+        <w:t>('distributed systems', 6.486297518333773e-07)</w:t>
+      </w:r>
+    </w:p>
+    <w:p>
+      <w:pPr>
+        <w:ind w:left="720"/>
+        <w:rPr>
+          <w:sz w:val="24"/>
+          <w:szCs w:val="24"/>
+          <w:lang w:val="en-US"/>
+        </w:rPr>
+      </w:pPr>
+      <w:r>
+        <w:rPr>
+          <w:sz w:val="24"/>
+          <w:szCs w:val="24"/>
+          <w:lang w:val="en-US"/>
+        </w:rPr>
+        <w:t>('opportunistic networks', 2.542880091946773e-06)</w:t>
+      </w:r>
+    </w:p>
+    <w:p>
+      <w:pPr>
+        <w:ind w:left="720"/>
+        <w:rPr>
+          <w:sz w:val="24"/>
+          <w:szCs w:val="24"/>
+          <w:lang w:val="en-US"/>
+        </w:rPr>
+      </w:pPr>
+      <w:r>
+        <w:rPr>
+          <w:sz w:val="24"/>
+          <w:szCs w:val="24"/>
+          <w:lang w:val="en-US"/>
+        </w:rPr>
+        <w:t>('mobile device', 6.326549047884701e-06)</w:t>
+      </w:r>
+    </w:p>
+    <w:p>
+      <w:pPr>
+        <w:ind w:left="720"/>
+        <w:rPr>
+          <w:sz w:val="24"/>
+          <w:szCs w:val="24"/>
+          <w:lang w:val="en-US"/>
+        </w:rPr>
+      </w:pPr>
+      <w:r>
+        <w:rPr>
+          <w:sz w:val="24"/>
+          <w:szCs w:val="24"/>
+          <w:lang w:val="en-US"/>
+        </w:rPr>
+        <w:t>('data', 8.747530629655898e-06)</w:t>
+      </w:r>
+    </w:p>
+    <w:p>
+      <w:pPr>
+        <w:ind w:left="720"/>
+        <w:rPr>
+          <w:sz w:val="24"/>
+          <w:szCs w:val="24"/>
+          <w:lang w:val="en-US"/>
+        </w:rPr>
+      </w:pPr>
+      <w:r>
+        <w:rPr>
+          <w:sz w:val="24"/>
+          <w:szCs w:val="24"/>
+          <w:lang w:val="en-US"/>
+        </w:rPr>
+        <w:t>('network traffic', 1.59438310959238e-05)</w:t>
+      </w:r>
+    </w:p>
+    <w:p>
+      <w:pPr>
+        <w:ind w:left="720"/>
+        <w:rPr>
+          <w:sz w:val="24"/>
+          <w:szCs w:val="24"/>
+          <w:lang w:val="en-US"/>
+        </w:rPr>
+      </w:pPr>
+      <w:r>
+        <w:rPr>
+          <w:sz w:val="24"/>
+          <w:szCs w:val="24"/>
+          <w:lang w:val="en-US"/>
+        </w:rPr>
+        <w:t>('time information', 2.19122143554771e-05)</w:t>
+      </w:r>
+    </w:p>
+    <w:p>
+      <w:pPr>
+        <w:ind w:left="720"/>
+        <w:rPr>
+          <w:sz w:val="24"/>
+          <w:szCs w:val="24"/>
+          <w:lang w:val="en-US"/>
+        </w:rPr>
+      </w:pPr>
+      <w:r>
+        <w:rPr>
+          <w:sz w:val="24"/>
+          <w:szCs w:val="24"/>
+          <w:lang w:val="en-US"/>
+        </w:rPr>
+        <w:t>('cloud computing', 3.602812885925975e-05)</w:t>
+      </w:r>
+    </w:p>
+    <w:p>
+      <w:pPr>
+        <w:ind w:left="720"/>
+        <w:rPr>
+          <w:sz w:val="24"/>
+          <w:szCs w:val="24"/>
+          <w:lang w:val="en-US"/>
+        </w:rPr>
+      </w:pPr>
+      <w:r>
+        <w:rPr>
+          <w:sz w:val="24"/>
+          <w:szCs w:val="24"/>
+          <w:lang w:val="en-US"/>
+        </w:rPr>
+        <w:t>('system architectures', 5.3703830710534795e-05)</w:t>
+      </w:r>
+    </w:p>
+    <w:p>
+      <w:pPr>
+        <w:ind w:left="720"/>
+        <w:rPr>
+          <w:sz w:val="24"/>
+          <w:szCs w:val="24"/>
+          <w:lang w:val="en-US"/>
+        </w:rPr>
+      </w:pPr>
+      <w:r>
+        <w:rPr>
+          <w:sz w:val="24"/>
+          <w:szCs w:val="24"/>
+          <w:lang w:val="en-US"/>
+        </w:rPr>
+        <w:t>('scheduling algorithm', 5.4045301229162336e-05)</w:t>
+      </w:r>
+    </w:p>
+    <w:p>
+      <w:pPr>
+        <w:ind w:left="720"/>
+        <w:rPr>
+          <w:sz w:val="24"/>
+          <w:szCs w:val="24"/>
+          <w:lang w:val="en-US"/>
+        </w:rPr>
+      </w:pPr>
+      <w:r>
+        <w:rPr>
+          <w:sz w:val="24"/>
+          <w:szCs w:val="24"/>
+          <w:lang w:val="en-US"/>
+        </w:rPr>
+        <w:t>('large', 5.636785745618369e-05)</w:t>
+      </w:r>
+    </w:p>
+    <w:p>
+      <w:pPr>
+        <w:ind w:left="720"/>
+        <w:rPr>
+          <w:sz w:val="24"/>
+          <w:szCs w:val="24"/>
+          <w:lang w:val="en-US"/>
+        </w:rPr>
+      </w:pPr>
+    </w:p>
+    <w:p>
+      <w:pPr>
+        <w:ind w:left="720"/>
+        <w:rPr>
+          <w:sz w:val="24"/>
+          <w:szCs w:val="24"/>
+          <w:lang w:val="en-US"/>
+        </w:rPr>
+      </w:pPr>
+      <w:r>
+        <w:rPr>
+          <w:sz w:val="24"/>
+          <w:szCs w:val="24"/>
+          <w:lang w:val="en-US"/>
+        </w:rPr>
+        <w:t>Fara remove_pos si keywords_nr = 5:</w:t>
+      </w:r>
+    </w:p>
+    <w:p>
+      <w:pPr>
+        <w:ind w:left="720"/>
+        <w:rPr>
+          <w:sz w:val="24"/>
+          <w:szCs w:val="24"/>
+          <w:lang w:val="en-US"/>
+        </w:rPr>
+      </w:pPr>
+      <w:r>
+        <w:rPr>
+          <w:sz w:val="24"/>
+          <w:szCs w:val="24"/>
+          <w:lang w:val="en-US"/>
+        </w:rPr>
+        <w:t>('distributed systems', 3.1019707051035056e-07)</w:t>
+      </w:r>
+    </w:p>
+    <w:p>
+      <w:pPr>
+        <w:ind w:left="720"/>
+        <w:rPr>
+          <w:sz w:val="24"/>
+          <w:szCs w:val="24"/>
+          <w:lang w:val="en-US"/>
+        </w:rPr>
+      </w:pPr>
+      <w:r>
+        <w:rPr>
+          <w:sz w:val="24"/>
+          <w:szCs w:val="24"/>
+          <w:lang w:val="en-US"/>
+        </w:rPr>
+        <w:t>('opportunistic networks', 1.371932451167339e-06)</w:t>
+      </w:r>
+    </w:p>
+    <w:p>
+      <w:pPr>
+        <w:ind w:left="720"/>
+        <w:rPr>
+          <w:sz w:val="24"/>
+          <w:szCs w:val="24"/>
+          <w:lang w:val="en-US"/>
+        </w:rPr>
+      </w:pPr>
+      <w:r>
+        <w:rPr>
+          <w:sz w:val="24"/>
+          <w:szCs w:val="24"/>
+          <w:lang w:val="en-US"/>
+        </w:rPr>
+        <w:t>('cloud computing', 3.1212460966845947e-06)</w:t>
+      </w:r>
+    </w:p>
+    <w:p>
+      <w:pPr>
+        <w:ind w:left="720"/>
+        <w:rPr>
+          <w:sz w:val="24"/>
+          <w:szCs w:val="24"/>
+          <w:lang w:val="en-US"/>
+        </w:rPr>
+      </w:pPr>
+      <w:r>
+        <w:rPr>
+          <w:sz w:val="24"/>
+          <w:szCs w:val="24"/>
+          <w:lang w:val="en-US"/>
+        </w:rPr>
+        <w:t>('mobile device', 3.4138318996966906e-06)</w:t>
+      </w:r>
+    </w:p>
+    <w:p>
+      <w:pPr>
+        <w:ind w:left="720"/>
+        <w:rPr>
+          <w:sz w:val="24"/>
+          <w:szCs w:val="24"/>
+          <w:lang w:val="en-US"/>
+        </w:rPr>
+      </w:pPr>
+      <w:r>
+        <w:rPr>
+          <w:sz w:val="24"/>
+          <w:szCs w:val="24"/>
+          <w:lang w:val="en-US"/>
+        </w:rPr>
+        <w:t>('network traffic', 8.446037204843576e-06)</w:t>
+      </w:r>
+    </w:p>
+    <w:p>
+      <w:pPr>
+        <w:rPr>
+          <w:sz w:val="24"/>
+          <w:szCs w:val="24"/>
+          <w:lang w:val="en-US"/>
+        </w:rPr>
+      </w:pPr>
+    </w:p>
+    <w:p>
+      <w:pPr>
+        <w:rPr>
+          <w:sz w:val="24"/>
+          <w:szCs w:val="24"/>
+          <w:lang w:val="en-US"/>
+        </w:rPr>
+      </w:pPr>
+    </w:p>
+    <w:p>
+      <w:pPr>
+        <w:rPr>
+          <w:sz w:val="24"/>
+          <w:szCs w:val="24"/>
+          <w:lang w:val="en-US"/>
+        </w:rPr>
+      </w:pPr>
+      <w:r>
+        <w:rPr>
+          <w:sz w:val="24"/>
+          <w:szCs w:val="24"/>
+          <w:lang w:val="en-US"/>
+        </w:rPr>
+        <w:lastRenderedPageBreak/>
+        <w:t>max_ngram = 2</w:t>
+      </w:r>
+    </w:p>
+    <w:p>
+      <w:pPr>
+        <w:rPr>
+          <w:sz w:val="24"/>
+          <w:szCs w:val="24"/>
+          <w:lang w:val="en-US"/>
+        </w:rPr>
+      </w:pPr>
+      <w:r>
+        <w:rPr>
+          <w:sz w:val="24"/>
+          <w:szCs w:val="24"/>
+          <w:lang w:val="en-US"/>
+        </w:rPr>
         <w:t>deduplication_threshold = 0.3</w:t>
       </w:r>
     </w:p>
@@ -107,38 +529,51 @@
           <w:szCs w:val="24"/>
           <w:lang w:val="en-US"/>
         </w:rPr>
-        <w:t>remove_pos = ['ADV', 'PRON', 'CCONJ', 'PUNCT', 'PART', 'DET', 'SPACE', 'NUM', 'SYM', 'PROPN']</w:t>
-      </w:r>
-    </w:p>
-    <w:p>
-      <w:pPr>
-        <w:pStyle w:val="Listparagraf"/>
-        <w:numPr>
-          <w:ilvl w:val="0"/>
-          <w:numId w:val="1"/>
-        </w:numPr>
-        <w:rPr>
-          <w:sz w:val="24"/>
-          <w:szCs w:val="24"/>
-          <w:lang w:val="en-US"/>
-        </w:rPr>
-      </w:pPr>
-      <w:r>
-        <w:rPr>
-          <w:sz w:val="24"/>
-          <w:szCs w:val="24"/>
-          <w:lang w:val="en-US"/>
-        </w:rPr>
-        <w:t>Pt author_id = 534:</w:t>
-      </w:r>
-      <w:r>
-        <w:rPr>
-          <w:sz w:val="24"/>
-          <w:szCs w:val="24"/>
-          <w:lang w:val="en-US"/>
-        </w:rPr>
-        <w:br/>
-      </w:r>
+        <w:t>remove_entities = ['PERSON', 'NORP', 'FAC', 'ORG', 'GPE', 'LOC', 'LANGUAGE', 'DATE', 'TIME', 'PERCENT', 'MONEY',\</w:t>
+      </w:r>
+    </w:p>
+    <w:p>
+      <w:pPr>
+        <w:rPr>
+          <w:sz w:val="24"/>
+          <w:szCs w:val="24"/>
+          <w:lang w:val="en-US"/>
+        </w:rPr>
+      </w:pPr>
+      <w:r>
+        <w:rPr>
+          <w:sz w:val="24"/>
+          <w:szCs w:val="24"/>
+          <w:lang w:val="en-US"/>
+        </w:rPr>
+        <w:t xml:space="preserve">                   'QUANTITY', 'CARDINAL', 'ORDINAL', 'PRODUCT']</w:t>
+      </w:r>
+    </w:p>
+    <w:p>
+      <w:pPr>
+        <w:rPr>
+          <w:sz w:val="24"/>
+          <w:szCs w:val="24"/>
+          <w:lang w:val="en-US"/>
+        </w:rPr>
+      </w:pPr>
+      <w:r>
+        <w:rPr>
+          <w:sz w:val="24"/>
+          <w:szCs w:val="24"/>
+          <w:lang w:val="en-US"/>
+        </w:rPr>
+        <w:t>stop_words = ['paper', 'present', 'propose', 'datum', 'people', 'result', 'solution', 'case', 'order', 'base', 'ieee', 'privacy', 'policy']</w:t>
+      </w:r>
+    </w:p>
+    <w:p>
+      <w:pPr>
+        <w:rPr>
+          <w:sz w:val="24"/>
+          <w:szCs w:val="24"/>
+          <w:lang w:val="en-US"/>
+        </w:rPr>
+      </w:pPr>
       <w:r>
         <w:rPr>
           <w:sz w:val="24"/>
@@ -146,169 +581,7 @@
           <w:lang w:val="en-US"/>
         </w:rPr>
         <w:tab/>
-        <w:t>('distributed systems', 6.803552805357417e-07)</w:t>
-      </w:r>
-    </w:p>
-    <w:p>
-      <w:pPr>
-        <w:ind w:firstLine="720"/>
-        <w:rPr>
-          <w:sz w:val="24"/>
-          <w:szCs w:val="24"/>
-          <w:lang w:val="en-US"/>
-        </w:rPr>
-      </w:pPr>
-      <w:r>
-        <w:rPr>
-          <w:sz w:val="24"/>
-          <w:szCs w:val="24"/>
-          <w:lang w:val="en-US"/>
-        </w:rPr>
-        <w:t>('mobile devices', 1.4522918300885887e-06)</w:t>
-      </w:r>
-    </w:p>
-    <w:p>
-      <w:pPr>
-        <w:ind w:firstLine="720"/>
-        <w:rPr>
-          <w:sz w:val="24"/>
-          <w:szCs w:val="24"/>
-          <w:lang w:val="en-US"/>
-        </w:rPr>
-      </w:pPr>
-      <w:r>
-        <w:rPr>
-          <w:sz w:val="24"/>
-          <w:szCs w:val="24"/>
-          <w:lang w:val="en-US"/>
-        </w:rPr>
-        <w:t>('large scale', 2.053868189219305e-06)</w:t>
-      </w:r>
-    </w:p>
-    <w:p>
-      <w:pPr>
-        <w:ind w:firstLine="720"/>
-        <w:rPr>
-          <w:sz w:val="24"/>
-          <w:szCs w:val="24"/>
-          <w:lang w:val="en-US"/>
-        </w:rPr>
-      </w:pPr>
-      <w:r>
-        <w:rPr>
-          <w:sz w:val="24"/>
-          <w:szCs w:val="24"/>
-          <w:lang w:val="en-US"/>
-        </w:rPr>
-        <w:t>('opportunistic networks', 2.6617590155451938e-06)</w:t>
-      </w:r>
-    </w:p>
-    <w:p>
-      <w:pPr>
-        <w:ind w:firstLine="720"/>
-        <w:rPr>
-          <w:sz w:val="24"/>
-          <w:szCs w:val="24"/>
-          <w:lang w:val="en-US"/>
-        </w:rPr>
-      </w:pPr>
-      <w:r>
-        <w:rPr>
-          <w:sz w:val="24"/>
-          <w:szCs w:val="24"/>
-          <w:lang w:val="en-US"/>
-        </w:rPr>
-        <w:t>('scale distributed', 2.7022711566850022e-06)</w:t>
-      </w:r>
-    </w:p>
-    <w:p>
-      <w:pPr>
-        <w:ind w:firstLine="720"/>
-        <w:rPr>
-          <w:sz w:val="24"/>
-          <w:szCs w:val="24"/>
-          <w:lang w:val="en-US"/>
-        </w:rPr>
-      </w:pPr>
-      <w:r>
-        <w:rPr>
-          <w:sz w:val="24"/>
-          <w:szCs w:val="24"/>
-          <w:lang w:val="en-US"/>
-        </w:rPr>
-        <w:t>('paper presents', 3.311596021687409e-06)</w:t>
-      </w:r>
-    </w:p>
-    <w:p>
-      <w:pPr>
-        <w:ind w:firstLine="720"/>
-        <w:rPr>
-          <w:sz w:val="24"/>
-          <w:szCs w:val="24"/>
-          <w:lang w:val="en-US"/>
-        </w:rPr>
-      </w:pPr>
-      <w:r>
-        <w:rPr>
-          <w:sz w:val="24"/>
-          <w:szCs w:val="24"/>
-          <w:lang w:val="en-US"/>
-        </w:rPr>
-        <w:t>('big data', 8.566451987539797e-06)</w:t>
-      </w:r>
-    </w:p>
-    <w:p>
-      <w:pPr>
-        <w:ind w:firstLine="720"/>
-        <w:rPr>
-          <w:sz w:val="24"/>
-          <w:szCs w:val="24"/>
-          <w:lang w:val="en-US"/>
-        </w:rPr>
-      </w:pPr>
-      <w:r>
-        <w:rPr>
-          <w:sz w:val="24"/>
-          <w:szCs w:val="24"/>
-          <w:lang w:val="en-US"/>
-        </w:rPr>
-        <w:t>('data analysis', 1.0666667266910877e-05)</w:t>
-      </w:r>
-    </w:p>
-    <w:p>
-      <w:pPr>
-        <w:ind w:firstLine="720"/>
-        <w:rPr>
-          <w:sz w:val="24"/>
-          <w:szCs w:val="24"/>
-          <w:lang w:val="en-US"/>
-        </w:rPr>
-      </w:pPr>
-      <w:r>
-        <w:rPr>
-          <w:sz w:val="24"/>
-          <w:szCs w:val="24"/>
-          <w:lang w:val="en-US"/>
-        </w:rPr>
-        <w:t>('network resources', 1.4009190308708495e-05)</w:t>
-      </w:r>
-    </w:p>
-    <w:p>
-      <w:pPr>
-        <w:ind w:firstLine="720"/>
-        <w:rPr>
-          <w:sz w:val="24"/>
-          <w:szCs w:val="24"/>
-          <w:lang w:val="en-US"/>
-        </w:rPr>
-      </w:pPr>
-      <w:r>
-        <w:rPr>
-          <w:sz w:val="24"/>
-          <w:szCs w:val="24"/>
-          <w:lang w:val="en-US"/>
-        </w:rPr>
-        <w:t>('services applications', 1.5199148153873412e-05)</w:t>
+        <w:t>Pt id = 534:</w:t>
       </w:r>
     </w:p>
     <w:p>
@@ -327,181 +600,329 @@
         </w:rPr>
         <w:tab/>
       </w:r>
-    </w:p>
-    <w:p>
-      <w:pPr>
-        <w:rPr>
-          <w:sz w:val="24"/>
-          <w:szCs w:val="24"/>
-          <w:lang w:val="en-US"/>
-        </w:rPr>
-      </w:pPr>
-    </w:p>
-    <w:p>
-      <w:pPr>
-        <w:ind w:firstLine="720"/>
-        <w:rPr>
-          <w:sz w:val="24"/>
-          <w:szCs w:val="24"/>
-          <w:lang w:val="en-US"/>
-        </w:rPr>
-      </w:pPr>
-      <w:r>
-        <w:rPr>
-          <w:sz w:val="24"/>
-          <w:szCs w:val="24"/>
-          <w:lang w:val="en-US"/>
-        </w:rPr>
-        <w:t xml:space="preserve">Cu </w:t>
-      </w:r>
-      <w:r>
-        <w:rPr>
-          <w:sz w:val="24"/>
-          <w:szCs w:val="24"/>
-          <w:lang w:val="en-US"/>
-        </w:rPr>
-        <w:t>deduplication_threshold = 0.</w:t>
-      </w:r>
-      <w:r>
-        <w:rPr>
-          <w:sz w:val="24"/>
-          <w:szCs w:val="24"/>
-          <w:lang w:val="en-US"/>
-        </w:rPr>
-        <w:t>2:</w:t>
-      </w:r>
-    </w:p>
-    <w:p>
-      <w:pPr>
-        <w:rPr>
-          <w:sz w:val="24"/>
-          <w:szCs w:val="24"/>
-          <w:lang w:val="en-US"/>
-        </w:rPr>
-      </w:pPr>
-      <w:r>
-        <w:rPr>
-          <w:sz w:val="24"/>
-          <w:szCs w:val="24"/>
-          <w:lang w:val="en-US"/>
-        </w:rPr>
-        <w:tab/>
-      </w:r>
-      <w:r>
-        <w:rPr>
-          <w:sz w:val="24"/>
-          <w:szCs w:val="24"/>
-          <w:lang w:val="en-US"/>
-        </w:rPr>
-        <w:t>('distributed systems', 6.803552805357417e-07)</w:t>
-      </w:r>
-    </w:p>
-    <w:p>
-      <w:pPr>
-        <w:ind w:firstLine="720"/>
-        <w:rPr>
-          <w:sz w:val="24"/>
-          <w:szCs w:val="24"/>
-          <w:lang w:val="en-US"/>
-        </w:rPr>
-      </w:pPr>
-      <w:r>
-        <w:rPr>
-          <w:sz w:val="24"/>
-          <w:szCs w:val="24"/>
-          <w:lang w:val="en-US"/>
-        </w:rPr>
-        <w:t>('opportunistic networks', 2.6617590155451938e-06)</w:t>
-      </w:r>
-    </w:p>
-    <w:p>
-      <w:pPr>
-        <w:ind w:firstLine="720"/>
-        <w:rPr>
-          <w:sz w:val="24"/>
-          <w:szCs w:val="24"/>
-          <w:lang w:val="en-US"/>
-        </w:rPr>
-      </w:pPr>
-      <w:r>
-        <w:rPr>
-          <w:sz w:val="24"/>
-          <w:szCs w:val="24"/>
-          <w:lang w:val="en-US"/>
-        </w:rPr>
-        <w:t>('mobile device', 6.649967853563537e-06)</w:t>
-      </w:r>
-    </w:p>
-    <w:p>
-      <w:pPr>
-        <w:ind w:firstLine="720"/>
-        <w:rPr>
-          <w:sz w:val="24"/>
-          <w:szCs w:val="24"/>
-          <w:lang w:val="en-US"/>
-        </w:rPr>
-      </w:pPr>
-      <w:r>
-        <w:rPr>
-          <w:sz w:val="24"/>
-          <w:szCs w:val="24"/>
-          <w:lang w:val="en-US"/>
-        </w:rPr>
-        <w:t>('data', 8.972991427147693e-06)</w:t>
-      </w:r>
-    </w:p>
-    <w:p>
-      <w:pPr>
-        <w:ind w:firstLine="720"/>
-        <w:rPr>
-          <w:sz w:val="24"/>
-          <w:szCs w:val="24"/>
-          <w:lang w:val="en-US"/>
-        </w:rPr>
-      </w:pPr>
-      <w:r>
-        <w:rPr>
-          <w:sz w:val="24"/>
-          <w:szCs w:val="24"/>
-          <w:lang w:val="en-US"/>
-        </w:rPr>
-        <w:t>('paper propose', 1.0452489146063027e-05)</w:t>
-      </w:r>
-    </w:p>
-    <w:p>
-      <w:pPr>
-        <w:ind w:firstLine="720"/>
-        <w:rPr>
-          <w:sz w:val="24"/>
-          <w:szCs w:val="24"/>
-          <w:lang w:val="en-US"/>
-        </w:rPr>
-      </w:pPr>
-      <w:r>
-        <w:rPr>
-          <w:sz w:val="24"/>
-          <w:szCs w:val="24"/>
-          <w:lang w:val="en-US"/>
-        </w:rPr>
-        <w:t>('network traffic', 1.6710213235148208e-05)</w:t>
-      </w:r>
-    </w:p>
-    <w:p>
-      <w:pPr>
-        <w:ind w:firstLine="720"/>
-        <w:rPr>
-          <w:sz w:val="24"/>
-          <w:szCs w:val="24"/>
-          <w:lang w:val="en-US"/>
-        </w:rPr>
-      </w:pPr>
-      <w:r>
-        <w:rPr>
-          <w:sz w:val="24"/>
-          <w:szCs w:val="24"/>
-          <w:lang w:val="en-US"/>
-        </w:rPr>
-        <w:t>('time information', 2.3021153053003897e-05)</w:t>
+      <w:r>
+        <w:rPr>
+          <w:sz w:val="24"/>
+          <w:szCs w:val="24"/>
+          <w:lang w:val="en-US"/>
+        </w:rPr>
+        <w:t>('distributed systems', 3.047774550077539e-07)</w:t>
+      </w:r>
+    </w:p>
+    <w:p>
+      <w:pPr>
+        <w:ind w:firstLine="720"/>
+        <w:rPr>
+          <w:sz w:val="24"/>
+          <w:szCs w:val="24"/>
+          <w:lang w:val="en-US"/>
+        </w:rPr>
+      </w:pPr>
+      <w:r>
+        <w:rPr>
+          <w:sz w:val="24"/>
+          <w:szCs w:val="24"/>
+          <w:lang w:val="en-US"/>
+        </w:rPr>
+        <w:t>('large scale', 8.960567313303865e-07)</w:t>
+      </w:r>
+    </w:p>
+    <w:p>
+      <w:pPr>
+        <w:ind w:firstLine="720"/>
+        <w:rPr>
+          <w:sz w:val="24"/>
+          <w:szCs w:val="24"/>
+          <w:lang w:val="en-US"/>
+        </w:rPr>
+      </w:pPr>
+      <w:r>
+        <w:rPr>
+          <w:sz w:val="24"/>
+          <w:szCs w:val="24"/>
+          <w:lang w:val="en-US"/>
+        </w:rPr>
+        <w:t>('mobile devices', 8.979313987508377e-07)</w:t>
+      </w:r>
+    </w:p>
+    <w:p>
+      <w:pPr>
+        <w:ind w:firstLine="720"/>
+        <w:rPr>
+          <w:sz w:val="24"/>
+          <w:szCs w:val="24"/>
+          <w:lang w:val="en-US"/>
+        </w:rPr>
+      </w:pPr>
+      <w:r>
+        <w:rPr>
+          <w:sz w:val="24"/>
+          <w:szCs w:val="24"/>
+          <w:lang w:val="en-US"/>
+        </w:rPr>
+        <w:t>('Opportunistic networks', 9.832146871223685e-07)</w:t>
+      </w:r>
+    </w:p>
+    <w:p>
+      <w:pPr>
+        <w:ind w:firstLine="720"/>
+        <w:rPr>
+          <w:sz w:val="24"/>
+          <w:szCs w:val="24"/>
+          <w:lang w:val="en-US"/>
+        </w:rPr>
+      </w:pPr>
+      <w:r>
+        <w:rPr>
+          <w:sz w:val="24"/>
+          <w:szCs w:val="24"/>
+          <w:lang w:val="en-US"/>
+        </w:rPr>
+        <w:t>('scale distributed', 1.3407303299565907e-06)</w:t>
+      </w:r>
+    </w:p>
+    <w:p>
+      <w:pPr>
+        <w:ind w:firstLine="720"/>
+        <w:rPr>
+          <w:sz w:val="24"/>
+          <w:szCs w:val="24"/>
+          <w:lang w:val="en-US"/>
+        </w:rPr>
+      </w:pPr>
+      <w:r>
+        <w:rPr>
+          <w:sz w:val="24"/>
+          <w:szCs w:val="24"/>
+          <w:lang w:val="en-US"/>
+        </w:rPr>
+        <w:t>('Cloud Computing', 1.9639352031621148e-06)</w:t>
+      </w:r>
+    </w:p>
+    <w:p>
+      <w:pPr>
+        <w:ind w:firstLine="720"/>
+        <w:rPr>
+          <w:sz w:val="24"/>
+          <w:szCs w:val="24"/>
+          <w:lang w:val="en-US"/>
+        </w:rPr>
+      </w:pPr>
+      <w:r>
+        <w:rPr>
+          <w:sz w:val="24"/>
+          <w:szCs w:val="24"/>
+          <w:lang w:val="en-US"/>
+        </w:rPr>
+        <w:t>('network resources', 7.662840548406415e-06)</w:t>
+      </w:r>
+    </w:p>
+    <w:p>
+      <w:pPr>
+        <w:ind w:firstLine="720"/>
+        <w:rPr>
+          <w:sz w:val="24"/>
+          <w:szCs w:val="24"/>
+          <w:lang w:val="en-US"/>
+        </w:rPr>
+      </w:pPr>
+      <w:r>
+        <w:rPr>
+          <w:sz w:val="24"/>
+          <w:szCs w:val="24"/>
+          <w:lang w:val="en-US"/>
+        </w:rPr>
+        <w:t>('simulation model', 8.899618143067476e-06)</w:t>
+      </w:r>
+    </w:p>
+    <w:p>
+      <w:pPr>
+        <w:ind w:firstLine="720"/>
+        <w:rPr>
+          <w:sz w:val="24"/>
+          <w:szCs w:val="24"/>
+          <w:lang w:val="en-US"/>
+        </w:rPr>
+      </w:pPr>
+      <w:r>
+        <w:rPr>
+          <w:sz w:val="24"/>
+          <w:szCs w:val="24"/>
+          <w:lang w:val="en-US"/>
+        </w:rPr>
+        <w:t>('scheduling algorithms', 9.26431491230422e-06)</w:t>
+      </w:r>
+    </w:p>
+    <w:p>
+      <w:pPr>
+        <w:ind w:firstLine="720"/>
+        <w:rPr>
+          <w:sz w:val="24"/>
+          <w:szCs w:val="24"/>
+          <w:lang w:val="en-US"/>
+        </w:rPr>
+      </w:pPr>
+      <w:r>
+        <w:rPr>
+          <w:sz w:val="24"/>
+          <w:szCs w:val="24"/>
+          <w:lang w:val="en-US"/>
+        </w:rPr>
+        <w:t>('system technologies', 1.0757253324342725e-05)</w:t>
+      </w:r>
+    </w:p>
+    <w:p>
+      <w:pPr>
+        <w:ind w:firstLine="720"/>
+        <w:rPr>
+          <w:sz w:val="24"/>
+          <w:szCs w:val="24"/>
+          <w:lang w:val="en-US"/>
+        </w:rPr>
+      </w:pPr>
+    </w:p>
+    <w:p>
+      <w:pPr>
+        <w:ind w:firstLine="720"/>
+        <w:rPr>
+          <w:sz w:val="24"/>
+          <w:szCs w:val="24"/>
+          <w:lang w:val="en-US"/>
+        </w:rPr>
+      </w:pPr>
+      <w:r>
+        <w:rPr>
+          <w:sz w:val="24"/>
+          <w:szCs w:val="24"/>
+          <w:lang w:val="en-US"/>
+        </w:rPr>
+        <w:t>max_ngram = 2</w:t>
+      </w:r>
+    </w:p>
+    <w:p>
+      <w:pPr>
+        <w:ind w:firstLine="720"/>
+        <w:rPr>
+          <w:sz w:val="24"/>
+          <w:szCs w:val="24"/>
+          <w:lang w:val="en-US"/>
+        </w:rPr>
+      </w:pPr>
+      <w:r>
+        <w:rPr>
+          <w:sz w:val="24"/>
+          <w:szCs w:val="24"/>
+          <w:lang w:val="en-US"/>
+        </w:rPr>
+        <w:t>deduplication_threshold = 0.2</w:t>
+      </w:r>
+    </w:p>
+    <w:p>
+      <w:pPr>
+        <w:ind w:firstLine="720"/>
+        <w:rPr>
+          <w:sz w:val="24"/>
+          <w:szCs w:val="24"/>
+          <w:lang w:val="en-US"/>
+        </w:rPr>
+      </w:pPr>
+      <w:r>
+        <w:rPr>
+          <w:sz w:val="24"/>
+          <w:szCs w:val="24"/>
+          <w:lang w:val="en-US"/>
+        </w:rPr>
+        <w:t>keywords_nr = 5</w:t>
+      </w:r>
+    </w:p>
+    <w:p>
+      <w:pPr>
+        <w:ind w:firstLine="720"/>
+        <w:rPr>
+          <w:sz w:val="24"/>
+          <w:szCs w:val="24"/>
+          <w:lang w:val="en-US"/>
+        </w:rPr>
+      </w:pPr>
+      <w:r>
+        <w:rPr>
+          <w:sz w:val="24"/>
+          <w:szCs w:val="24"/>
+          <w:lang w:val="en-US"/>
+        </w:rPr>
+        <w:t>('distributed systems', 3.047774550077539e-07)</w:t>
+      </w:r>
+    </w:p>
+    <w:p>
+      <w:pPr>
+        <w:ind w:firstLine="720"/>
+        <w:rPr>
+          <w:sz w:val="24"/>
+          <w:szCs w:val="24"/>
+          <w:lang w:val="en-US"/>
+        </w:rPr>
+      </w:pPr>
+      <w:r>
+        <w:rPr>
+          <w:sz w:val="24"/>
+          <w:szCs w:val="24"/>
+          <w:lang w:val="en-US"/>
+        </w:rPr>
+        <w:t>('Opportunistic networks', 9.832146871223685e-07)</w:t>
+      </w:r>
+    </w:p>
+    <w:p>
+      <w:pPr>
+        <w:ind w:firstLine="720"/>
+        <w:rPr>
+          <w:sz w:val="24"/>
+          <w:szCs w:val="24"/>
+          <w:lang w:val="en-US"/>
+        </w:rPr>
+      </w:pPr>
+      <w:r>
+        <w:rPr>
+          <w:sz w:val="24"/>
+          <w:szCs w:val="24"/>
+          <w:lang w:val="en-US"/>
+        </w:rPr>
+        <w:t>('Cloud Computing', 1.9639352031621148e-06)</w:t>
+      </w:r>
+    </w:p>
+    <w:p>
+      <w:pPr>
+        <w:ind w:firstLine="720"/>
+        <w:rPr>
+          <w:sz w:val="24"/>
+          <w:szCs w:val="24"/>
+          <w:lang w:val="en-US"/>
+        </w:rPr>
+      </w:pPr>
+      <w:r>
+        <w:rPr>
+          <w:sz w:val="24"/>
+          <w:szCs w:val="24"/>
+          <w:lang w:val="en-US"/>
+        </w:rPr>
+        <w:t>('mobile device', 4.111580615332783e-06)</w:t>
+      </w:r>
+    </w:p>
+    <w:p>
+      <w:pPr>
+        <w:ind w:firstLine="720"/>
+        <w:rPr>
+          <w:sz w:val="24"/>
+          <w:szCs w:val="24"/>
+          <w:lang w:val="en-US"/>
+        </w:rPr>
+      </w:pPr>
+      <w:r>
+        <w:rPr>
+          <w:sz w:val="24"/>
+          <w:szCs w:val="24"/>
+          <w:lang w:val="en-US"/>
+        </w:rPr>
+        <w:t>('scheduling algorithms', 9.26431491230422e-06)</w:t>
       </w:r>
     </w:p>
     <w:p>
@@ -520,64 +941,1736 @@
           <w:lang w:val="en-US"/>
         </w:rPr>
         <w:lastRenderedPageBreak/>
-        <w:t>('cloud computing', 3.764742654793187e-05)</w:t>
-      </w:r>
-    </w:p>
-    <w:p>
-      <w:pPr>
-        <w:ind w:firstLine="720"/>
-        <w:rPr>
-          <w:sz w:val="24"/>
-          <w:szCs w:val="24"/>
-          <w:lang w:val="en-US"/>
-        </w:rPr>
-      </w:pPr>
-      <w:r>
-        <w:rPr>
-          <w:sz w:val="24"/>
-          <w:szCs w:val="24"/>
-          <w:lang w:val="en-US"/>
-        </w:rPr>
-        <w:t>('system architectures', 5.6103168632979394e-05)</w:t>
-      </w:r>
-    </w:p>
-    <w:p>
-      <w:pPr>
-        <w:ind w:firstLine="720"/>
-        <w:rPr>
-          <w:sz w:val="24"/>
-          <w:szCs w:val="24"/>
-          <w:lang w:val="en-US"/>
-        </w:rPr>
-      </w:pPr>
-      <w:r>
-        <w:rPr>
-          <w:sz w:val="24"/>
-          <w:szCs w:val="24"/>
-          <w:lang w:val="en-US"/>
-        </w:rPr>
-        <w:t>('scheduling algorithm', 5.6495559694195836e-05)</w:t>
-      </w:r>
-    </w:p>
-    <w:p>
-      <w:pPr>
-        <w:ind w:firstLine="720"/>
-        <w:rPr>
-          <w:sz w:val="24"/>
-          <w:szCs w:val="24"/>
-          <w:lang w:val="en-US"/>
-        </w:rPr>
-      </w:pPr>
-    </w:p>
-    <w:p>
-      <w:pPr>
-        <w:ind w:firstLine="720"/>
-        <w:rPr>
-          <w:sz w:val="24"/>
-          <w:szCs w:val="24"/>
-          <w:lang w:val="en-US"/>
-        </w:rPr>
-      </w:pPr>
+        <w:t>Pt id = 841:</w:t>
+      </w:r>
+    </w:p>
+    <w:p>
+      <w:pPr>
+        <w:ind w:firstLine="720"/>
+        <w:rPr>
+          <w:sz w:val="24"/>
+          <w:szCs w:val="24"/>
+          <w:lang w:val="en-US"/>
+        </w:rPr>
+      </w:pPr>
+      <w:r>
+        <w:rPr>
+          <w:sz w:val="24"/>
+          <w:szCs w:val="24"/>
+          <w:lang w:val="en-US"/>
+        </w:rPr>
+        <w:t>('microscopy SEM', 4.2898604665759417e-07)</w:t>
+      </w:r>
+    </w:p>
+    <w:p>
+      <w:pPr>
+        <w:ind w:firstLine="720"/>
+        <w:rPr>
+          <w:sz w:val="24"/>
+          <w:szCs w:val="24"/>
+          <w:lang w:val="en-US"/>
+        </w:rPr>
+      </w:pPr>
+      <w:r>
+        <w:rPr>
+          <w:sz w:val="24"/>
+          <w:szCs w:val="24"/>
+          <w:lang w:val="en-US"/>
+        </w:rPr>
+        <w:t>('ray diffraction', 5.928584998620758e-07)</w:t>
+      </w:r>
+    </w:p>
+    <w:p>
+      <w:pPr>
+        <w:ind w:firstLine="720"/>
+        <w:rPr>
+          <w:sz w:val="24"/>
+          <w:szCs w:val="24"/>
+          <w:lang w:val="en-US"/>
+        </w:rPr>
+      </w:pPr>
+      <w:r>
+        <w:rPr>
+          <w:sz w:val="24"/>
+          <w:szCs w:val="24"/>
+          <w:lang w:val="en-US"/>
+        </w:rPr>
+        <w:t>('composite materials', 6.333985159556437e-07)</w:t>
+      </w:r>
+    </w:p>
+    <w:p>
+      <w:pPr>
+        <w:ind w:firstLine="720"/>
+        <w:rPr>
+          <w:sz w:val="24"/>
+          <w:szCs w:val="24"/>
+          <w:lang w:val="en-US"/>
+        </w:rPr>
+      </w:pPr>
+      <w:r>
+        <w:rPr>
+          <w:sz w:val="24"/>
+          <w:szCs w:val="24"/>
+          <w:lang w:val="en-US"/>
+        </w:rPr>
+        <w:t>('drug delivery', 1.8760749965600923e-06)</w:t>
+      </w:r>
+    </w:p>
+    <w:p>
+      <w:pPr>
+        <w:ind w:firstLine="720"/>
+        <w:rPr>
+          <w:sz w:val="24"/>
+          <w:szCs w:val="24"/>
+          <w:lang w:val="en-US"/>
+        </w:rPr>
+      </w:pPr>
+      <w:r>
+        <w:rPr>
+          <w:sz w:val="24"/>
+          <w:szCs w:val="24"/>
+          <w:lang w:val="en-US"/>
+        </w:rPr>
+        <w:t>('thermal analysis', 3.284227725936979e-06)</w:t>
+      </w:r>
+    </w:p>
+    <w:p>
+      <w:pPr>
+        <w:ind w:firstLine="720"/>
+        <w:rPr>
+          <w:sz w:val="24"/>
+          <w:szCs w:val="24"/>
+          <w:lang w:val="en-US"/>
+        </w:rPr>
+      </w:pPr>
+    </w:p>
+    <w:p>
+      <w:pPr>
+        <w:ind w:firstLine="720"/>
+        <w:rPr>
+          <w:sz w:val="24"/>
+          <w:szCs w:val="24"/>
+          <w:lang w:val="en-US"/>
+        </w:rPr>
+      </w:pPr>
+      <w:r>
+        <w:rPr>
+          <w:sz w:val="24"/>
+          <w:szCs w:val="24"/>
+          <w:lang w:val="en-US"/>
+        </w:rPr>
+        <w:t>Pt id = 1284:</w:t>
+      </w:r>
+    </w:p>
+    <w:p>
+      <w:pPr>
+        <w:ind w:firstLine="720"/>
+        <w:rPr>
+          <w:sz w:val="24"/>
+          <w:szCs w:val="24"/>
+          <w:lang w:val="en-US"/>
+        </w:rPr>
+      </w:pPr>
+      <w:r>
+        <w:rPr>
+          <w:sz w:val="24"/>
+          <w:szCs w:val="24"/>
+          <w:lang w:val="en-US"/>
+        </w:rPr>
+        <w:t>('natural language', 7.612217798879714e-07)</w:t>
+      </w:r>
+    </w:p>
+    <w:p>
+      <w:pPr>
+        <w:ind w:firstLine="720"/>
+        <w:rPr>
+          <w:sz w:val="24"/>
+          <w:szCs w:val="24"/>
+          <w:lang w:val="en-US"/>
+        </w:rPr>
+      </w:pPr>
+      <w:r>
+        <w:rPr>
+          <w:sz w:val="24"/>
+          <w:szCs w:val="24"/>
+          <w:lang w:val="en-US"/>
+        </w:rPr>
+        <w:t>('language processing', 1.3494299505050048e-06)</w:t>
+      </w:r>
+    </w:p>
+    <w:p>
+      <w:pPr>
+        <w:ind w:firstLine="720"/>
+        <w:rPr>
+          <w:sz w:val="24"/>
+          <w:szCs w:val="24"/>
+          <w:lang w:val="en-US"/>
+        </w:rPr>
+      </w:pPr>
+      <w:r>
+        <w:rPr>
+          <w:sz w:val="24"/>
+          <w:szCs w:val="24"/>
+          <w:lang w:val="en-US"/>
+        </w:rPr>
+        <w:t>('chat conversations', 2.339661415569574e-06)</w:t>
+      </w:r>
+    </w:p>
+    <w:p>
+      <w:pPr>
+        <w:ind w:firstLine="720"/>
+        <w:rPr>
+          <w:sz w:val="24"/>
+          <w:szCs w:val="24"/>
+          <w:lang w:val="en-US"/>
+        </w:rPr>
+      </w:pPr>
+      <w:r>
+        <w:rPr>
+          <w:sz w:val="24"/>
+          <w:szCs w:val="24"/>
+          <w:lang w:val="en-US"/>
+        </w:rPr>
+        <w:t>('polyphonic model', 7.994775768743788e-06)</w:t>
+      </w:r>
+    </w:p>
+    <w:p>
+      <w:pPr>
+        <w:ind w:firstLine="720"/>
+        <w:rPr>
+          <w:sz w:val="24"/>
+          <w:szCs w:val="24"/>
+          <w:lang w:val="en-US"/>
+        </w:rPr>
+      </w:pPr>
+      <w:r>
+        <w:rPr>
+          <w:sz w:val="24"/>
+          <w:szCs w:val="24"/>
+          <w:lang w:val="en-US"/>
+        </w:rPr>
+        <w:t>('learning techniques', 1.08443263615344e-05)</w:t>
+      </w:r>
+    </w:p>
+    <w:p>
+      <w:pPr>
+        <w:ind w:firstLine="720"/>
+        <w:rPr>
+          <w:sz w:val="24"/>
+          <w:szCs w:val="24"/>
+          <w:lang w:val="en-US"/>
+        </w:rPr>
+      </w:pPr>
+      <w:r>
+        <w:rPr>
+          <w:sz w:val="24"/>
+          <w:szCs w:val="24"/>
+          <w:lang w:val="en-US"/>
+        </w:rPr>
+        <w:t>Cu max_ngram=3:</w:t>
+      </w:r>
+    </w:p>
+    <w:p>
+      <w:pPr>
+        <w:ind w:firstLine="720"/>
+        <w:rPr>
+          <w:sz w:val="24"/>
+          <w:szCs w:val="24"/>
+          <w:lang w:val="en-US"/>
+        </w:rPr>
+      </w:pPr>
+      <w:r>
+        <w:rPr>
+          <w:sz w:val="24"/>
+          <w:szCs w:val="24"/>
+          <w:lang w:val="en-US"/>
+        </w:rPr>
+        <w:t>('natural language processing', 1.5457826852342103e-08)</w:t>
+      </w:r>
+    </w:p>
+    <w:p>
+      <w:pPr>
+        <w:ind w:firstLine="720"/>
+        <w:rPr>
+          <w:sz w:val="24"/>
+          <w:szCs w:val="24"/>
+          <w:lang w:val="en-US"/>
+        </w:rPr>
+      </w:pPr>
+      <w:r>
+        <w:rPr>
+          <w:sz w:val="24"/>
+          <w:szCs w:val="24"/>
+          <w:lang w:val="en-US"/>
+        </w:rPr>
+        <w:t>('collaborative learning CSCL', 5.933161522158157e-08)</w:t>
+      </w:r>
+    </w:p>
+    <w:p>
+      <w:pPr>
+        <w:ind w:firstLine="720"/>
+        <w:rPr>
+          <w:sz w:val="24"/>
+          <w:szCs w:val="24"/>
+          <w:lang w:val="en-US"/>
+        </w:rPr>
+      </w:pPr>
+      <w:r>
+        <w:rPr>
+          <w:sz w:val="24"/>
+          <w:szCs w:val="24"/>
+          <w:lang w:val="en-US"/>
+        </w:rPr>
+        <w:t>('learning CSCL environments', 2.7068127137640227e-07)</w:t>
+      </w:r>
+    </w:p>
+    <w:p>
+      <w:pPr>
+        <w:ind w:firstLine="720"/>
+        <w:rPr>
+          <w:sz w:val="24"/>
+          <w:szCs w:val="24"/>
+          <w:lang w:val="en-US"/>
+        </w:rPr>
+      </w:pPr>
+      <w:r>
+        <w:rPr>
+          <w:sz w:val="24"/>
+          <w:szCs w:val="24"/>
+          <w:lang w:val="en-US"/>
+        </w:rPr>
+        <w:t>('automated analysis system', 4.6305514615840113e-07)</w:t>
+      </w:r>
+    </w:p>
+    <w:p>
+      <w:pPr>
+        <w:ind w:firstLine="720"/>
+        <w:rPr>
+          <w:sz w:val="24"/>
+          <w:szCs w:val="24"/>
+          <w:lang w:val="en-US"/>
+        </w:rPr>
+      </w:pPr>
+      <w:r>
+        <w:rPr>
+          <w:sz w:val="24"/>
+          <w:szCs w:val="24"/>
+          <w:lang w:val="en-US"/>
+        </w:rPr>
+        <w:t>('textual complexity indices', 5.157311547086552e-07)</w:t>
+      </w:r>
+    </w:p>
+    <w:p>
+      <w:pPr>
+        <w:ind w:firstLine="720"/>
+        <w:rPr>
+          <w:sz w:val="24"/>
+          <w:szCs w:val="24"/>
+          <w:lang w:val="en-US"/>
+        </w:rPr>
+      </w:pPr>
+    </w:p>
+    <w:p>
+      <w:pPr>
+        <w:ind w:firstLine="720"/>
+        <w:rPr>
+          <w:sz w:val="24"/>
+          <w:szCs w:val="24"/>
+          <w:lang w:val="en-US"/>
+        </w:rPr>
+      </w:pPr>
+      <w:r>
+        <w:rPr>
+          <w:sz w:val="24"/>
+          <w:szCs w:val="24"/>
+          <w:lang w:val="en-US"/>
+        </w:rPr>
+        <w:t>Pt id = 562:</w:t>
+      </w:r>
+    </w:p>
+    <w:p>
+      <w:pPr>
+        <w:ind w:firstLine="720"/>
+        <w:rPr>
+          <w:sz w:val="24"/>
+          <w:szCs w:val="24"/>
+          <w:lang w:val="en-US"/>
+        </w:rPr>
+      </w:pPr>
+      <w:r>
+        <w:rPr>
+          <w:sz w:val="24"/>
+          <w:szCs w:val="24"/>
+          <w:lang w:val="en-US"/>
+        </w:rPr>
+        <w:t>('Cloud computing', 5.20287292452525e-07)</w:t>
+      </w:r>
+    </w:p>
+    <w:p>
+      <w:pPr>
+        <w:ind w:firstLine="720"/>
+        <w:rPr>
+          <w:sz w:val="24"/>
+          <w:szCs w:val="24"/>
+          <w:lang w:val="en-US"/>
+        </w:rPr>
+      </w:pPr>
+      <w:r>
+        <w:rPr>
+          <w:sz w:val="24"/>
+          <w:szCs w:val="24"/>
+          <w:lang w:val="en-US"/>
+        </w:rPr>
+        <w:t>('distributed systems', 1.073780008565533e-06)</w:t>
+      </w:r>
+    </w:p>
+    <w:p>
+      <w:pPr>
+        <w:ind w:firstLine="720"/>
+        <w:rPr>
+          <w:sz w:val="24"/>
+          <w:szCs w:val="24"/>
+          <w:lang w:val="en-US"/>
+        </w:rPr>
+      </w:pPr>
+      <w:r>
+        <w:rPr>
+          <w:sz w:val="24"/>
+          <w:szCs w:val="24"/>
+          <w:lang w:val="en-US"/>
+        </w:rPr>
+        <w:t>('scheduling algorithms', 2.9452607330436414e-06)</w:t>
+      </w:r>
+    </w:p>
+    <w:p>
+      <w:pPr>
+        <w:ind w:firstLine="720"/>
+        <w:rPr>
+          <w:sz w:val="24"/>
+          <w:szCs w:val="24"/>
+          <w:lang w:val="en-US"/>
+        </w:rPr>
+      </w:pPr>
+      <w:r>
+        <w:rPr>
+          <w:sz w:val="24"/>
+          <w:szCs w:val="24"/>
+          <w:lang w:val="en-US"/>
+        </w:rPr>
+        <w:t>('Grid environments', 1.5501663729161587e-05)</w:t>
+      </w:r>
+    </w:p>
+    <w:p>
+      <w:pPr>
+        <w:ind w:firstLine="720"/>
+        <w:rPr>
+          <w:sz w:val="24"/>
+          <w:szCs w:val="24"/>
+          <w:lang w:val="en-US"/>
+        </w:rPr>
+      </w:pPr>
+      <w:r>
+        <w:rPr>
+          <w:sz w:val="24"/>
+          <w:szCs w:val="24"/>
+          <w:lang w:val="en-US"/>
+        </w:rPr>
+        <w:t>('nowadays Cloud', 1.7321709507399917e-05)</w:t>
+      </w:r>
+    </w:p>
+    <w:p>
+      <w:pPr>
+        <w:ind w:firstLine="720"/>
+        <w:rPr>
+          <w:sz w:val="24"/>
+          <w:szCs w:val="24"/>
+          <w:lang w:val="en-US"/>
+        </w:rPr>
+      </w:pPr>
+    </w:p>
+    <w:p>
+      <w:pPr>
+        <w:ind w:firstLine="720"/>
+        <w:rPr>
+          <w:sz w:val="24"/>
+          <w:szCs w:val="24"/>
+          <w:lang w:val="en-US"/>
+        </w:rPr>
+      </w:pPr>
+      <w:r>
+        <w:rPr>
+          <w:sz w:val="24"/>
+          <w:szCs w:val="24"/>
+          <w:lang w:val="en-US"/>
+        </w:rPr>
+        <w:lastRenderedPageBreak/>
+        <w:t>Pt id = 1284:</w:t>
+      </w:r>
+    </w:p>
+    <w:p>
+      <w:pPr>
+        <w:ind w:firstLine="720"/>
+        <w:rPr>
+          <w:sz w:val="24"/>
+          <w:szCs w:val="24"/>
+          <w:lang w:val="en-US"/>
+        </w:rPr>
+      </w:pPr>
+      <w:r>
+        <w:rPr>
+          <w:sz w:val="24"/>
+          <w:szCs w:val="24"/>
+          <w:lang w:val="en-US"/>
+        </w:rPr>
+        <w:t>('natural language', 7.612217798879714e-07)</w:t>
+      </w:r>
+    </w:p>
+    <w:p>
+      <w:pPr>
+        <w:ind w:firstLine="720"/>
+        <w:rPr>
+          <w:sz w:val="24"/>
+          <w:szCs w:val="24"/>
+          <w:lang w:val="en-US"/>
+        </w:rPr>
+      </w:pPr>
+      <w:r>
+        <w:rPr>
+          <w:sz w:val="24"/>
+          <w:szCs w:val="24"/>
+          <w:lang w:val="en-US"/>
+        </w:rPr>
+        <w:t>('language processing', 1.3494299505050048e-06)</w:t>
+      </w:r>
+    </w:p>
+    <w:p>
+      <w:pPr>
+        <w:ind w:firstLine="720"/>
+        <w:rPr>
+          <w:sz w:val="24"/>
+          <w:szCs w:val="24"/>
+          <w:lang w:val="en-US"/>
+        </w:rPr>
+      </w:pPr>
+      <w:r>
+        <w:rPr>
+          <w:sz w:val="24"/>
+          <w:szCs w:val="24"/>
+          <w:lang w:val="en-US"/>
+        </w:rPr>
+        <w:t>('chat conversations', 2.339661415569574e-06)</w:t>
+      </w:r>
+    </w:p>
+    <w:p>
+      <w:pPr>
+        <w:ind w:firstLine="720"/>
+        <w:rPr>
+          <w:sz w:val="24"/>
+          <w:szCs w:val="24"/>
+          <w:lang w:val="en-US"/>
+        </w:rPr>
+      </w:pPr>
+      <w:r>
+        <w:rPr>
+          <w:sz w:val="24"/>
+          <w:szCs w:val="24"/>
+          <w:lang w:val="en-US"/>
+        </w:rPr>
+        <w:t>('polyphonic model', 7.994775768743788e-06)</w:t>
+      </w:r>
+    </w:p>
+    <w:p>
+      <w:pPr>
+        <w:ind w:firstLine="720"/>
+        <w:rPr>
+          <w:sz w:val="24"/>
+          <w:szCs w:val="24"/>
+          <w:lang w:val="en-US"/>
+        </w:rPr>
+      </w:pPr>
+      <w:r>
+        <w:rPr>
+          <w:sz w:val="24"/>
+          <w:szCs w:val="24"/>
+          <w:lang w:val="en-US"/>
+        </w:rPr>
+        <w:t>('learning techniques', 1.08443263615344e-05)</w:t>
+      </w:r>
+    </w:p>
+    <w:p>
+      <w:pPr>
+        <w:ind w:firstLine="720"/>
+        <w:rPr>
+          <w:sz w:val="24"/>
+          <w:szCs w:val="24"/>
+          <w:lang w:val="en-US"/>
+        </w:rPr>
+      </w:pPr>
+      <w:r>
+        <w:rPr>
+          <w:sz w:val="24"/>
+          <w:szCs w:val="24"/>
+          <w:lang w:val="en-US"/>
+        </w:rPr>
+        <w:t>Pt id = 584:</w:t>
+      </w:r>
+    </w:p>
+    <w:p>
+      <w:pPr>
+        <w:ind w:firstLine="720"/>
+        <w:rPr>
+          <w:sz w:val="24"/>
+          <w:szCs w:val="24"/>
+          <w:lang w:val="en-US"/>
+        </w:rPr>
+      </w:pPr>
+      <w:r>
+        <w:rPr>
+          <w:sz w:val="24"/>
+          <w:szCs w:val="24"/>
+          <w:lang w:val="en-US"/>
+        </w:rPr>
+        <w:t>('language models', 3.371566513405436e-06)</w:t>
+      </w:r>
+    </w:p>
+    <w:p>
+      <w:pPr>
+        <w:ind w:firstLine="720"/>
+        <w:rPr>
+          <w:sz w:val="24"/>
+          <w:szCs w:val="24"/>
+          <w:lang w:val="en-US"/>
+        </w:rPr>
+      </w:pPr>
+      <w:r>
+        <w:rPr>
+          <w:sz w:val="24"/>
+          <w:szCs w:val="24"/>
+          <w:lang w:val="en-US"/>
+        </w:rPr>
+        <w:t>('natural language', 9.739159390461209e-06)</w:t>
+      </w:r>
+    </w:p>
+    <w:p>
+      <w:pPr>
+        <w:ind w:firstLine="720"/>
+        <w:rPr>
+          <w:sz w:val="24"/>
+          <w:szCs w:val="24"/>
+          <w:lang w:val="en-US"/>
+        </w:rPr>
+      </w:pPr>
+      <w:r>
+        <w:rPr>
+          <w:sz w:val="24"/>
+          <w:szCs w:val="24"/>
+          <w:lang w:val="en-US"/>
+        </w:rPr>
+        <w:t>('deep learning', 2.69609715871529e-05)</w:t>
+      </w:r>
+    </w:p>
+    <w:p>
+      <w:pPr>
+        <w:ind w:firstLine="720"/>
+        <w:rPr>
+          <w:sz w:val="24"/>
+          <w:szCs w:val="24"/>
+          <w:lang w:val="en-US"/>
+        </w:rPr>
+      </w:pPr>
+      <w:r>
+        <w:rPr>
+          <w:sz w:val="24"/>
+          <w:szCs w:val="24"/>
+          <w:lang w:val="en-US"/>
+        </w:rPr>
+        <w:t>('model students', 3.753705281806862e-05)</w:t>
+      </w:r>
+    </w:p>
+    <w:p>
+      <w:pPr>
+        <w:ind w:firstLine="720"/>
+        <w:rPr>
+          <w:sz w:val="24"/>
+          <w:szCs w:val="24"/>
+          <w:lang w:val="en-US"/>
+        </w:rPr>
+      </w:pPr>
+      <w:r>
+        <w:rPr>
+          <w:sz w:val="24"/>
+          <w:szCs w:val="24"/>
+          <w:lang w:val="en-US"/>
+        </w:rPr>
+        <w:t>('automated text', 5.234915662209848e-05)</w:t>
+      </w:r>
+    </w:p>
+    <w:p>
+      <w:pPr>
+        <w:ind w:firstLine="720"/>
+        <w:rPr>
+          <w:sz w:val="24"/>
+          <w:szCs w:val="24"/>
+          <w:lang w:val="en-US"/>
+        </w:rPr>
+      </w:pPr>
+      <w:r>
+        <w:rPr>
+          <w:sz w:val="24"/>
+          <w:szCs w:val="24"/>
+          <w:lang w:val="en-US"/>
+        </w:rPr>
+        <w:t>Pt id = 872:</w:t>
+      </w:r>
+    </w:p>
+    <w:p>
+      <w:pPr>
+        <w:ind w:firstLine="720"/>
+        <w:rPr>
+          <w:sz w:val="24"/>
+          <w:szCs w:val="24"/>
+          <w:lang w:val="en-US"/>
+        </w:rPr>
+      </w:pPr>
+      <w:r>
+        <w:rPr>
+          <w:sz w:val="24"/>
+          <w:szCs w:val="24"/>
+          <w:lang w:val="en-US"/>
+        </w:rPr>
+        <w:t>('neural networks', 1.7430880205276488e-06)</w:t>
+      </w:r>
+    </w:p>
+    <w:p>
+      <w:pPr>
+        <w:ind w:firstLine="720"/>
+        <w:rPr>
+          <w:sz w:val="24"/>
+          <w:szCs w:val="24"/>
+          <w:lang w:val="en-US"/>
+        </w:rPr>
+      </w:pPr>
+      <w:r>
+        <w:rPr>
+          <w:sz w:val="24"/>
+          <w:szCs w:val="24"/>
+          <w:lang w:val="en-US"/>
+        </w:rPr>
+        <w:t>('control system', 2.5896852356877334e-06)</w:t>
+      </w:r>
+    </w:p>
+    <w:p>
+      <w:pPr>
+        <w:ind w:firstLine="720"/>
+        <w:rPr>
+          <w:sz w:val="24"/>
+          <w:szCs w:val="24"/>
+          <w:lang w:val="en-US"/>
+        </w:rPr>
+      </w:pPr>
+      <w:r>
+        <w:rPr>
+          <w:sz w:val="24"/>
+          <w:szCs w:val="24"/>
+          <w:lang w:val="en-US"/>
+        </w:rPr>
+        <w:t>('image processing', 2.8179481095091054e-06)</w:t>
+      </w:r>
+    </w:p>
+    <w:p>
+      <w:pPr>
+        <w:ind w:firstLine="720"/>
+        <w:rPr>
+          <w:sz w:val="24"/>
+          <w:szCs w:val="24"/>
+          <w:lang w:val="en-US"/>
+        </w:rPr>
+      </w:pPr>
+      <w:r>
+        <w:rPr>
+          <w:sz w:val="24"/>
+          <w:szCs w:val="24"/>
+          <w:lang w:val="en-US"/>
+        </w:rPr>
+        <w:t>('process control', 5.760868421795922e-06)</w:t>
+      </w:r>
+    </w:p>
+    <w:p>
+      <w:pPr>
+        <w:ind w:firstLine="720"/>
+        <w:rPr>
+          <w:sz w:val="24"/>
+          <w:szCs w:val="24"/>
+          <w:lang w:val="en-US"/>
+        </w:rPr>
+      </w:pPr>
+      <w:r>
+        <w:rPr>
+          <w:sz w:val="24"/>
+          <w:szCs w:val="24"/>
+          <w:lang w:val="en-US"/>
+        </w:rPr>
+        <w:t>('Unmanned Aerial', 9.571797529239613e-06)</w:t>
+      </w:r>
+    </w:p>
+    <w:p>
+      <w:pPr>
+        <w:ind w:firstLine="720"/>
+        <w:rPr>
+          <w:sz w:val="24"/>
+          <w:szCs w:val="24"/>
+          <w:lang w:val="en-US"/>
+        </w:rPr>
+      </w:pPr>
+      <w:r>
+        <w:rPr>
+          <w:sz w:val="24"/>
+          <w:szCs w:val="24"/>
+          <w:lang w:val="en-US"/>
+        </w:rPr>
+        <w:t>Pt id = 1146:</w:t>
+      </w:r>
+    </w:p>
+    <w:p>
+      <w:pPr>
+        <w:ind w:firstLine="720"/>
+        <w:rPr>
+          <w:sz w:val="24"/>
+          <w:szCs w:val="24"/>
+          <w:lang w:val="en-US"/>
+        </w:rPr>
+      </w:pPr>
+      <w:r>
+        <w:rPr>
+          <w:sz w:val="24"/>
+          <w:szCs w:val="24"/>
+          <w:lang w:val="en-US"/>
+        </w:rPr>
+        <w:t>('virtual reality', 6.294100538988312e-07)</w:t>
+      </w:r>
+    </w:p>
+    <w:p>
+      <w:pPr>
+        <w:ind w:firstLine="720"/>
+        <w:rPr>
+          <w:sz w:val="24"/>
+          <w:szCs w:val="24"/>
+          <w:lang w:val="en-US"/>
+        </w:rPr>
+      </w:pPr>
+      <w:r>
+        <w:rPr>
+          <w:sz w:val="24"/>
+          <w:szCs w:val="24"/>
+          <w:lang w:val="en-US"/>
+        </w:rPr>
+        <w:t>('Online virtual', 6.627989851002342e-06)</w:t>
+      </w:r>
+    </w:p>
+    <w:p>
+      <w:pPr>
+        <w:ind w:firstLine="720"/>
+        <w:rPr>
+          <w:sz w:val="24"/>
+          <w:szCs w:val="24"/>
+          <w:lang w:val="en-US"/>
+        </w:rPr>
+      </w:pPr>
+      <w:r>
+        <w:rPr>
+          <w:sz w:val="24"/>
+          <w:szCs w:val="24"/>
+          <w:lang w:val="en-US"/>
+        </w:rPr>
+        <w:t>('learning process', 1.379728542804732e-05)</w:t>
+      </w:r>
+    </w:p>
+    <w:p>
+      <w:pPr>
+        <w:ind w:firstLine="720"/>
+        <w:rPr>
+          <w:sz w:val="24"/>
+          <w:szCs w:val="24"/>
+          <w:lang w:val="en-US"/>
+        </w:rPr>
+      </w:pPr>
+      <w:r>
+        <w:rPr>
+          <w:sz w:val="24"/>
+          <w:szCs w:val="24"/>
+          <w:lang w:val="en-US"/>
+        </w:rPr>
+        <w:t>('game learning', 3.0349014442316856e-05)</w:t>
+      </w:r>
+    </w:p>
+    <w:p>
+      <w:pPr>
+        <w:ind w:firstLine="720"/>
+        <w:rPr>
+          <w:sz w:val="24"/>
+          <w:szCs w:val="24"/>
+          <w:lang w:val="en-US"/>
+        </w:rPr>
+      </w:pPr>
+      <w:r>
+        <w:rPr>
+          <w:sz w:val="24"/>
+          <w:szCs w:val="24"/>
+          <w:lang w:val="en-US"/>
+        </w:rPr>
+        <w:t>('computer games', 3.066744143659512e-05)</w:t>
+      </w:r>
+    </w:p>
+    <w:p>
+      <w:pPr>
+        <w:ind w:firstLine="720"/>
+        <w:rPr>
+          <w:sz w:val="24"/>
+          <w:szCs w:val="24"/>
+          <w:lang w:val="en-US"/>
+        </w:rPr>
+      </w:pPr>
+    </w:p>
+    <w:p>
+      <w:pPr>
+        <w:ind w:firstLine="720"/>
+        <w:rPr>
+          <w:sz w:val="24"/>
+          <w:szCs w:val="24"/>
+          <w:lang w:val="en-US"/>
+        </w:rPr>
+      </w:pPr>
+    </w:p>
+    <w:p>
+      <w:pPr>
+        <w:ind w:firstLine="720"/>
+        <w:rPr>
+          <w:sz w:val="24"/>
+          <w:szCs w:val="24"/>
+          <w:lang w:val="en-US"/>
+        </w:rPr>
+      </w:pPr>
+    </w:p>
+    <w:p>
+      <w:pPr>
+        <w:ind w:firstLine="720"/>
+        <w:rPr>
+          <w:b/>
+          <w:bCs/>
+          <w:sz w:val="24"/>
+          <w:szCs w:val="24"/>
+          <w:u w:val="single"/>
+          <w:lang w:val="en-US"/>
+        </w:rPr>
+      </w:pPr>
+      <w:r>
+        <w:rPr>
+          <w:b/>
+          <w:bCs/>
+          <w:sz w:val="24"/>
+          <w:szCs w:val="24"/>
+          <w:u w:val="single"/>
+          <w:lang w:val="en-US"/>
+        </w:rPr>
+        <w:lastRenderedPageBreak/>
+        <w:t>TOPIC MODELLING – LDA</w:t>
+      </w:r>
+    </w:p>
+    <w:p>
+      <w:pPr>
+        <w:ind w:firstLine="720"/>
+        <w:rPr>
+          <w:sz w:val="24"/>
+          <w:szCs w:val="24"/>
+          <w:lang w:val="en-US"/>
+        </w:rPr>
+      </w:pPr>
+      <w:r>
+        <w:rPr>
+          <w:sz w:val="24"/>
+          <w:szCs w:val="24"/>
+          <w:lang w:val="en-US"/>
+        </w:rPr>
+        <w:t>Pastrand doar adjective si substantive si doar bigrame s trigrame:</w:t>
+      </w:r>
+    </w:p>
+    <w:p>
+      <w:pPr>
+        <w:ind w:firstLine="720"/>
+        <w:rPr>
+          <w:sz w:val="24"/>
+          <w:szCs w:val="24"/>
+          <w:lang w:val="en-US"/>
+        </w:rPr>
+      </w:pPr>
+      <w:r>
+        <w:rPr>
+          <w:sz w:val="24"/>
+          <w:szCs w:val="24"/>
+          <w:lang w:val="en-US"/>
+        </w:rPr>
+        <w:t>remove_pos = ['ADV', 'PRON', 'PART', 'DET', 'SPACE', 'NUM', 'SYM', 'ADP', 'VERB',</w:t>
+      </w:r>
+      <w:r>
+        <w:rPr>
+          <w:sz w:val="24"/>
+          <w:szCs w:val="24"/>
+          <w:lang w:val="en-US"/>
+        </w:rPr>
+        <w:t xml:space="preserve"> </w:t>
+      </w:r>
+      <w:r>
+        <w:rPr>
+          <w:sz w:val="24"/>
+          <w:szCs w:val="24"/>
+          <w:lang w:val="en-US"/>
+        </w:rPr>
+        <w:t>'CCONJ']</w:t>
+      </w:r>
+    </w:p>
+    <w:p>
+      <w:pPr>
+        <w:ind w:firstLine="720"/>
+        <w:rPr>
+          <w:sz w:val="24"/>
+          <w:szCs w:val="24"/>
+          <w:lang w:val="en-US"/>
+        </w:rPr>
+      </w:pPr>
+      <w:r>
+        <w:rPr>
+          <w:sz w:val="24"/>
+          <w:szCs w:val="24"/>
+          <w:lang w:val="en-US"/>
+        </w:rPr>
+        <w:t>stop_words = ['paper', 'present', 'propose', 'datum', 'people', 'result', 'solution', 'case', 'order', 'base', 'ieee', 'privacy', 'policy'</w:t>
+      </w:r>
+      <w:r>
+        <w:rPr>
+          <w:sz w:val="24"/>
+          <w:szCs w:val="24"/>
+          <w:lang w:val="en-US"/>
+        </w:rPr>
+        <w:t xml:space="preserve">, </w:t>
+      </w:r>
+      <w:r>
+        <w:rPr>
+          <w:sz w:val="24"/>
+          <w:szCs w:val="24"/>
+          <w:lang w:val="en-US"/>
+        </w:rPr>
+        <w:t xml:space="preserve"> 'new', 'old', 'context']</w:t>
+      </w:r>
+    </w:p>
+    <w:p>
+      <w:pPr>
+        <w:ind w:firstLine="720"/>
+        <w:rPr>
+          <w:sz w:val="24"/>
+          <w:szCs w:val="24"/>
+          <w:lang w:val="en-US"/>
+        </w:rPr>
+      </w:pPr>
+      <w:r>
+        <w:rPr>
+          <w:sz w:val="24"/>
+          <w:szCs w:val="24"/>
+          <w:lang w:val="en-US"/>
+        </w:rPr>
+        <w:t>remove_entities = ['PERSON', 'NORP', 'FAC', 'ORG', 'GPE', 'LOC', 'LANGUAGE', 'DATE', 'TIME', 'PERCENT', 'MONEY',</w:t>
+      </w:r>
+      <w:r>
+        <w:rPr>
+          <w:sz w:val="24"/>
+          <w:szCs w:val="24"/>
+          <w:lang w:val="en-US"/>
+        </w:rPr>
+        <w:t xml:space="preserve"> </w:t>
+      </w:r>
+      <w:r>
+        <w:rPr>
+          <w:sz w:val="24"/>
+          <w:szCs w:val="24"/>
+          <w:lang w:val="en-US"/>
+        </w:rPr>
+        <w:t>'QUANTITY', 'CARDINAL', 'ORDINAL']</w:t>
+      </w:r>
+    </w:p>
+    <w:p>
+      <w:pPr>
+        <w:ind w:firstLine="720"/>
+        <w:rPr>
+          <w:sz w:val="24"/>
+          <w:szCs w:val="24"/>
+          <w:lang w:val="en-US"/>
+        </w:rPr>
+      </w:pPr>
+      <w:r>
+        <w:rPr>
+          <w:sz w:val="24"/>
+          <w:szCs w:val="24"/>
+          <w:lang w:val="en-US"/>
+        </w:rPr>
+        <w:t>lda_model = LdaMulticore(corpus=corpus, id2word=dictionary, iterations=500, num_topics=1, workers=4, passes=100)</w:t>
+      </w:r>
+    </w:p>
+    <w:p>
+      <w:pPr>
+        <w:ind w:firstLine="720"/>
+        <w:rPr>
+          <w:sz w:val="24"/>
+          <w:szCs w:val="24"/>
+          <w:lang w:val="en-US"/>
+        </w:rPr>
+      </w:pPr>
+    </w:p>
+    <w:p>
+      <w:pPr>
+        <w:ind w:firstLine="720"/>
+        <w:rPr>
+          <w:sz w:val="24"/>
+          <w:szCs w:val="24"/>
+          <w:lang w:val="en-US"/>
+        </w:rPr>
+      </w:pPr>
+      <w:r>
+        <w:rPr>
+          <w:sz w:val="24"/>
+          <w:szCs w:val="24"/>
+          <w:lang w:val="en-US"/>
+        </w:rPr>
+        <w:t>Author_id = 562:</w:t>
+      </w:r>
+    </w:p>
+    <w:p>
+      <w:pPr>
+        <w:ind w:firstLine="720"/>
+        <w:rPr>
+          <w:sz w:val="24"/>
+          <w:szCs w:val="24"/>
+          <w:lang w:val="en-US"/>
+        </w:rPr>
+      </w:pPr>
+      <w:r>
+        <w:rPr>
+          <w:sz w:val="24"/>
+          <w:szCs w:val="24"/>
+          <w:lang w:val="en-US"/>
+        </w:rPr>
+        <w:t>0: 0.014*"</w:t>
+      </w:r>
+      <w:r>
+        <w:rPr>
+          <w:b/>
+          <w:bCs/>
+          <w:sz w:val="24"/>
+          <w:szCs w:val="24"/>
+          <w:lang w:val="en-US"/>
+        </w:rPr>
+        <w:t>cloud computing</w:t>
+      </w:r>
+      <w:r>
+        <w:rPr>
+          <w:sz w:val="24"/>
+          <w:szCs w:val="24"/>
+          <w:lang w:val="en-US"/>
+        </w:rPr>
+        <w:t>" + 0.014*"</w:t>
+      </w:r>
+      <w:r>
+        <w:rPr>
+          <w:b/>
+          <w:bCs/>
+          <w:sz w:val="24"/>
+          <w:szCs w:val="24"/>
+          <w:lang w:val="en-US"/>
+        </w:rPr>
+        <w:t>scheduling algorithm</w:t>
+      </w:r>
+      <w:r>
+        <w:rPr>
+          <w:sz w:val="24"/>
+          <w:szCs w:val="24"/>
+          <w:lang w:val="en-US"/>
+        </w:rPr>
+        <w:t>" + 0.010*"</w:t>
+      </w:r>
+      <w:r>
+        <w:rPr>
+          <w:b/>
+          <w:bCs/>
+          <w:sz w:val="24"/>
+          <w:szCs w:val="24"/>
+          <w:lang w:val="en-US"/>
+        </w:rPr>
+        <w:t>real time</w:t>
+      </w:r>
+      <w:r>
+        <w:rPr>
+          <w:sz w:val="24"/>
+          <w:szCs w:val="24"/>
+          <w:lang w:val="en-US"/>
+        </w:rPr>
+        <w:t>" + 0.010*"</w:t>
+      </w:r>
+      <w:r>
+        <w:rPr>
+          <w:b/>
+          <w:bCs/>
+          <w:sz w:val="24"/>
+          <w:szCs w:val="24"/>
+          <w:lang w:val="en-US"/>
+        </w:rPr>
+        <w:t>resource management</w:t>
+      </w:r>
+      <w:r>
+        <w:rPr>
+          <w:sz w:val="24"/>
+          <w:szCs w:val="24"/>
+          <w:lang w:val="en-US"/>
+        </w:rPr>
+        <w:t>" + 0.010*"</w:t>
+      </w:r>
+      <w:r>
+        <w:rPr>
+          <w:b/>
+          <w:bCs/>
+          <w:sz w:val="24"/>
+          <w:szCs w:val="24"/>
+          <w:lang w:val="en-US"/>
+        </w:rPr>
+        <w:t>large scale</w:t>
+      </w:r>
+      <w:r>
+        <w:rPr>
+          <w:sz w:val="24"/>
+          <w:szCs w:val="24"/>
+          <w:lang w:val="en-US"/>
+        </w:rPr>
+        <w:t>" + 0.008*"</w:t>
+      </w:r>
+      <w:r>
+        <w:rPr>
+          <w:b/>
+          <w:bCs/>
+          <w:sz w:val="24"/>
+          <w:szCs w:val="24"/>
+          <w:lang w:val="en-US"/>
+        </w:rPr>
+        <w:t>satellite image</w:t>
+      </w:r>
+      <w:r>
+        <w:rPr>
+          <w:sz w:val="24"/>
+          <w:szCs w:val="24"/>
+          <w:lang w:val="en-US"/>
+        </w:rPr>
+        <w:t>" + 0.006*"</w:t>
+      </w:r>
+      <w:r>
+        <w:rPr>
+          <w:b/>
+          <w:bCs/>
+          <w:sz w:val="24"/>
+          <w:szCs w:val="24"/>
+          <w:lang w:val="en-US"/>
+        </w:rPr>
+        <w:t>service level</w:t>
+      </w:r>
+      <w:r>
+        <w:rPr>
+          <w:sz w:val="24"/>
+          <w:szCs w:val="24"/>
+          <w:lang w:val="en-US"/>
+        </w:rPr>
+        <w:t>" + 0.006*"</w:t>
+      </w:r>
+      <w:r>
+        <w:rPr>
+          <w:b/>
+          <w:bCs/>
+          <w:sz w:val="24"/>
+          <w:szCs w:val="24"/>
+          <w:lang w:val="en-US"/>
+        </w:rPr>
+        <w:t>task scheduling</w:t>
+      </w:r>
+      <w:r>
+        <w:rPr>
+          <w:sz w:val="24"/>
+          <w:szCs w:val="24"/>
+          <w:lang w:val="en-US"/>
+        </w:rPr>
+        <w:t>" + 0.006*"</w:t>
+      </w:r>
+      <w:r>
+        <w:rPr>
+          <w:b/>
+          <w:bCs/>
+          <w:sz w:val="24"/>
+          <w:szCs w:val="24"/>
+          <w:lang w:val="en-US"/>
+        </w:rPr>
+        <w:t>smart city</w:t>
+      </w:r>
+      <w:r>
+        <w:rPr>
+          <w:sz w:val="24"/>
+          <w:szCs w:val="24"/>
+          <w:lang w:val="en-US"/>
+        </w:rPr>
+        <w:t>" + 0.006*"</w:t>
+      </w:r>
+      <w:r>
+        <w:rPr>
+          <w:b/>
+          <w:bCs/>
+          <w:sz w:val="24"/>
+          <w:szCs w:val="24"/>
+          <w:lang w:val="en-US"/>
+        </w:rPr>
+        <w:t>cloud service</w:t>
+      </w:r>
+      <w:r>
+        <w:rPr>
+          <w:sz w:val="24"/>
+          <w:szCs w:val="24"/>
+          <w:lang w:val="en-US"/>
+        </w:rPr>
+        <w:t>"</w:t>
+      </w:r>
+    </w:p>
+    <w:p>
+      <w:pPr>
+        <w:ind w:firstLine="720"/>
+        <w:rPr>
+          <w:sz w:val="24"/>
+          <w:szCs w:val="24"/>
+          <w:lang w:val="en-US"/>
+        </w:rPr>
+      </w:pPr>
+      <w:r>
+        <w:rPr>
+          <w:sz w:val="24"/>
+          <w:szCs w:val="24"/>
+          <w:lang w:val="en-US"/>
+        </w:rPr>
+        <w:t>Author_id = 534:</w:t>
+      </w:r>
+    </w:p>
+    <w:p>
+      <w:pPr>
+        <w:ind w:firstLine="720"/>
+        <w:rPr>
+          <w:sz w:val="24"/>
+          <w:szCs w:val="24"/>
+          <w:lang w:val="en-US"/>
+        </w:rPr>
+      </w:pPr>
+      <w:r>
+        <w:rPr>
+          <w:sz w:val="24"/>
+          <w:szCs w:val="24"/>
+          <w:lang w:val="en-US"/>
+        </w:rPr>
+        <w:t>0: 0.011*"</w:t>
+      </w:r>
+      <w:r>
+        <w:rPr>
+          <w:b/>
+          <w:bCs/>
+          <w:sz w:val="24"/>
+          <w:szCs w:val="24"/>
+          <w:lang w:val="en-US"/>
+        </w:rPr>
+        <w:t>large scale</w:t>
+      </w:r>
+      <w:r>
+        <w:rPr>
+          <w:sz w:val="24"/>
+          <w:szCs w:val="24"/>
+          <w:lang w:val="en-US"/>
+        </w:rPr>
+        <w:t>" + 0.011*"</w:t>
+      </w:r>
+      <w:r>
+        <w:rPr>
+          <w:b/>
+          <w:bCs/>
+          <w:sz w:val="24"/>
+          <w:szCs w:val="24"/>
+          <w:lang w:val="en-US"/>
+        </w:rPr>
+        <w:t>mobile device</w:t>
+      </w:r>
+      <w:r>
+        <w:rPr>
+          <w:sz w:val="24"/>
+          <w:szCs w:val="24"/>
+          <w:lang w:val="en-US"/>
+        </w:rPr>
+        <w:t>" + 0.008*"</w:t>
+      </w:r>
+      <w:r>
+        <w:rPr>
+          <w:b/>
+          <w:bCs/>
+          <w:sz w:val="24"/>
+          <w:szCs w:val="24"/>
+          <w:lang w:val="en-US"/>
+        </w:rPr>
+        <w:t>opportunistic network</w:t>
+      </w:r>
+      <w:r>
+        <w:rPr>
+          <w:sz w:val="24"/>
+          <w:szCs w:val="24"/>
+          <w:lang w:val="en-US"/>
+        </w:rPr>
+        <w:t>" + 0.005*"</w:t>
+      </w:r>
+      <w:r>
+        <w:rPr>
+          <w:b/>
+          <w:bCs/>
+          <w:sz w:val="24"/>
+          <w:szCs w:val="24"/>
+          <w:lang w:val="en-US"/>
+        </w:rPr>
+        <w:t>real time</w:t>
+      </w:r>
+      <w:r>
+        <w:rPr>
+          <w:sz w:val="24"/>
+          <w:szCs w:val="24"/>
+          <w:lang w:val="en-US"/>
+        </w:rPr>
+        <w:t>" + 0.004*"</w:t>
+      </w:r>
+      <w:r>
+        <w:rPr>
+          <w:b/>
+          <w:bCs/>
+          <w:sz w:val="24"/>
+          <w:szCs w:val="24"/>
+          <w:lang w:val="en-US"/>
+        </w:rPr>
+        <w:t>cloud computing</w:t>
+      </w:r>
+      <w:r>
+        <w:rPr>
+          <w:sz w:val="24"/>
+          <w:szCs w:val="24"/>
+          <w:lang w:val="en-US"/>
+        </w:rPr>
+        <w:t>" + 0.004*"</w:t>
+      </w:r>
+      <w:r>
+        <w:rPr>
+          <w:b/>
+          <w:bCs/>
+          <w:sz w:val="24"/>
+          <w:szCs w:val="24"/>
+          <w:lang w:val="en-US"/>
+        </w:rPr>
+        <w:t>wide range</w:t>
+      </w:r>
+      <w:r>
+        <w:rPr>
+          <w:sz w:val="24"/>
+          <w:szCs w:val="24"/>
+          <w:lang w:val="en-US"/>
+        </w:rPr>
+        <w:t>" + 0.003*"</w:t>
+      </w:r>
+      <w:r>
+        <w:rPr>
+          <w:b/>
+          <w:bCs/>
+          <w:sz w:val="24"/>
+          <w:szCs w:val="24"/>
+          <w:lang w:val="en-US"/>
+        </w:rPr>
+        <w:t>quality life</w:t>
+      </w:r>
+      <w:r>
+        <w:rPr>
+          <w:sz w:val="24"/>
+          <w:szCs w:val="24"/>
+          <w:lang w:val="en-US"/>
+        </w:rPr>
+        <w:t>" + 0.003*"</w:t>
+      </w:r>
+      <w:r>
+        <w:rPr>
+          <w:b/>
+          <w:bCs/>
+          <w:sz w:val="24"/>
+          <w:szCs w:val="24"/>
+          <w:lang w:val="en-US"/>
+        </w:rPr>
+        <w:t>scale system</w:t>
+      </w:r>
+      <w:r>
+        <w:rPr>
+          <w:sz w:val="24"/>
+          <w:szCs w:val="24"/>
+          <w:lang w:val="en-US"/>
+        </w:rPr>
+        <w:t>" + 0.003*"</w:t>
+      </w:r>
+      <w:r>
+        <w:rPr>
+          <w:b/>
+          <w:bCs/>
+          <w:sz w:val="24"/>
+          <w:szCs w:val="24"/>
+          <w:lang w:val="en-US"/>
+        </w:rPr>
+        <w:t>inconvenience helpful</w:t>
+      </w:r>
+      <w:r>
+        <w:rPr>
+          <w:sz w:val="24"/>
+          <w:szCs w:val="24"/>
+          <w:lang w:val="en-US"/>
+        </w:rPr>
+        <w:t>" + 0.003*"</w:t>
+      </w:r>
+      <w:r>
+        <w:rPr>
+          <w:b/>
+          <w:bCs/>
+          <w:sz w:val="24"/>
+          <w:szCs w:val="24"/>
+          <w:lang w:val="en-US"/>
+        </w:rPr>
+        <w:t>sale account</w:t>
+      </w:r>
+      <w:r>
+        <w:rPr>
+          <w:sz w:val="24"/>
+          <w:szCs w:val="24"/>
+          <w:lang w:val="en-US"/>
+        </w:rPr>
+        <w:t>"</w:t>
+      </w:r>
+    </w:p>
+    <w:p>
+      <w:pPr>
+        <w:ind w:firstLine="720"/>
+        <w:rPr>
+          <w:sz w:val="24"/>
+          <w:szCs w:val="24"/>
+          <w:lang w:val="en-US"/>
+        </w:rPr>
+      </w:pPr>
+      <w:r>
+        <w:rPr>
+          <w:sz w:val="24"/>
+          <w:szCs w:val="24"/>
+          <w:lang w:val="en-US"/>
+        </w:rPr>
+        <w:t>Author_id = 1146:</w:t>
+      </w:r>
+    </w:p>
+    <w:p>
+      <w:pPr>
+        <w:ind w:firstLine="720"/>
+        <w:rPr>
+          <w:sz w:val="24"/>
+          <w:szCs w:val="24"/>
+          <w:lang w:val="en-US"/>
+        </w:rPr>
+      </w:pPr>
+      <w:r>
+        <w:rPr>
+          <w:sz w:val="24"/>
+          <w:szCs w:val="24"/>
+          <w:lang w:val="en-US"/>
+        </w:rPr>
+        <w:t>0: 0.015*"</w:t>
+      </w:r>
+      <w:r>
+        <w:rPr>
+          <w:b/>
+          <w:bCs/>
+          <w:sz w:val="24"/>
+          <w:szCs w:val="24"/>
+          <w:lang w:val="en-US"/>
+        </w:rPr>
+        <w:t>virtual reality</w:t>
+      </w:r>
+      <w:r>
+        <w:rPr>
+          <w:sz w:val="24"/>
+          <w:szCs w:val="24"/>
+          <w:lang w:val="en-US"/>
+        </w:rPr>
+        <w:t>" + 0.008*"</w:t>
+      </w:r>
+      <w:r>
+        <w:rPr>
+          <w:b/>
+          <w:bCs/>
+          <w:sz w:val="24"/>
+          <w:szCs w:val="24"/>
+          <w:lang w:val="en-US"/>
+        </w:rPr>
+        <w:t>real time</w:t>
+      </w:r>
+      <w:r>
+        <w:rPr>
+          <w:sz w:val="24"/>
+          <w:szCs w:val="24"/>
+          <w:lang w:val="en-US"/>
+        </w:rPr>
+        <w:t>" + 0.007*"</w:t>
+      </w:r>
+      <w:r>
+        <w:rPr>
+          <w:b/>
+          <w:bCs/>
+          <w:sz w:val="24"/>
+          <w:szCs w:val="24"/>
+          <w:lang w:val="en-US"/>
+        </w:rPr>
+        <w:t>virtual environment</w:t>
+      </w:r>
+      <w:r>
+        <w:rPr>
+          <w:sz w:val="24"/>
+          <w:szCs w:val="24"/>
+          <w:lang w:val="en-US"/>
+        </w:rPr>
+        <w:t>" + 0.005*"</w:t>
+      </w:r>
+      <w:r>
+        <w:rPr>
+          <w:b/>
+          <w:bCs/>
+          <w:sz w:val="24"/>
+          <w:szCs w:val="24"/>
+          <w:lang w:val="en-US"/>
+        </w:rPr>
+        <w:t>sensory substitution</w:t>
+      </w:r>
+      <w:r>
+        <w:rPr>
+          <w:sz w:val="24"/>
+          <w:szCs w:val="24"/>
+          <w:lang w:val="en-US"/>
+        </w:rPr>
+        <w:t>" + 0.005*"</w:t>
+      </w:r>
+      <w:r>
+        <w:rPr>
+          <w:b/>
+          <w:bCs/>
+          <w:sz w:val="24"/>
+          <w:szCs w:val="24"/>
+          <w:lang w:val="en-US"/>
+        </w:rPr>
+        <w:t>virtual space</w:t>
+      </w:r>
+      <w:r>
+        <w:rPr>
+          <w:sz w:val="24"/>
+          <w:szCs w:val="24"/>
+          <w:lang w:val="en-US"/>
+        </w:rPr>
+        <w:t>" + 0.004*"</w:t>
+      </w:r>
+      <w:r>
+        <w:rPr>
+          <w:b/>
+          <w:bCs/>
+          <w:sz w:val="24"/>
+          <w:szCs w:val="24"/>
+          <w:lang w:val="en-US"/>
+        </w:rPr>
+        <w:t>sound localization</w:t>
+      </w:r>
+      <w:r>
+        <w:rPr>
+          <w:sz w:val="24"/>
+          <w:szCs w:val="24"/>
+          <w:lang w:val="en-US"/>
+        </w:rPr>
+        <w:t>" + 0.004*"</w:t>
+      </w:r>
+      <w:r>
+        <w:rPr>
+          <w:b/>
+          <w:bCs/>
+          <w:sz w:val="24"/>
+          <w:szCs w:val="24"/>
+          <w:lang w:val="en-US"/>
+        </w:rPr>
+        <w:t>sound source</w:t>
+      </w:r>
+      <w:r>
+        <w:rPr>
+          <w:sz w:val="24"/>
+          <w:szCs w:val="24"/>
+          <w:lang w:val="en-US"/>
+        </w:rPr>
+        <w:t>" + 0.004*"</w:t>
+      </w:r>
+      <w:r>
+        <w:rPr>
+          <w:b/>
+          <w:bCs/>
+          <w:sz w:val="24"/>
+          <w:szCs w:val="24"/>
+          <w:lang w:val="en-US"/>
+        </w:rPr>
+        <w:t>smith chart</w:t>
+      </w:r>
+      <w:r>
+        <w:rPr>
+          <w:sz w:val="24"/>
+          <w:szCs w:val="24"/>
+          <w:lang w:val="en-US"/>
+        </w:rPr>
+        <w:t>" + 0.003*"</w:t>
+      </w:r>
+      <w:r>
+        <w:rPr>
+          <w:b/>
+          <w:bCs/>
+          <w:sz w:val="24"/>
+          <w:szCs w:val="24"/>
+          <w:lang w:val="en-US"/>
+        </w:rPr>
+        <w:t>virtual world</w:t>
+      </w:r>
+      <w:r>
+        <w:rPr>
+          <w:sz w:val="24"/>
+          <w:szCs w:val="24"/>
+          <w:lang w:val="en-US"/>
+        </w:rPr>
+        <w:t>" + 0.003*"</w:t>
+      </w:r>
+      <w:r>
+        <w:rPr>
+          <w:b/>
+          <w:bCs/>
+          <w:sz w:val="24"/>
+          <w:szCs w:val="24"/>
+          <w:lang w:val="en-US"/>
+        </w:rPr>
+        <w:t>augmented reality</w:t>
+      </w:r>
+      <w:r>
+        <w:rPr>
+          <w:sz w:val="24"/>
+          <w:szCs w:val="24"/>
+          <w:lang w:val="en-US"/>
+        </w:rPr>
+        <w:t>"</w:t>
+      </w:r>
     </w:p>
     <w:sectPr>
       <w:pgSz w:w="12240" w:h="15840"/>

</xml_diff>

<commit_message>
extras keywords din titluri
</commit_message>
<xml_diff>
--- a/rezultate.docx
+++ b/rezultate.docx
@@ -1891,7 +1891,23 @@
           <w:szCs w:val="24"/>
           <w:lang w:val="en-US"/>
         </w:rPr>
-        <w:t>Pastrand doar adjective si substantive si doar bigrame s trigrame:</w:t>
+        <w:t>Pastrand doar adjective si substantive si doar bigrame s</w:t>
+      </w:r>
+      <w:r>
+        <w:rPr>
+          <w:sz w:val="24"/>
+          <w:szCs w:val="24"/>
+          <w:lang w:val="en-US"/>
+        </w:rPr>
+        <w:t>i</w:t>
+      </w:r>
+      <w:r>
+        <w:rPr>
+          <w:sz w:val="24"/>
+          <w:szCs w:val="24"/>
+          <w:lang w:val="en-US"/>
+        </w:rPr>
+        <w:t xml:space="preserve"> trigrame:</w:t>
       </w:r>
     </w:p>
     <w:p>
@@ -2057,7 +2073,342 @@
           <w:szCs w:val="24"/>
           <w:lang w:val="en-US"/>
         </w:rPr>
-        <w:t>0: 0.014*"</w:t>
+        <w:t>0: 0.014*"cloud computing" + 0.014*"scheduling algorithm" + 0.010*"real time" + 0.010*"resource management" + 0.010*"large scale" + 0.008*"satellite image" + 0.006*"service level" + 0.006*"task scheduling" + 0.006*"smart city" + 0.006*"cloud service"</w:t>
+      </w:r>
+    </w:p>
+    <w:p>
+      <w:pPr>
+        <w:ind w:firstLine="720"/>
+        <w:rPr>
+          <w:sz w:val="24"/>
+          <w:szCs w:val="24"/>
+          <w:lang w:val="en-US"/>
+        </w:rPr>
+      </w:pPr>
+      <w:r>
+        <w:rPr>
+          <w:sz w:val="24"/>
+          <w:szCs w:val="24"/>
+          <w:lang w:val="en-US"/>
+        </w:rPr>
+        <w:t>Author_id = 534:</w:t>
+      </w:r>
+    </w:p>
+    <w:p>
+      <w:pPr>
+        <w:ind w:firstLine="720"/>
+        <w:rPr>
+          <w:sz w:val="24"/>
+          <w:szCs w:val="24"/>
+          <w:lang w:val="en-US"/>
+        </w:rPr>
+      </w:pPr>
+      <w:r>
+        <w:rPr>
+          <w:sz w:val="24"/>
+          <w:szCs w:val="24"/>
+          <w:lang w:val="en-US"/>
+        </w:rPr>
+        <w:t>0: 0.011*"large scale" + 0.011*"mobile device" + 0.008*"opportunistic network" + 0.005*"real time" + 0.004*"cloud computing" + 0.004*"wide range" + 0.003*"quality life" + 0.003*"scale system" + 0.003*"inconvenience helpful" + 0.003*"sale account"</w:t>
+      </w:r>
+    </w:p>
+    <w:p>
+      <w:pPr>
+        <w:ind w:firstLine="720"/>
+        <w:rPr>
+          <w:sz w:val="24"/>
+          <w:szCs w:val="24"/>
+          <w:lang w:val="en-US"/>
+        </w:rPr>
+      </w:pPr>
+      <w:r>
+        <w:rPr>
+          <w:sz w:val="24"/>
+          <w:szCs w:val="24"/>
+          <w:lang w:val="en-US"/>
+        </w:rPr>
+        <w:t>Author_id = 1146:</w:t>
+      </w:r>
+    </w:p>
+    <w:p>
+      <w:pPr>
+        <w:ind w:firstLine="720"/>
+        <w:rPr>
+          <w:sz w:val="24"/>
+          <w:szCs w:val="24"/>
+          <w:lang w:val="en-US"/>
+        </w:rPr>
+      </w:pPr>
+      <w:r>
+        <w:rPr>
+          <w:sz w:val="24"/>
+          <w:szCs w:val="24"/>
+          <w:lang w:val="en-US"/>
+        </w:rPr>
+        <w:t>0: 0.015*"virtual reality" + 0.008*"real time" + 0.007*"virtual environment" + 0.005*"sensory substitution" + 0.005*"virtual space" + 0.004*"sound localization" + 0.004*"sound source" + 0.004*"smith chart" + 0.003*"virtual world" + 0.003*"augmented reality"</w:t>
+      </w:r>
+    </w:p>
+    <w:p>
+      <w:pPr>
+        <w:ind w:firstLine="720"/>
+        <w:rPr>
+          <w:sz w:val="24"/>
+          <w:szCs w:val="24"/>
+          <w:lang w:val="en-US"/>
+        </w:rPr>
+      </w:pPr>
+      <w:r>
+        <w:rPr>
+          <w:sz w:val="24"/>
+          <w:szCs w:val="24"/>
+          <w:lang w:val="en-US"/>
+        </w:rPr>
+        <w:t>Author_id = 841:</w:t>
+      </w:r>
+    </w:p>
+    <w:p>
+      <w:pPr>
+        <w:ind w:firstLine="720"/>
+        <w:rPr>
+          <w:sz w:val="24"/>
+          <w:szCs w:val="24"/>
+          <w:lang w:val="en-US"/>
+        </w:rPr>
+      </w:pPr>
+      <w:r>
+        <w:rPr>
+          <w:sz w:val="24"/>
+          <w:szCs w:val="24"/>
+          <w:lang w:val="en-US"/>
+        </w:rPr>
+        <w:t>0: 0.012*"x ray" + 0.008*"electron microscopy" + 0.006*"composite material" + 0.006*"drug delivery" + 0.005*"ray diffraction" + 0.004*"iron oxide" + 0.004*"sol gel" + 0.003*"microscopy sem" + 0.003*"transmission electron" + 0.003*"thin film"</w:t>
+      </w:r>
+    </w:p>
+    <w:p>
+      <w:pPr>
+        <w:ind w:firstLine="720"/>
+        <w:rPr>
+          <w:sz w:val="24"/>
+          <w:szCs w:val="24"/>
+          <w:lang w:val="en-US"/>
+        </w:rPr>
+      </w:pPr>
+      <w:r>
+        <w:rPr>
+          <w:sz w:val="24"/>
+          <w:szCs w:val="24"/>
+          <w:lang w:val="en-US"/>
+        </w:rPr>
+        <w:t>Author_id = 872:</w:t>
+      </w:r>
+    </w:p>
+    <w:p>
+      <w:pPr>
+        <w:ind w:firstLine="720"/>
+        <w:rPr>
+          <w:sz w:val="24"/>
+          <w:szCs w:val="24"/>
+          <w:lang w:val="en-US"/>
+        </w:rPr>
+      </w:pPr>
+      <w:r>
+        <w:rPr>
+          <w:sz w:val="24"/>
+          <w:szCs w:val="24"/>
+          <w:lang w:val="en-US"/>
+        </w:rPr>
+        <w:t xml:space="preserve">0: 0.014*"neural network" + 0.009*"real time" + 0.008*"wireless sensor" + 0.008*"fractal dimension" + 0.007*"unmanned aerial" + 0.006*"sensor network" + </w:t>
+      </w:r>
+      <w:r>
+        <w:rPr>
+          <w:sz w:val="24"/>
+          <w:szCs w:val="24"/>
+          <w:lang w:val="en-US"/>
+        </w:rPr>
+        <w:lastRenderedPageBreak/>
+        <w:t>0.006*"image processing" + 0.006*"large scale" + 0.005*"convolutional neural" + 0.005*"control system"</w:t>
+      </w:r>
+    </w:p>
+    <w:p>
+      <w:pPr>
+        <w:ind w:firstLine="720"/>
+        <w:rPr>
+          <w:sz w:val="24"/>
+          <w:szCs w:val="24"/>
+          <w:lang w:val="en-US"/>
+        </w:rPr>
+      </w:pPr>
+      <w:r>
+        <w:rPr>
+          <w:sz w:val="24"/>
+          <w:szCs w:val="24"/>
+          <w:lang w:val="en-US"/>
+        </w:rPr>
+        <w:t>Author_id = 1284:</w:t>
+      </w:r>
+    </w:p>
+    <w:p>
+      <w:pPr>
+        <w:ind w:firstLine="720"/>
+        <w:rPr>
+          <w:sz w:val="24"/>
+          <w:szCs w:val="24"/>
+          <w:lang w:val="en-US"/>
+        </w:rPr>
+      </w:pPr>
+      <w:r>
+        <w:rPr>
+          <w:sz w:val="24"/>
+          <w:szCs w:val="24"/>
+          <w:lang w:val="en-US"/>
+        </w:rPr>
+        <w:t>0: 0.011*"natural language" + 0.008*"e learning" + 0.006*"textual complexity" + 0.006*"chat conversation" + 0.005*"social network" + 0.004*"learning process" + 0.003*"polyphonic model" + 0.003*"machine learning" + 0.003*"artificial intelligence" + 0.003*"web page"</w:t>
+      </w:r>
+    </w:p>
+    <w:p>
+      <w:pPr>
+        <w:ind w:firstLine="720"/>
+        <w:rPr>
+          <w:sz w:val="24"/>
+          <w:szCs w:val="24"/>
+          <w:lang w:val="en-US"/>
+        </w:rPr>
+      </w:pPr>
+    </w:p>
+    <w:p>
+      <w:pPr>
+        <w:ind w:firstLine="720"/>
+        <w:rPr>
+          <w:i/>
+          <w:iCs/>
+          <w:sz w:val="24"/>
+          <w:szCs w:val="24"/>
+          <w:lang w:val="en-US"/>
+        </w:rPr>
+      </w:pPr>
+      <w:r>
+        <w:rPr>
+          <w:sz w:val="24"/>
+          <w:szCs w:val="24"/>
+          <w:lang w:val="en-US"/>
+        </w:rPr>
+        <w:t xml:space="preserve">Cu </w:t>
+      </w:r>
+      <w:r>
+        <w:rPr>
+          <w:i/>
+          <w:iCs/>
+          <w:sz w:val="24"/>
+          <w:szCs w:val="24"/>
+          <w:lang w:val="en-US"/>
+        </w:rPr>
+        <w:t>stop_words = ['paper', 'present', 'propose', 'datum', 'people', 'result', 'solution', 'case', 'order', 'base', 'ieee', 'privacy', 'policy',</w:t>
+      </w:r>
+    </w:p>
+    <w:p>
+      <w:pPr>
+        <w:ind w:firstLine="720"/>
+        <w:rPr>
+          <w:i/>
+          <w:iCs/>
+          <w:sz w:val="24"/>
+          <w:szCs w:val="24"/>
+          <w:lang w:val="en-US"/>
+        </w:rPr>
+      </w:pPr>
+      <w:r>
+        <w:rPr>
+          <w:i/>
+          <w:iCs/>
+          <w:sz w:val="24"/>
+          <w:szCs w:val="24"/>
+          <w:lang w:val="en-US"/>
+        </w:rPr>
+        <w:t xml:space="preserve">             'new', 'old', 'context', 'high', 'different', 'new', 'old', 'research', 'type', 'approach', 'important', 'main', 'range',</w:t>
+      </w:r>
+    </w:p>
+    <w:p>
+      <w:pPr>
+        <w:ind w:firstLine="720"/>
+        <w:rPr>
+          <w:i/>
+          <w:iCs/>
+          <w:sz w:val="24"/>
+          <w:szCs w:val="24"/>
+          <w:lang w:val="en-US"/>
+        </w:rPr>
+      </w:pPr>
+      <w:r>
+        <w:rPr>
+          <w:i/>
+          <w:iCs/>
+          <w:sz w:val="24"/>
+          <w:szCs w:val="24"/>
+          <w:lang w:val="en-US"/>
+        </w:rPr>
+        <w:t xml:space="preserve">             'helpful', 'large', 'difficult', 'available', 'amount', 'useful', 'importance', 'article', 'abstract', 'scale', 'copyright',</w:t>
+      </w:r>
+    </w:p>
+    <w:p>
+      <w:pPr>
+        <w:ind w:firstLine="720"/>
+        <w:rPr>
+          <w:i/>
+          <w:iCs/>
+          <w:sz w:val="24"/>
+          <w:szCs w:val="24"/>
+          <w:lang w:val="en-US"/>
+        </w:rPr>
+      </w:pPr>
+      <w:r>
+        <w:rPr>
+          <w:i/>
+          <w:iCs/>
+          <w:sz w:val="24"/>
+          <w:szCs w:val="24"/>
+          <w:lang w:val="en-US"/>
+        </w:rPr>
+        <w:t xml:space="preserve">             'real', 'quality', 'inconvenience', 'benefit', 'unavailable', 'term', 'condition', 'interest', 'organization', 'use',</w:t>
+      </w:r>
+    </w:p>
+    <w:p>
+      <w:pPr>
+        <w:ind w:firstLine="720"/>
+        <w:rPr>
+          <w:i/>
+          <w:iCs/>
+          <w:sz w:val="24"/>
+          <w:szCs w:val="24"/>
+          <w:lang w:val="en-US"/>
+        </w:rPr>
+      </w:pPr>
+      <w:r>
+        <w:rPr>
+          <w:i/>
+          <w:iCs/>
+          <w:sz w:val="24"/>
+          <w:szCs w:val="24"/>
+          <w:lang w:val="en-US"/>
+        </w:rPr>
+        <w:t xml:space="preserve">             'task', 'student', 'professor', 'teacher', 'university']</w:t>
+      </w:r>
+    </w:p>
+    <w:p>
+      <w:pPr>
+        <w:ind w:firstLine="720"/>
+        <w:rPr>
+          <w:sz w:val="24"/>
+          <w:szCs w:val="24"/>
+          <w:lang w:val="en-US"/>
+        </w:rPr>
+      </w:pPr>
+      <w:r>
+        <w:rPr>
+          <w:sz w:val="24"/>
+          <w:szCs w:val="24"/>
+          <w:lang w:val="en-US"/>
+        </w:rPr>
+        <w:t>lda_model = LdaMulticore(corpus=corpus, id2word=dictionary, iterations=</w:t>
       </w:r>
       <w:r>
         <w:rPr>
@@ -2067,15 +2418,15 @@
           <w:szCs w:val="24"/>
           <w:lang w:val="en-US"/>
         </w:rPr>
-        <w:t>cloud computing</w:t>
-      </w:r>
-      <w:r>
-        <w:rPr>
-          <w:sz w:val="24"/>
-          <w:szCs w:val="24"/>
-          <w:lang w:val="en-US"/>
-        </w:rPr>
-        <w:t>" + 0.014*"</w:t>
+        <w:t>500</w:t>
+      </w:r>
+      <w:r>
+        <w:rPr>
+          <w:sz w:val="24"/>
+          <w:szCs w:val="24"/>
+          <w:lang w:val="en-US"/>
+        </w:rPr>
+        <w:t>, num_topics=1, workers=4, passes=</w:t>
       </w:r>
       <w:r>
         <w:rPr>
@@ -2085,15 +2436,57 @@
           <w:szCs w:val="24"/>
           <w:lang w:val="en-US"/>
         </w:rPr>
-        <w:t>scheduling algorithm</w:t>
-      </w:r>
-      <w:r>
-        <w:rPr>
-          <w:sz w:val="24"/>
-          <w:szCs w:val="24"/>
-          <w:lang w:val="en-US"/>
-        </w:rPr>
-        <w:t>" + 0.010*"</w:t>
+        <w:t>200</w:t>
+      </w:r>
+      <w:r>
+        <w:rPr>
+          <w:sz w:val="24"/>
+          <w:szCs w:val="24"/>
+          <w:lang w:val="en-US"/>
+        </w:rPr>
+        <w:t>)</w:t>
+      </w:r>
+    </w:p>
+    <w:p>
+      <w:pPr>
+        <w:ind w:firstLine="720"/>
+        <w:rPr>
+          <w:sz w:val="24"/>
+          <w:szCs w:val="24"/>
+          <w:lang w:val="en-US"/>
+        </w:rPr>
+      </w:pPr>
+      <w:r>
+        <w:rPr>
+          <w:sz w:val="24"/>
+          <w:szCs w:val="24"/>
+          <w:lang w:val="en-US"/>
+        </w:rPr>
+        <w:t>Id = 534:</w:t>
+      </w:r>
+      <w:r>
+        <w:rPr>
+          <w:sz w:val="24"/>
+          <w:szCs w:val="24"/>
+          <w:lang w:val="en-US"/>
+        </w:rPr>
+        <w:br/>
+      </w:r>
+      <w:r>
+        <w:rPr>
+          <w:sz w:val="24"/>
+          <w:szCs w:val="24"/>
+          <w:lang w:val="en-US"/>
+        </w:rPr>
+        <w:tab/>
+      </w:r>
+      <w:r>
+        <w:rPr>
+          <w:sz w:val="24"/>
+          <w:szCs w:val="24"/>
+          <w:lang w:val="en-US"/>
+        </w:rPr>
+        <w:t>0: 0.011*"</w:t>
       </w:r>
       <w:r>
         <w:rPr>
@@ -2103,15 +2496,15 @@
           <w:szCs w:val="24"/>
           <w:lang w:val="en-US"/>
         </w:rPr>
-        <w:t>real time</w:t>
-      </w:r>
-      <w:r>
-        <w:rPr>
-          <w:sz w:val="24"/>
-          <w:szCs w:val="24"/>
-          <w:lang w:val="en-US"/>
-        </w:rPr>
-        <w:t>" + 0.010*"</w:t>
+        <w:t>mobile device</w:t>
+      </w:r>
+      <w:r>
+        <w:rPr>
+          <w:sz w:val="24"/>
+          <w:szCs w:val="24"/>
+          <w:lang w:val="en-US"/>
+        </w:rPr>
+        <w:t>" + 0.009*"</w:t>
       </w:r>
       <w:r>
         <w:rPr>
@@ -2121,15 +2514,15 @@
           <w:szCs w:val="24"/>
           <w:lang w:val="en-US"/>
         </w:rPr>
-        <w:t>resource management</w:t>
-      </w:r>
-      <w:r>
-        <w:rPr>
-          <w:sz w:val="24"/>
-          <w:szCs w:val="24"/>
-          <w:lang w:val="en-US"/>
-        </w:rPr>
-        <w:t>" + 0.010*"</w:t>
+        <w:t>opportunistic network</w:t>
+      </w:r>
+      <w:r>
+        <w:rPr>
+          <w:sz w:val="24"/>
+          <w:szCs w:val="24"/>
+          <w:lang w:val="en-US"/>
+        </w:rPr>
+        <w:t>" + 0.005*"</w:t>
       </w:r>
       <w:r>
         <w:rPr>
@@ -2139,15 +2532,51 @@
           <w:szCs w:val="24"/>
           <w:lang w:val="en-US"/>
         </w:rPr>
-        <w:t>large scale</w:t>
-      </w:r>
-      <w:r>
-        <w:rPr>
-          <w:sz w:val="24"/>
-          <w:szCs w:val="24"/>
-          <w:lang w:val="en-US"/>
-        </w:rPr>
-        <w:t>" + 0.008*"</w:t>
+        <w:t>cloud computing</w:t>
+      </w:r>
+      <w:r>
+        <w:rPr>
+          <w:sz w:val="24"/>
+          <w:szCs w:val="24"/>
+          <w:lang w:val="en-US"/>
+        </w:rPr>
+        <w:t>" + 0.004*"information product" + 0.004*"service updated" + 0.004*"fault tolerance" + 0.004*"technology humanity" + 0.004*"site agreement" + 0.004*"profit world" + 0.004*"account management"</w:t>
+      </w:r>
+    </w:p>
+    <w:p>
+      <w:pPr>
+        <w:ind w:firstLine="720"/>
+        <w:rPr>
+          <w:sz w:val="24"/>
+          <w:szCs w:val="24"/>
+          <w:lang w:val="en-US"/>
+        </w:rPr>
+      </w:pPr>
+      <w:r>
+        <w:rPr>
+          <w:sz w:val="24"/>
+          <w:szCs w:val="24"/>
+          <w:lang w:val="en-US"/>
+        </w:rPr>
+        <w:t>Id = 562:</w:t>
+      </w:r>
+    </w:p>
+    <w:p>
+      <w:pPr>
+        <w:ind w:firstLine="720"/>
+        <w:rPr>
+          <w:sz w:val="24"/>
+          <w:szCs w:val="24"/>
+          <w:lang w:val="en-US"/>
+        </w:rPr>
+      </w:pPr>
+      <w:r>
+        <w:rPr>
+          <w:sz w:val="24"/>
+          <w:szCs w:val="24"/>
+          <w:lang w:val="en-US"/>
+        </w:rPr>
+        <w:t>0: 0.017*"</w:t>
       </w:r>
       <w:r>
         <w:rPr>
@@ -2157,15 +2586,15 @@
           <w:szCs w:val="24"/>
           <w:lang w:val="en-US"/>
         </w:rPr>
-        <w:t>satellite image</w:t>
-      </w:r>
-      <w:r>
-        <w:rPr>
-          <w:sz w:val="24"/>
-          <w:szCs w:val="24"/>
-          <w:lang w:val="en-US"/>
-        </w:rPr>
-        <w:t>" + 0.006*"</w:t>
+        <w:t>scheduling algorithm</w:t>
+      </w:r>
+      <w:r>
+        <w:rPr>
+          <w:sz w:val="24"/>
+          <w:szCs w:val="24"/>
+          <w:lang w:val="en-US"/>
+        </w:rPr>
+        <w:t>" + 0.016*"</w:t>
       </w:r>
       <w:r>
         <w:rPr>
@@ -2175,15 +2604,15 @@
           <w:szCs w:val="24"/>
           <w:lang w:val="en-US"/>
         </w:rPr>
-        <w:t>service level</w:t>
-      </w:r>
-      <w:r>
-        <w:rPr>
-          <w:sz w:val="24"/>
-          <w:szCs w:val="24"/>
-          <w:lang w:val="en-US"/>
-        </w:rPr>
-        <w:t>" + 0.006*"</w:t>
+        <w:t>cloud computing</w:t>
+      </w:r>
+      <w:r>
+        <w:rPr>
+          <w:sz w:val="24"/>
+          <w:szCs w:val="24"/>
+          <w:lang w:val="en-US"/>
+        </w:rPr>
+        <w:t>" + 0.010*"</w:t>
       </w:r>
       <w:r>
         <w:rPr>
@@ -2193,15 +2622,15 @@
           <w:szCs w:val="24"/>
           <w:lang w:val="en-US"/>
         </w:rPr>
-        <w:t>task scheduling</w:t>
-      </w:r>
-      <w:r>
-        <w:rPr>
-          <w:sz w:val="24"/>
-          <w:szCs w:val="24"/>
-          <w:lang w:val="en-US"/>
-        </w:rPr>
-        <w:t>" + 0.006*"</w:t>
+        <w:t>resource management</w:t>
+      </w:r>
+      <w:r>
+        <w:rPr>
+          <w:sz w:val="24"/>
+          <w:szCs w:val="24"/>
+          <w:lang w:val="en-US"/>
+        </w:rPr>
+        <w:t>" + 0.008*"</w:t>
       </w:r>
       <w:r>
         <w:rPr>
@@ -2211,15 +2640,15 @@
           <w:szCs w:val="24"/>
           <w:lang w:val="en-US"/>
         </w:rPr>
-        <w:t>smart city</w:t>
-      </w:r>
-      <w:r>
-        <w:rPr>
-          <w:sz w:val="24"/>
-          <w:szCs w:val="24"/>
-          <w:lang w:val="en-US"/>
-        </w:rPr>
-        <w:t>" + 0.006*"</w:t>
+        <w:t>satellite image</w:t>
+      </w:r>
+      <w:r>
+        <w:rPr>
+          <w:sz w:val="24"/>
+          <w:szCs w:val="24"/>
+          <w:lang w:val="en-US"/>
+        </w:rPr>
+        <w:t>" + 0.007*"</w:t>
       </w:r>
       <w:r>
         <w:rPr>
@@ -2229,51 +2658,15 @@
           <w:szCs w:val="24"/>
           <w:lang w:val="en-US"/>
         </w:rPr>
-        <w:t>cloud service</w:t>
-      </w:r>
-      <w:r>
-        <w:rPr>
-          <w:sz w:val="24"/>
-          <w:szCs w:val="24"/>
-          <w:lang w:val="en-US"/>
-        </w:rPr>
-        <w:t>"</w:t>
-      </w:r>
-    </w:p>
-    <w:p>
-      <w:pPr>
-        <w:ind w:firstLine="720"/>
-        <w:rPr>
-          <w:sz w:val="24"/>
-          <w:szCs w:val="24"/>
-          <w:lang w:val="en-US"/>
-        </w:rPr>
-      </w:pPr>
-      <w:r>
-        <w:rPr>
-          <w:sz w:val="24"/>
-          <w:szCs w:val="24"/>
-          <w:lang w:val="en-US"/>
-        </w:rPr>
-        <w:t>Author_id = 534:</w:t>
-      </w:r>
-    </w:p>
-    <w:p>
-      <w:pPr>
-        <w:ind w:firstLine="720"/>
-        <w:rPr>
-          <w:sz w:val="24"/>
-          <w:szCs w:val="24"/>
-          <w:lang w:val="en-US"/>
-        </w:rPr>
-      </w:pPr>
-      <w:r>
-        <w:rPr>
-          <w:sz w:val="24"/>
-          <w:szCs w:val="24"/>
-          <w:lang w:val="en-US"/>
-        </w:rPr>
-        <w:t>0: 0.011*"</w:t>
+        <w:t>service level</w:t>
+      </w:r>
+      <w:r>
+        <w:rPr>
+          <w:sz w:val="24"/>
+          <w:szCs w:val="24"/>
+          <w:lang w:val="en-US"/>
+        </w:rPr>
+        <w:t>" + 0.007*"</w:t>
       </w:r>
       <w:r>
         <w:rPr>
@@ -2283,15 +2676,15 @@
           <w:szCs w:val="24"/>
           <w:lang w:val="en-US"/>
         </w:rPr>
-        <w:t>large scale</w:t>
-      </w:r>
-      <w:r>
-        <w:rPr>
-          <w:sz w:val="24"/>
-          <w:szCs w:val="24"/>
-          <w:lang w:val="en-US"/>
-        </w:rPr>
-        <w:t>" + 0.011*"</w:t>
+        <w:t>smart city</w:t>
+      </w:r>
+      <w:r>
+        <w:rPr>
+          <w:sz w:val="24"/>
+          <w:szCs w:val="24"/>
+          <w:lang w:val="en-US"/>
+        </w:rPr>
+        <w:t>" + 0.007*"</w:t>
       </w:r>
       <w:r>
         <w:rPr>
@@ -2301,15 +2694,15 @@
           <w:szCs w:val="24"/>
           <w:lang w:val="en-US"/>
         </w:rPr>
-        <w:t>mobile device</w:t>
-      </w:r>
-      <w:r>
-        <w:rPr>
-          <w:sz w:val="24"/>
-          <w:szCs w:val="24"/>
-          <w:lang w:val="en-US"/>
-        </w:rPr>
-        <w:t>" + 0.008*"</w:t>
+        <w:t>cloud service</w:t>
+      </w:r>
+      <w:r>
+        <w:rPr>
+          <w:sz w:val="24"/>
+          <w:szCs w:val="24"/>
+          <w:lang w:val="en-US"/>
+        </w:rPr>
+        <w:t>" + 0.006*"</w:t>
       </w:r>
       <w:r>
         <w:rPr>
@@ -2319,15 +2712,15 @@
           <w:szCs w:val="24"/>
           <w:lang w:val="en-US"/>
         </w:rPr>
-        <w:t>opportunistic network</w:t>
-      </w:r>
-      <w:r>
-        <w:rPr>
-          <w:sz w:val="24"/>
-          <w:szCs w:val="24"/>
-          <w:lang w:val="en-US"/>
-        </w:rPr>
-        <w:t>" + 0.005*"</w:t>
+        <w:t>time series</w:t>
+      </w:r>
+      <w:r>
+        <w:rPr>
+          <w:sz w:val="24"/>
+          <w:szCs w:val="24"/>
+          <w:lang w:val="en-US"/>
+        </w:rPr>
+        <w:t>" + 0.006*"</w:t>
       </w:r>
       <w:r>
         <w:rPr>
@@ -2337,15 +2730,15 @@
           <w:szCs w:val="24"/>
           <w:lang w:val="en-US"/>
         </w:rPr>
-        <w:t>real time</w:t>
-      </w:r>
-      <w:r>
-        <w:rPr>
-          <w:sz w:val="24"/>
-          <w:szCs w:val="24"/>
-          <w:lang w:val="en-US"/>
-        </w:rPr>
-        <w:t>" + 0.004*"</w:t>
+        <w:t>fault tolerant</w:t>
+      </w:r>
+      <w:r>
+        <w:rPr>
+          <w:sz w:val="24"/>
+          <w:szCs w:val="24"/>
+          <w:lang w:val="en-US"/>
+        </w:rPr>
+        <w:t>" + 0.006*"</w:t>
       </w:r>
       <w:r>
         <w:rPr>
@@ -2355,15 +2748,67 @@
           <w:szCs w:val="24"/>
           <w:lang w:val="en-US"/>
         </w:rPr>
-        <w:t>cloud computing</w:t>
-      </w:r>
-      <w:r>
-        <w:rPr>
-          <w:sz w:val="24"/>
-          <w:szCs w:val="24"/>
-          <w:lang w:val="en-US"/>
-        </w:rPr>
-        <w:t>" + 0.004*"</w:t>
+        <w:t>genetic algorithm</w:t>
+      </w:r>
+      <w:r>
+        <w:rPr>
+          <w:sz w:val="24"/>
+          <w:szCs w:val="24"/>
+          <w:lang w:val="en-US"/>
+        </w:rPr>
+        <w:t>"</w:t>
+      </w:r>
+    </w:p>
+    <w:p>
+      <w:pPr>
+        <w:ind w:firstLine="720"/>
+        <w:rPr>
+          <w:sz w:val="24"/>
+          <w:szCs w:val="24"/>
+          <w:lang w:val="en-US"/>
+        </w:rPr>
+      </w:pPr>
+      <w:r>
+        <w:rPr>
+          <w:sz w:val="24"/>
+          <w:szCs w:val="24"/>
+          <w:lang w:val="en-US"/>
+        </w:rPr>
+        <w:t xml:space="preserve">Id = </w:t>
+      </w:r>
+      <w:r>
+        <w:rPr>
+          <w:sz w:val="24"/>
+          <w:szCs w:val="24"/>
+          <w:lang w:val="en-US"/>
+        </w:rPr>
+        <w:t>1146</w:t>
+      </w:r>
+      <w:r>
+        <w:rPr>
+          <w:sz w:val="24"/>
+          <w:szCs w:val="24"/>
+          <w:lang w:val="en-US"/>
+        </w:rPr>
+        <w:t>:</w:t>
+      </w:r>
+    </w:p>
+    <w:p>
+      <w:pPr>
+        <w:ind w:firstLine="720"/>
+        <w:rPr>
+          <w:sz w:val="24"/>
+          <w:szCs w:val="24"/>
+          <w:lang w:val="en-US"/>
+        </w:rPr>
+      </w:pPr>
+      <w:r>
+        <w:rPr>
+          <w:sz w:val="24"/>
+          <w:szCs w:val="24"/>
+          <w:lang w:val="en-US"/>
+        </w:rPr>
+        <w:t>0: 0.016*"</w:t>
       </w:r>
       <w:r>
         <w:rPr>
@@ -2373,15 +2818,15 @@
           <w:szCs w:val="24"/>
           <w:lang w:val="en-US"/>
         </w:rPr>
-        <w:t>wide range</w:t>
-      </w:r>
-      <w:r>
-        <w:rPr>
-          <w:sz w:val="24"/>
-          <w:szCs w:val="24"/>
-          <w:lang w:val="en-US"/>
-        </w:rPr>
-        <w:t>" + 0.003*"</w:t>
+        <w:t>virtual reality</w:t>
+      </w:r>
+      <w:r>
+        <w:rPr>
+          <w:sz w:val="24"/>
+          <w:szCs w:val="24"/>
+          <w:lang w:val="en-US"/>
+        </w:rPr>
+        <w:t>" + 0.007*"</w:t>
       </w:r>
       <w:r>
         <w:rPr>
@@ -2391,15 +2836,15 @@
           <w:szCs w:val="24"/>
           <w:lang w:val="en-US"/>
         </w:rPr>
-        <w:t>quality life</w:t>
-      </w:r>
-      <w:r>
-        <w:rPr>
-          <w:sz w:val="24"/>
-          <w:szCs w:val="24"/>
-          <w:lang w:val="en-US"/>
-        </w:rPr>
-        <w:t>" + 0.003*"</w:t>
+        <w:t>virtual environment</w:t>
+      </w:r>
+      <w:r>
+        <w:rPr>
+          <w:sz w:val="24"/>
+          <w:szCs w:val="24"/>
+          <w:lang w:val="en-US"/>
+        </w:rPr>
+        <w:t>" + 0.005*"</w:t>
       </w:r>
       <w:r>
         <w:rPr>
@@ -2409,15 +2854,15 @@
           <w:szCs w:val="24"/>
           <w:lang w:val="en-US"/>
         </w:rPr>
-        <w:t>scale system</w:t>
-      </w:r>
-      <w:r>
-        <w:rPr>
-          <w:sz w:val="24"/>
-          <w:szCs w:val="24"/>
-          <w:lang w:val="en-US"/>
-        </w:rPr>
-        <w:t>" + 0.003*"</w:t>
+        <w:t>sound localization</w:t>
+      </w:r>
+      <w:r>
+        <w:rPr>
+          <w:sz w:val="24"/>
+          <w:szCs w:val="24"/>
+          <w:lang w:val="en-US"/>
+        </w:rPr>
+        <w:t>" + 0.005*"</w:t>
       </w:r>
       <w:r>
         <w:rPr>
@@ -2427,15 +2872,15 @@
           <w:szCs w:val="24"/>
           <w:lang w:val="en-US"/>
         </w:rPr>
-        <w:t>inconvenience helpful</w:t>
-      </w:r>
-      <w:r>
-        <w:rPr>
-          <w:sz w:val="24"/>
-          <w:szCs w:val="24"/>
-          <w:lang w:val="en-US"/>
-        </w:rPr>
-        <w:t>" + 0.003*"</w:t>
+        <w:t>sensory substitution</w:t>
+      </w:r>
+      <w:r>
+        <w:rPr>
+          <w:sz w:val="24"/>
+          <w:szCs w:val="24"/>
+          <w:lang w:val="en-US"/>
+        </w:rPr>
+        <w:t>" + 0.005*"</w:t>
       </w:r>
       <w:r>
         <w:rPr>
@@ -2445,51 +2890,15 @@
           <w:szCs w:val="24"/>
           <w:lang w:val="en-US"/>
         </w:rPr>
-        <w:t>sale account</w:t>
-      </w:r>
-      <w:r>
-        <w:rPr>
-          <w:sz w:val="24"/>
-          <w:szCs w:val="24"/>
-          <w:lang w:val="en-US"/>
-        </w:rPr>
-        <w:t>"</w:t>
-      </w:r>
-    </w:p>
-    <w:p>
-      <w:pPr>
-        <w:ind w:firstLine="720"/>
-        <w:rPr>
-          <w:sz w:val="24"/>
-          <w:szCs w:val="24"/>
-          <w:lang w:val="en-US"/>
-        </w:rPr>
-      </w:pPr>
-      <w:r>
-        <w:rPr>
-          <w:sz w:val="24"/>
-          <w:szCs w:val="24"/>
-          <w:lang w:val="en-US"/>
-        </w:rPr>
-        <w:t>Author_id = 1146:</w:t>
-      </w:r>
-    </w:p>
-    <w:p>
-      <w:pPr>
-        <w:ind w:firstLine="720"/>
-        <w:rPr>
-          <w:sz w:val="24"/>
-          <w:szCs w:val="24"/>
-          <w:lang w:val="en-US"/>
-        </w:rPr>
-      </w:pPr>
-      <w:r>
-        <w:rPr>
-          <w:sz w:val="24"/>
-          <w:szCs w:val="24"/>
-          <w:lang w:val="en-US"/>
-        </w:rPr>
-        <w:t>0: 0.015*"</w:t>
+        <w:t>virtual space</w:t>
+      </w:r>
+      <w:r>
+        <w:rPr>
+          <w:sz w:val="24"/>
+          <w:szCs w:val="24"/>
+          <w:lang w:val="en-US"/>
+        </w:rPr>
+        <w:t>" + 0.005*"</w:t>
       </w:r>
       <w:r>
         <w:rPr>
@@ -2499,15 +2908,7 @@
           <w:szCs w:val="24"/>
           <w:lang w:val="en-US"/>
         </w:rPr>
-        <w:t>virtual reality</w:t>
-      </w:r>
-      <w:r>
-        <w:rPr>
-          <w:sz w:val="24"/>
-          <w:szCs w:val="24"/>
-          <w:lang w:val="en-US"/>
-        </w:rPr>
-        <w:t>" + 0.008*"</w:t>
+        <w:t xml:space="preserve">assistive </w:t>
       </w:r>
       <w:r>
         <w:rPr>
@@ -2517,15 +2918,52 @@
           <w:szCs w:val="24"/>
           <w:lang w:val="en-US"/>
         </w:rPr>
-        <w:t>real time</w:t>
-      </w:r>
-      <w:r>
-        <w:rPr>
-          <w:sz w:val="24"/>
-          <w:szCs w:val="24"/>
-          <w:lang w:val="en-US"/>
-        </w:rPr>
-        <w:t>" + 0.007*"</w:t>
+        <w:lastRenderedPageBreak/>
+        <w:t>device</w:t>
+      </w:r>
+      <w:r>
+        <w:rPr>
+          <w:sz w:val="24"/>
+          <w:szCs w:val="24"/>
+          <w:lang w:val="en-US"/>
+        </w:rPr>
+        <w:t>" + 0.004*"virtual world" + 0.004*"smith chart" + 0.003*"fear level" + 0.003*"sound source"</w:t>
+      </w:r>
+    </w:p>
+    <w:p>
+      <w:pPr>
+        <w:ind w:firstLine="720"/>
+        <w:rPr>
+          <w:sz w:val="24"/>
+          <w:szCs w:val="24"/>
+          <w:lang w:val="en-US"/>
+        </w:rPr>
+      </w:pPr>
+      <w:r>
+        <w:rPr>
+          <w:sz w:val="24"/>
+          <w:szCs w:val="24"/>
+          <w:lang w:val="en-US"/>
+        </w:rPr>
+        <w:t>Id = 841:</w:t>
+      </w:r>
+    </w:p>
+    <w:p>
+      <w:pPr>
+        <w:ind w:firstLine="720"/>
+        <w:rPr>
+          <w:sz w:val="24"/>
+          <w:szCs w:val="24"/>
+          <w:lang w:val="en-US"/>
+        </w:rPr>
+      </w:pPr>
+      <w:r>
+        <w:rPr>
+          <w:sz w:val="24"/>
+          <w:szCs w:val="24"/>
+          <w:lang w:val="en-US"/>
+        </w:rPr>
+        <w:t>0: 0.013*"</w:t>
       </w:r>
       <w:r>
         <w:rPr>
@@ -2535,15 +2973,15 @@
           <w:szCs w:val="24"/>
           <w:lang w:val="en-US"/>
         </w:rPr>
-        <w:t>virtual environment</w:t>
-      </w:r>
-      <w:r>
-        <w:rPr>
-          <w:sz w:val="24"/>
-          <w:szCs w:val="24"/>
-          <w:lang w:val="en-US"/>
-        </w:rPr>
-        <w:t>" + 0.005*"</w:t>
+        <w:t>x ray</w:t>
+      </w:r>
+      <w:r>
+        <w:rPr>
+          <w:sz w:val="24"/>
+          <w:szCs w:val="24"/>
+          <w:lang w:val="en-US"/>
+        </w:rPr>
+        <w:t>" + 0.010*"</w:t>
       </w:r>
       <w:r>
         <w:rPr>
@@ -2553,15 +2991,15 @@
           <w:szCs w:val="24"/>
           <w:lang w:val="en-US"/>
         </w:rPr>
-        <w:t>sensory substitution</w:t>
-      </w:r>
-      <w:r>
-        <w:rPr>
-          <w:sz w:val="24"/>
-          <w:szCs w:val="24"/>
-          <w:lang w:val="en-US"/>
-        </w:rPr>
-        <w:t>" + 0.005*"</w:t>
+        <w:t>electron microscopy</w:t>
+      </w:r>
+      <w:r>
+        <w:rPr>
+          <w:sz w:val="24"/>
+          <w:szCs w:val="24"/>
+          <w:lang w:val="en-US"/>
+        </w:rPr>
+        <w:t>" + 0.007*"</w:t>
       </w:r>
       <w:r>
         <w:rPr>
@@ -2571,15 +3009,15 @@
           <w:szCs w:val="24"/>
           <w:lang w:val="en-US"/>
         </w:rPr>
-        <w:t>virtual space</w:t>
-      </w:r>
-      <w:r>
-        <w:rPr>
-          <w:sz w:val="24"/>
-          <w:szCs w:val="24"/>
-          <w:lang w:val="en-US"/>
-        </w:rPr>
-        <w:t>" + 0.004*"</w:t>
+        <w:t>drug delivery</w:t>
+      </w:r>
+      <w:r>
+        <w:rPr>
+          <w:sz w:val="24"/>
+          <w:szCs w:val="24"/>
+          <w:lang w:val="en-US"/>
+        </w:rPr>
+        <w:t>" + 0.006*"</w:t>
       </w:r>
       <w:r>
         <w:rPr>
@@ -2589,15 +3027,67 @@
           <w:szCs w:val="24"/>
           <w:lang w:val="en-US"/>
         </w:rPr>
-        <w:t>sound localization</w:t>
-      </w:r>
-      <w:r>
-        <w:rPr>
-          <w:sz w:val="24"/>
-          <w:szCs w:val="24"/>
-          <w:lang w:val="en-US"/>
-        </w:rPr>
-        <w:t>" + 0.004*"</w:t>
+        <w:t>composite material</w:t>
+      </w:r>
+      <w:r>
+        <w:rPr>
+          <w:sz w:val="24"/>
+          <w:szCs w:val="24"/>
+          <w:lang w:val="en-US"/>
+        </w:rPr>
+        <w:t>" + 0.005*"ray diffraction" + 0.004*"iron oxide" + 0.004*"sol gel" + 0.004*"microscopy sem" + 0.003*"thin film" + 0.003*"mesoporous silica"</w:t>
+      </w:r>
+    </w:p>
+    <w:p>
+      <w:pPr>
+        <w:ind w:firstLine="720"/>
+        <w:rPr>
+          <w:sz w:val="24"/>
+          <w:szCs w:val="24"/>
+          <w:lang w:val="en-US"/>
+        </w:rPr>
+      </w:pPr>
+      <w:r>
+        <w:rPr>
+          <w:sz w:val="24"/>
+          <w:szCs w:val="24"/>
+          <w:lang w:val="en-US"/>
+        </w:rPr>
+        <w:t xml:space="preserve">Id = </w:t>
+      </w:r>
+      <w:r>
+        <w:rPr>
+          <w:sz w:val="24"/>
+          <w:szCs w:val="24"/>
+          <w:lang w:val="en-US"/>
+        </w:rPr>
+        <w:t>872</w:t>
+      </w:r>
+      <w:r>
+        <w:rPr>
+          <w:sz w:val="24"/>
+          <w:szCs w:val="24"/>
+          <w:lang w:val="en-US"/>
+        </w:rPr>
+        <w:t>:</w:t>
+      </w:r>
+    </w:p>
+    <w:p>
+      <w:pPr>
+        <w:ind w:firstLine="720"/>
+        <w:rPr>
+          <w:sz w:val="24"/>
+          <w:szCs w:val="24"/>
+          <w:lang w:val="en-US"/>
+        </w:rPr>
+      </w:pPr>
+      <w:r>
+        <w:rPr>
+          <w:sz w:val="24"/>
+          <w:szCs w:val="24"/>
+          <w:lang w:val="en-US"/>
+        </w:rPr>
+        <w:t>0: 0.016*"</w:t>
       </w:r>
       <w:r>
         <w:rPr>
@@ -2607,15 +3097,15 @@
           <w:szCs w:val="24"/>
           <w:lang w:val="en-US"/>
         </w:rPr>
-        <w:t>sound source</w:t>
-      </w:r>
-      <w:r>
-        <w:rPr>
-          <w:sz w:val="24"/>
-          <w:szCs w:val="24"/>
-          <w:lang w:val="en-US"/>
-        </w:rPr>
-        <w:t>" + 0.004*"</w:t>
+        <w:t>neural network</w:t>
+      </w:r>
+      <w:r>
+        <w:rPr>
+          <w:sz w:val="24"/>
+          <w:szCs w:val="24"/>
+          <w:lang w:val="en-US"/>
+        </w:rPr>
+        <w:t>" + 0.009*"</w:t>
       </w:r>
       <w:r>
         <w:rPr>
@@ -2625,15 +3115,15 @@
           <w:szCs w:val="24"/>
           <w:lang w:val="en-US"/>
         </w:rPr>
-        <w:t>smith chart</w:t>
-      </w:r>
-      <w:r>
-        <w:rPr>
-          <w:sz w:val="24"/>
-          <w:szCs w:val="24"/>
-          <w:lang w:val="en-US"/>
-        </w:rPr>
-        <w:t>" + 0.003*"</w:t>
+        <w:t>fractal dimension</w:t>
+      </w:r>
+      <w:r>
+        <w:rPr>
+          <w:sz w:val="24"/>
+          <w:szCs w:val="24"/>
+          <w:lang w:val="en-US"/>
+        </w:rPr>
+        <w:t>" + 0.009*"</w:t>
       </w:r>
       <w:r>
         <w:rPr>
@@ -2643,15 +3133,15 @@
           <w:szCs w:val="24"/>
           <w:lang w:val="en-US"/>
         </w:rPr>
-        <w:t>virtual world</w:t>
-      </w:r>
-      <w:r>
-        <w:rPr>
-          <w:sz w:val="24"/>
-          <w:szCs w:val="24"/>
-          <w:lang w:val="en-US"/>
-        </w:rPr>
-        <w:t>" + 0.003*"</w:t>
+        <w:t>wireless sensor</w:t>
+      </w:r>
+      <w:r>
+        <w:rPr>
+          <w:sz w:val="24"/>
+          <w:szCs w:val="24"/>
+          <w:lang w:val="en-US"/>
+        </w:rPr>
+        <w:t>" + 0.007*"</w:t>
       </w:r>
       <w:r>
         <w:rPr>
@@ -2661,7 +3151,115 @@
           <w:szCs w:val="24"/>
           <w:lang w:val="en-US"/>
         </w:rPr>
-        <w:t>augmented reality</w:t>
+        <w:t>unmanned aerial</w:t>
+      </w:r>
+      <w:r>
+        <w:rPr>
+          <w:sz w:val="24"/>
+          <w:szCs w:val="24"/>
+          <w:lang w:val="en-US"/>
+        </w:rPr>
+        <w:t>" + 0.006*"</w:t>
+      </w:r>
+      <w:r>
+        <w:rPr>
+          <w:b/>
+          <w:bCs/>
+          <w:sz w:val="24"/>
+          <w:szCs w:val="24"/>
+          <w:lang w:val="en-US"/>
+        </w:rPr>
+        <w:t>image processing</w:t>
+      </w:r>
+      <w:r>
+        <w:rPr>
+          <w:sz w:val="24"/>
+          <w:szCs w:val="24"/>
+          <w:lang w:val="en-US"/>
+        </w:rPr>
+        <w:t>" + 0.006*"</w:t>
+      </w:r>
+      <w:r>
+        <w:rPr>
+          <w:b/>
+          <w:bCs/>
+          <w:sz w:val="24"/>
+          <w:szCs w:val="24"/>
+          <w:lang w:val="en-US"/>
+        </w:rPr>
+        <w:t>sensor network</w:t>
+      </w:r>
+      <w:r>
+        <w:rPr>
+          <w:sz w:val="24"/>
+          <w:szCs w:val="24"/>
+          <w:lang w:val="en-US"/>
+        </w:rPr>
+        <w:t>" + 0.005*"</w:t>
+      </w:r>
+      <w:r>
+        <w:rPr>
+          <w:b/>
+          <w:bCs/>
+          <w:sz w:val="24"/>
+          <w:szCs w:val="24"/>
+          <w:lang w:val="en-US"/>
+        </w:rPr>
+        <w:t>convolutional neural</w:t>
+      </w:r>
+      <w:r>
+        <w:rPr>
+          <w:sz w:val="24"/>
+          <w:szCs w:val="24"/>
+          <w:lang w:val="en-US"/>
+        </w:rPr>
+        <w:t>" + 0.005*"</w:t>
+      </w:r>
+      <w:r>
+        <w:rPr>
+          <w:b/>
+          <w:bCs/>
+          <w:sz w:val="24"/>
+          <w:szCs w:val="24"/>
+          <w:lang w:val="en-US"/>
+        </w:rPr>
+        <w:t>artificial intelligence</w:t>
+      </w:r>
+      <w:r>
+        <w:rPr>
+          <w:sz w:val="24"/>
+          <w:szCs w:val="24"/>
+          <w:lang w:val="en-US"/>
+        </w:rPr>
+        <w:t>" + 0.005*"</w:t>
+      </w:r>
+      <w:r>
+        <w:rPr>
+          <w:b/>
+          <w:bCs/>
+          <w:sz w:val="24"/>
+          <w:szCs w:val="24"/>
+          <w:lang w:val="en-US"/>
+        </w:rPr>
+        <w:t>energy consumption</w:t>
+      </w:r>
+      <w:r>
+        <w:rPr>
+          <w:sz w:val="24"/>
+          <w:szCs w:val="24"/>
+          <w:lang w:val="en-US"/>
+        </w:rPr>
+        <w:t>" + 0.005*"</w:t>
+      </w:r>
+      <w:r>
+        <w:rPr>
+          <w:b/>
+          <w:bCs/>
+          <w:sz w:val="24"/>
+          <w:szCs w:val="24"/>
+          <w:lang w:val="en-US"/>
+        </w:rPr>
+        <w:t>optic disc</w:t>
       </w:r>
       <w:r>
         <w:rPr>
@@ -2670,6 +3268,148 @@
           <w:lang w:val="en-US"/>
         </w:rPr>
         <w:t>"</w:t>
+      </w:r>
+    </w:p>
+    <w:p>
+      <w:pPr>
+        <w:ind w:firstLine="720"/>
+        <w:rPr>
+          <w:sz w:val="24"/>
+          <w:szCs w:val="24"/>
+          <w:lang w:val="en-US"/>
+        </w:rPr>
+      </w:pPr>
+      <w:r>
+        <w:rPr>
+          <w:sz w:val="24"/>
+          <w:szCs w:val="24"/>
+          <w:lang w:val="en-US"/>
+        </w:rPr>
+        <w:t xml:space="preserve">Id = </w:t>
+      </w:r>
+      <w:r>
+        <w:rPr>
+          <w:sz w:val="24"/>
+          <w:szCs w:val="24"/>
+          <w:lang w:val="en-US"/>
+        </w:rPr>
+        <w:t>1284</w:t>
+      </w:r>
+      <w:r>
+        <w:rPr>
+          <w:sz w:val="24"/>
+          <w:szCs w:val="24"/>
+          <w:lang w:val="en-US"/>
+        </w:rPr>
+        <w:t>:</w:t>
+      </w:r>
+    </w:p>
+    <w:p>
+      <w:pPr>
+        <w:ind w:firstLine="720"/>
+        <w:rPr>
+          <w:sz w:val="24"/>
+          <w:szCs w:val="24"/>
+          <w:lang w:val="en-US"/>
+        </w:rPr>
+      </w:pPr>
+      <w:r>
+        <w:rPr>
+          <w:sz w:val="24"/>
+          <w:szCs w:val="24"/>
+          <w:lang w:val="en-US"/>
+        </w:rPr>
+        <w:t>0: 0.012*"</w:t>
+      </w:r>
+      <w:r>
+        <w:rPr>
+          <w:b/>
+          <w:bCs/>
+          <w:sz w:val="24"/>
+          <w:szCs w:val="24"/>
+          <w:lang w:val="en-US"/>
+        </w:rPr>
+        <w:t>natural language</w:t>
+      </w:r>
+      <w:r>
+        <w:rPr>
+          <w:sz w:val="24"/>
+          <w:szCs w:val="24"/>
+          <w:lang w:val="en-US"/>
+        </w:rPr>
+        <w:t>" + 0.009*"</w:t>
+      </w:r>
+      <w:r>
+        <w:rPr>
+          <w:b/>
+          <w:bCs/>
+          <w:sz w:val="24"/>
+          <w:szCs w:val="24"/>
+          <w:lang w:val="en-US"/>
+        </w:rPr>
+        <w:t>e learning</w:t>
+      </w:r>
+      <w:r>
+        <w:rPr>
+          <w:sz w:val="24"/>
+          <w:szCs w:val="24"/>
+          <w:lang w:val="en-US"/>
+        </w:rPr>
+        <w:t>" + 0.007*"</w:t>
+      </w:r>
+      <w:r>
+        <w:rPr>
+          <w:b/>
+          <w:bCs/>
+          <w:sz w:val="24"/>
+          <w:szCs w:val="24"/>
+          <w:lang w:val="en-US"/>
+        </w:rPr>
+        <w:t>textual complexity</w:t>
+      </w:r>
+      <w:r>
+        <w:rPr>
+          <w:sz w:val="24"/>
+          <w:szCs w:val="24"/>
+          <w:lang w:val="en-US"/>
+        </w:rPr>
+        <w:t>" + 0.007*"</w:t>
+      </w:r>
+      <w:r>
+        <w:rPr>
+          <w:b/>
+          <w:bCs/>
+          <w:sz w:val="24"/>
+          <w:szCs w:val="24"/>
+          <w:lang w:val="en-US"/>
+        </w:rPr>
+        <w:t>chat conversation</w:t>
+      </w:r>
+      <w:r>
+        <w:rPr>
+          <w:sz w:val="24"/>
+          <w:szCs w:val="24"/>
+          <w:lang w:val="en-US"/>
+        </w:rPr>
+        <w:t>" + 0.006*"</w:t>
+      </w:r>
+      <w:r>
+        <w:rPr>
+          <w:b/>
+          <w:bCs/>
+          <w:sz w:val="24"/>
+          <w:szCs w:val="24"/>
+          <w:lang w:val="en-US"/>
+        </w:rPr>
+        <w:t>social network</w:t>
+      </w:r>
+      <w:r>
+        <w:rPr>
+          <w:sz w:val="24"/>
+          <w:szCs w:val="24"/>
+          <w:lang w:val="en-US"/>
+        </w:rPr>
+        <w:t>" + 0.004*"polyphonic model" + 0.004*"learning process" + 0.003*"artificial intelligence" + 0.003*"machine learning" + 0.003*"collaborative learning"</w:t>
       </w:r>
     </w:p>
     <w:sectPr>

</xml_diff>

<commit_message>
tried lda with ngrams made with textacy
</commit_message>
<xml_diff>
--- a/rezultate.docx
+++ b/rezultate.docx
@@ -844,6 +844,34 @@
           <w:lang w:val="en-US"/>
         </w:rPr>
       </w:pPr>
+    </w:p>
+    <w:p>
+      <w:pPr>
+        <w:ind w:firstLine="720"/>
+        <w:rPr>
+          <w:sz w:val="24"/>
+          <w:szCs w:val="24"/>
+          <w:lang w:val="en-US"/>
+        </w:rPr>
+      </w:pPr>
+      <w:r>
+        <w:rPr>
+          <w:sz w:val="24"/>
+          <w:szCs w:val="24"/>
+          <w:lang w:val="en-US"/>
+        </w:rPr>
+        <w:t>id = 534:</w:t>
+      </w:r>
+    </w:p>
+    <w:p>
+      <w:pPr>
+        <w:ind w:firstLine="720"/>
+        <w:rPr>
+          <w:sz w:val="24"/>
+          <w:szCs w:val="24"/>
+          <w:lang w:val="en-US"/>
+        </w:rPr>
+      </w:pPr>
       <w:r>
         <w:rPr>
           <w:sz w:val="24"/>
@@ -904,6 +932,7 @@
           <w:szCs w:val="24"/>
           <w:lang w:val="en-US"/>
         </w:rPr>
+        <w:lastRenderedPageBreak/>
         <w:t>('mobile device', 4.111580615332783e-06)</w:t>
       </w:r>
     </w:p>
@@ -934,6 +963,432 @@
           <w:lang w:val="en-US"/>
         </w:rPr>
       </w:pPr>
+    </w:p>
+    <w:p>
+      <w:pPr>
+        <w:ind w:firstLine="720"/>
+        <w:rPr>
+          <w:sz w:val="24"/>
+          <w:szCs w:val="24"/>
+          <w:lang w:val="en-US"/>
+        </w:rPr>
+      </w:pPr>
+      <w:r>
+        <w:rPr>
+          <w:sz w:val="24"/>
+          <w:szCs w:val="24"/>
+          <w:lang w:val="en-US"/>
+        </w:rPr>
+        <w:t>Pt id = 562:</w:t>
+      </w:r>
+    </w:p>
+    <w:p>
+      <w:pPr>
+        <w:ind w:firstLine="720"/>
+        <w:rPr>
+          <w:sz w:val="24"/>
+          <w:szCs w:val="24"/>
+          <w:lang w:val="en-US"/>
+        </w:rPr>
+      </w:pPr>
+      <w:r>
+        <w:rPr>
+          <w:sz w:val="24"/>
+          <w:szCs w:val="24"/>
+          <w:lang w:val="en-US"/>
+        </w:rPr>
+        <w:t>('Cloud computing', 5.20287292452525e-07)</w:t>
+      </w:r>
+    </w:p>
+    <w:p>
+      <w:pPr>
+        <w:ind w:firstLine="720"/>
+        <w:rPr>
+          <w:sz w:val="24"/>
+          <w:szCs w:val="24"/>
+          <w:lang w:val="en-US"/>
+        </w:rPr>
+      </w:pPr>
+      <w:r>
+        <w:rPr>
+          <w:sz w:val="24"/>
+          <w:szCs w:val="24"/>
+          <w:lang w:val="en-US"/>
+        </w:rPr>
+        <w:t>('distributed systems', 1.073780008565533e-06)</w:t>
+      </w:r>
+    </w:p>
+    <w:p>
+      <w:pPr>
+        <w:ind w:firstLine="720"/>
+        <w:rPr>
+          <w:sz w:val="24"/>
+          <w:szCs w:val="24"/>
+          <w:lang w:val="en-US"/>
+        </w:rPr>
+      </w:pPr>
+      <w:r>
+        <w:rPr>
+          <w:sz w:val="24"/>
+          <w:szCs w:val="24"/>
+          <w:lang w:val="en-US"/>
+        </w:rPr>
+        <w:t>('scheduling algorithms', 2.9452607330436414e-06)</w:t>
+      </w:r>
+    </w:p>
+    <w:p>
+      <w:pPr>
+        <w:ind w:firstLine="720"/>
+        <w:rPr>
+          <w:sz w:val="24"/>
+          <w:szCs w:val="24"/>
+          <w:lang w:val="en-US"/>
+        </w:rPr>
+      </w:pPr>
+      <w:r>
+        <w:rPr>
+          <w:sz w:val="24"/>
+          <w:szCs w:val="24"/>
+          <w:lang w:val="en-US"/>
+        </w:rPr>
+        <w:t>('Grid environments', 1.5501663729161587e-05)</w:t>
+      </w:r>
+    </w:p>
+    <w:p>
+      <w:pPr>
+        <w:ind w:firstLine="720"/>
+        <w:rPr>
+          <w:sz w:val="24"/>
+          <w:szCs w:val="24"/>
+          <w:lang w:val="en-US"/>
+        </w:rPr>
+      </w:pPr>
+      <w:r>
+        <w:rPr>
+          <w:sz w:val="24"/>
+          <w:szCs w:val="24"/>
+          <w:lang w:val="en-US"/>
+        </w:rPr>
+        <w:t>('nowadays Cloud', 1.7321709507399917e-05)</w:t>
+      </w:r>
+    </w:p>
+    <w:p>
+      <w:pPr>
+        <w:ind w:firstLine="720"/>
+        <w:rPr>
+          <w:sz w:val="24"/>
+          <w:szCs w:val="24"/>
+          <w:lang w:val="en-US"/>
+        </w:rPr>
+      </w:pPr>
+    </w:p>
+    <w:p>
+      <w:pPr>
+        <w:ind w:firstLine="720"/>
+        <w:rPr>
+          <w:sz w:val="24"/>
+          <w:szCs w:val="24"/>
+          <w:lang w:val="en-US"/>
+        </w:rPr>
+      </w:pPr>
+      <w:r>
+        <w:rPr>
+          <w:sz w:val="24"/>
+          <w:szCs w:val="24"/>
+          <w:lang w:val="en-US"/>
+        </w:rPr>
+        <w:t>Pt id = 841:</w:t>
+      </w:r>
+    </w:p>
+    <w:p>
+      <w:pPr>
+        <w:ind w:firstLine="720"/>
+        <w:rPr>
+          <w:sz w:val="24"/>
+          <w:szCs w:val="24"/>
+          <w:lang w:val="en-US"/>
+        </w:rPr>
+      </w:pPr>
+      <w:r>
+        <w:rPr>
+          <w:sz w:val="24"/>
+          <w:szCs w:val="24"/>
+          <w:lang w:val="en-US"/>
+        </w:rPr>
+        <w:t>('microscopy SEM', 4.2898604665759417e-07)</w:t>
+      </w:r>
+    </w:p>
+    <w:p>
+      <w:pPr>
+        <w:ind w:firstLine="720"/>
+        <w:rPr>
+          <w:sz w:val="24"/>
+          <w:szCs w:val="24"/>
+          <w:lang w:val="en-US"/>
+        </w:rPr>
+      </w:pPr>
+      <w:r>
+        <w:rPr>
+          <w:sz w:val="24"/>
+          <w:szCs w:val="24"/>
+          <w:lang w:val="en-US"/>
+        </w:rPr>
+        <w:t>('ray diffraction', 5.928584998620758e-07)</w:t>
+      </w:r>
+    </w:p>
+    <w:p>
+      <w:pPr>
+        <w:ind w:firstLine="720"/>
+        <w:rPr>
+          <w:sz w:val="24"/>
+          <w:szCs w:val="24"/>
+          <w:lang w:val="en-US"/>
+        </w:rPr>
+      </w:pPr>
+      <w:r>
+        <w:rPr>
+          <w:sz w:val="24"/>
+          <w:szCs w:val="24"/>
+          <w:lang w:val="en-US"/>
+        </w:rPr>
+        <w:t>('composite materials', 6.333985159556437e-07)</w:t>
+      </w:r>
+    </w:p>
+    <w:p>
+      <w:pPr>
+        <w:ind w:firstLine="720"/>
+        <w:rPr>
+          <w:sz w:val="24"/>
+          <w:szCs w:val="24"/>
+          <w:lang w:val="en-US"/>
+        </w:rPr>
+      </w:pPr>
+      <w:r>
+        <w:rPr>
+          <w:sz w:val="24"/>
+          <w:szCs w:val="24"/>
+          <w:lang w:val="en-US"/>
+        </w:rPr>
+        <w:t>('drug delivery', 1.8760749965600923e-06)</w:t>
+      </w:r>
+    </w:p>
+    <w:p>
+      <w:pPr>
+        <w:ind w:firstLine="720"/>
+        <w:rPr>
+          <w:sz w:val="24"/>
+          <w:szCs w:val="24"/>
+          <w:lang w:val="en-US"/>
+        </w:rPr>
+      </w:pPr>
+      <w:r>
+        <w:rPr>
+          <w:sz w:val="24"/>
+          <w:szCs w:val="24"/>
+          <w:lang w:val="en-US"/>
+        </w:rPr>
+        <w:t>('thermal analysis', 3.284227725936979e-06)</w:t>
+      </w:r>
+    </w:p>
+    <w:p>
+      <w:pPr>
+        <w:ind w:firstLine="720"/>
+        <w:rPr>
+          <w:sz w:val="24"/>
+          <w:szCs w:val="24"/>
+          <w:lang w:val="en-US"/>
+        </w:rPr>
+      </w:pPr>
+    </w:p>
+    <w:p>
+      <w:pPr>
+        <w:ind w:firstLine="720"/>
+        <w:rPr>
+          <w:sz w:val="24"/>
+          <w:szCs w:val="24"/>
+          <w:lang w:val="en-US"/>
+        </w:rPr>
+      </w:pPr>
+      <w:r>
+        <w:rPr>
+          <w:sz w:val="24"/>
+          <w:szCs w:val="24"/>
+          <w:lang w:val="en-US"/>
+        </w:rPr>
+        <w:t>Pt id = 1284:</w:t>
+      </w:r>
+    </w:p>
+    <w:p>
+      <w:pPr>
+        <w:ind w:firstLine="720"/>
+        <w:rPr>
+          <w:sz w:val="24"/>
+          <w:szCs w:val="24"/>
+          <w:lang w:val="en-US"/>
+        </w:rPr>
+      </w:pPr>
+      <w:r>
+        <w:rPr>
+          <w:sz w:val="24"/>
+          <w:szCs w:val="24"/>
+          <w:lang w:val="en-US"/>
+        </w:rPr>
+        <w:t>('natural language', 7.612217798879714e-07)</w:t>
+      </w:r>
+    </w:p>
+    <w:p>
+      <w:pPr>
+        <w:ind w:firstLine="720"/>
+        <w:rPr>
+          <w:sz w:val="24"/>
+          <w:szCs w:val="24"/>
+          <w:lang w:val="en-US"/>
+        </w:rPr>
+      </w:pPr>
+      <w:r>
+        <w:rPr>
+          <w:sz w:val="24"/>
+          <w:szCs w:val="24"/>
+          <w:lang w:val="en-US"/>
+        </w:rPr>
+        <w:t>('language processing', 1.3494299505050048e-06)</w:t>
+      </w:r>
+    </w:p>
+    <w:p>
+      <w:pPr>
+        <w:ind w:firstLine="720"/>
+        <w:rPr>
+          <w:sz w:val="24"/>
+          <w:szCs w:val="24"/>
+          <w:lang w:val="en-US"/>
+        </w:rPr>
+      </w:pPr>
+      <w:r>
+        <w:rPr>
+          <w:sz w:val="24"/>
+          <w:szCs w:val="24"/>
+          <w:lang w:val="en-US"/>
+        </w:rPr>
+        <w:t>('chat conversations', 2.339661415569574e-06)</w:t>
+      </w:r>
+    </w:p>
+    <w:p>
+      <w:pPr>
+        <w:ind w:firstLine="720"/>
+        <w:rPr>
+          <w:sz w:val="24"/>
+          <w:szCs w:val="24"/>
+          <w:lang w:val="en-US"/>
+        </w:rPr>
+      </w:pPr>
+      <w:r>
+        <w:rPr>
+          <w:sz w:val="24"/>
+          <w:szCs w:val="24"/>
+          <w:lang w:val="en-US"/>
+        </w:rPr>
+        <w:t>('polyphonic model', 7.994775768743788e-06)</w:t>
+      </w:r>
+    </w:p>
+    <w:p>
+      <w:pPr>
+        <w:ind w:firstLine="720"/>
+        <w:rPr>
+          <w:sz w:val="24"/>
+          <w:szCs w:val="24"/>
+          <w:lang w:val="en-US"/>
+        </w:rPr>
+      </w:pPr>
+      <w:r>
+        <w:rPr>
+          <w:sz w:val="24"/>
+          <w:szCs w:val="24"/>
+          <w:lang w:val="en-US"/>
+        </w:rPr>
+        <w:t>('learning techniques', 1.08443263615344e-05)</w:t>
+      </w:r>
+    </w:p>
+    <w:p>
+      <w:pPr>
+        <w:ind w:firstLine="720"/>
+        <w:rPr>
+          <w:sz w:val="24"/>
+          <w:szCs w:val="24"/>
+          <w:lang w:val="en-US"/>
+        </w:rPr>
+      </w:pPr>
+      <w:r>
+        <w:rPr>
+          <w:sz w:val="24"/>
+          <w:szCs w:val="24"/>
+          <w:lang w:val="en-US"/>
+        </w:rPr>
+        <w:t>Cu max_ngram=3:</w:t>
+      </w:r>
+    </w:p>
+    <w:p>
+      <w:pPr>
+        <w:ind w:firstLine="720"/>
+        <w:rPr>
+          <w:sz w:val="24"/>
+          <w:szCs w:val="24"/>
+          <w:lang w:val="en-US"/>
+        </w:rPr>
+      </w:pPr>
+      <w:r>
+        <w:rPr>
+          <w:sz w:val="24"/>
+          <w:szCs w:val="24"/>
+          <w:lang w:val="en-US"/>
+        </w:rPr>
+        <w:t>('natural language processing', 1.5457826852342103e-08)</w:t>
+      </w:r>
+    </w:p>
+    <w:p>
+      <w:pPr>
+        <w:ind w:firstLine="720"/>
+        <w:rPr>
+          <w:sz w:val="24"/>
+          <w:szCs w:val="24"/>
+          <w:lang w:val="en-US"/>
+        </w:rPr>
+      </w:pPr>
+      <w:r>
+        <w:rPr>
+          <w:sz w:val="24"/>
+          <w:szCs w:val="24"/>
+          <w:lang w:val="en-US"/>
+        </w:rPr>
+        <w:t>('collaborative learning CSCL', 5.933161522158157e-08)</w:t>
+      </w:r>
+    </w:p>
+    <w:p>
+      <w:pPr>
+        <w:ind w:firstLine="720"/>
+        <w:rPr>
+          <w:sz w:val="24"/>
+          <w:szCs w:val="24"/>
+          <w:lang w:val="en-US"/>
+        </w:rPr>
+      </w:pPr>
+      <w:r>
+        <w:rPr>
+          <w:sz w:val="24"/>
+          <w:szCs w:val="24"/>
+          <w:lang w:val="en-US"/>
+        </w:rPr>
+        <w:t>('learning CSCL environments', 2.7068127137640227e-07)</w:t>
+      </w:r>
+    </w:p>
+    <w:p>
+      <w:pPr>
+        <w:ind w:firstLine="720"/>
+        <w:rPr>
+          <w:sz w:val="24"/>
+          <w:szCs w:val="24"/>
+          <w:lang w:val="en-US"/>
+        </w:rPr>
+      </w:pPr>
       <w:r>
         <w:rPr>
           <w:sz w:val="24"/>
@@ -941,102 +1396,29 @@
           <w:lang w:val="en-US"/>
         </w:rPr>
         <w:lastRenderedPageBreak/>
-        <w:t>Pt id = 841:</w:t>
-      </w:r>
-    </w:p>
-    <w:p>
-      <w:pPr>
-        <w:ind w:firstLine="720"/>
-        <w:rPr>
-          <w:sz w:val="24"/>
-          <w:szCs w:val="24"/>
-          <w:lang w:val="en-US"/>
-        </w:rPr>
-      </w:pPr>
-      <w:r>
-        <w:rPr>
-          <w:sz w:val="24"/>
-          <w:szCs w:val="24"/>
-          <w:lang w:val="en-US"/>
-        </w:rPr>
-        <w:t>('microscopy SEM', 4.2898604665759417e-07)</w:t>
-      </w:r>
-    </w:p>
-    <w:p>
-      <w:pPr>
-        <w:ind w:firstLine="720"/>
-        <w:rPr>
-          <w:sz w:val="24"/>
-          <w:szCs w:val="24"/>
-          <w:lang w:val="en-US"/>
-        </w:rPr>
-      </w:pPr>
-      <w:r>
-        <w:rPr>
-          <w:sz w:val="24"/>
-          <w:szCs w:val="24"/>
-          <w:lang w:val="en-US"/>
-        </w:rPr>
-        <w:t>('ray diffraction', 5.928584998620758e-07)</w:t>
-      </w:r>
-    </w:p>
-    <w:p>
-      <w:pPr>
-        <w:ind w:firstLine="720"/>
-        <w:rPr>
-          <w:sz w:val="24"/>
-          <w:szCs w:val="24"/>
-          <w:lang w:val="en-US"/>
-        </w:rPr>
-      </w:pPr>
-      <w:r>
-        <w:rPr>
-          <w:sz w:val="24"/>
-          <w:szCs w:val="24"/>
-          <w:lang w:val="en-US"/>
-        </w:rPr>
-        <w:t>('composite materials', 6.333985159556437e-07)</w:t>
-      </w:r>
-    </w:p>
-    <w:p>
-      <w:pPr>
-        <w:ind w:firstLine="720"/>
-        <w:rPr>
-          <w:sz w:val="24"/>
-          <w:szCs w:val="24"/>
-          <w:lang w:val="en-US"/>
-        </w:rPr>
-      </w:pPr>
-      <w:r>
-        <w:rPr>
-          <w:sz w:val="24"/>
-          <w:szCs w:val="24"/>
-          <w:lang w:val="en-US"/>
-        </w:rPr>
-        <w:t>('drug delivery', 1.8760749965600923e-06)</w:t>
-      </w:r>
-    </w:p>
-    <w:p>
-      <w:pPr>
-        <w:ind w:firstLine="720"/>
-        <w:rPr>
-          <w:sz w:val="24"/>
-          <w:szCs w:val="24"/>
-          <w:lang w:val="en-US"/>
-        </w:rPr>
-      </w:pPr>
-      <w:r>
-        <w:rPr>
-          <w:sz w:val="24"/>
-          <w:szCs w:val="24"/>
-          <w:lang w:val="en-US"/>
-        </w:rPr>
-        <w:t>('thermal analysis', 3.284227725936979e-06)</w:t>
-      </w:r>
-    </w:p>
-    <w:p>
-      <w:pPr>
-        <w:ind w:firstLine="720"/>
+        <w:t>('automated analysis system', 4.6305514615840113e-07)</w:t>
+      </w:r>
+    </w:p>
+    <w:p>
+      <w:pPr>
+        <w:ind w:firstLine="720"/>
+        <w:rPr>
+          <w:sz w:val="24"/>
+          <w:szCs w:val="24"/>
+          <w:lang w:val="en-US"/>
+        </w:rPr>
+      </w:pPr>
+      <w:r>
+        <w:rPr>
+          <w:sz w:val="24"/>
+          <w:szCs w:val="24"/>
+          <w:lang w:val="en-US"/>
+        </w:rPr>
+        <w:t>('textual complexity indices', 5.157311547086552e-07)</w:t>
+      </w:r>
+    </w:p>
+    <w:p>
+      <w:pPr>
         <w:rPr>
           <w:sz w:val="24"/>
           <w:szCs w:val="24"/>
@@ -1167,351 +1549,6 @@
           <w:szCs w:val="24"/>
           <w:lang w:val="en-US"/>
         </w:rPr>
-        <w:t>Cu max_ngram=3:</w:t>
-      </w:r>
-    </w:p>
-    <w:p>
-      <w:pPr>
-        <w:ind w:firstLine="720"/>
-        <w:rPr>
-          <w:sz w:val="24"/>
-          <w:szCs w:val="24"/>
-          <w:lang w:val="en-US"/>
-        </w:rPr>
-      </w:pPr>
-      <w:r>
-        <w:rPr>
-          <w:sz w:val="24"/>
-          <w:szCs w:val="24"/>
-          <w:lang w:val="en-US"/>
-        </w:rPr>
-        <w:t>('natural language processing', 1.5457826852342103e-08)</w:t>
-      </w:r>
-    </w:p>
-    <w:p>
-      <w:pPr>
-        <w:ind w:firstLine="720"/>
-        <w:rPr>
-          <w:sz w:val="24"/>
-          <w:szCs w:val="24"/>
-          <w:lang w:val="en-US"/>
-        </w:rPr>
-      </w:pPr>
-      <w:r>
-        <w:rPr>
-          <w:sz w:val="24"/>
-          <w:szCs w:val="24"/>
-          <w:lang w:val="en-US"/>
-        </w:rPr>
-        <w:t>('collaborative learning CSCL', 5.933161522158157e-08)</w:t>
-      </w:r>
-    </w:p>
-    <w:p>
-      <w:pPr>
-        <w:ind w:firstLine="720"/>
-        <w:rPr>
-          <w:sz w:val="24"/>
-          <w:szCs w:val="24"/>
-          <w:lang w:val="en-US"/>
-        </w:rPr>
-      </w:pPr>
-      <w:r>
-        <w:rPr>
-          <w:sz w:val="24"/>
-          <w:szCs w:val="24"/>
-          <w:lang w:val="en-US"/>
-        </w:rPr>
-        <w:t>('learning CSCL environments', 2.7068127137640227e-07)</w:t>
-      </w:r>
-    </w:p>
-    <w:p>
-      <w:pPr>
-        <w:ind w:firstLine="720"/>
-        <w:rPr>
-          <w:sz w:val="24"/>
-          <w:szCs w:val="24"/>
-          <w:lang w:val="en-US"/>
-        </w:rPr>
-      </w:pPr>
-      <w:r>
-        <w:rPr>
-          <w:sz w:val="24"/>
-          <w:szCs w:val="24"/>
-          <w:lang w:val="en-US"/>
-        </w:rPr>
-        <w:t>('automated analysis system', 4.6305514615840113e-07)</w:t>
-      </w:r>
-    </w:p>
-    <w:p>
-      <w:pPr>
-        <w:ind w:firstLine="720"/>
-        <w:rPr>
-          <w:sz w:val="24"/>
-          <w:szCs w:val="24"/>
-          <w:lang w:val="en-US"/>
-        </w:rPr>
-      </w:pPr>
-      <w:r>
-        <w:rPr>
-          <w:sz w:val="24"/>
-          <w:szCs w:val="24"/>
-          <w:lang w:val="en-US"/>
-        </w:rPr>
-        <w:t>('textual complexity indices', 5.157311547086552e-07)</w:t>
-      </w:r>
-    </w:p>
-    <w:p>
-      <w:pPr>
-        <w:ind w:firstLine="720"/>
-        <w:rPr>
-          <w:sz w:val="24"/>
-          <w:szCs w:val="24"/>
-          <w:lang w:val="en-US"/>
-        </w:rPr>
-      </w:pPr>
-    </w:p>
-    <w:p>
-      <w:pPr>
-        <w:ind w:firstLine="720"/>
-        <w:rPr>
-          <w:sz w:val="24"/>
-          <w:szCs w:val="24"/>
-          <w:lang w:val="en-US"/>
-        </w:rPr>
-      </w:pPr>
-      <w:r>
-        <w:rPr>
-          <w:sz w:val="24"/>
-          <w:szCs w:val="24"/>
-          <w:lang w:val="en-US"/>
-        </w:rPr>
-        <w:t>Pt id = 562:</w:t>
-      </w:r>
-    </w:p>
-    <w:p>
-      <w:pPr>
-        <w:ind w:firstLine="720"/>
-        <w:rPr>
-          <w:sz w:val="24"/>
-          <w:szCs w:val="24"/>
-          <w:lang w:val="en-US"/>
-        </w:rPr>
-      </w:pPr>
-      <w:r>
-        <w:rPr>
-          <w:sz w:val="24"/>
-          <w:szCs w:val="24"/>
-          <w:lang w:val="en-US"/>
-        </w:rPr>
-        <w:t>('Cloud computing', 5.20287292452525e-07)</w:t>
-      </w:r>
-    </w:p>
-    <w:p>
-      <w:pPr>
-        <w:ind w:firstLine="720"/>
-        <w:rPr>
-          <w:sz w:val="24"/>
-          <w:szCs w:val="24"/>
-          <w:lang w:val="en-US"/>
-        </w:rPr>
-      </w:pPr>
-      <w:r>
-        <w:rPr>
-          <w:sz w:val="24"/>
-          <w:szCs w:val="24"/>
-          <w:lang w:val="en-US"/>
-        </w:rPr>
-        <w:t>('distributed systems', 1.073780008565533e-06)</w:t>
-      </w:r>
-    </w:p>
-    <w:p>
-      <w:pPr>
-        <w:ind w:firstLine="720"/>
-        <w:rPr>
-          <w:sz w:val="24"/>
-          <w:szCs w:val="24"/>
-          <w:lang w:val="en-US"/>
-        </w:rPr>
-      </w:pPr>
-      <w:r>
-        <w:rPr>
-          <w:sz w:val="24"/>
-          <w:szCs w:val="24"/>
-          <w:lang w:val="en-US"/>
-        </w:rPr>
-        <w:t>('scheduling algorithms', 2.9452607330436414e-06)</w:t>
-      </w:r>
-    </w:p>
-    <w:p>
-      <w:pPr>
-        <w:ind w:firstLine="720"/>
-        <w:rPr>
-          <w:sz w:val="24"/>
-          <w:szCs w:val="24"/>
-          <w:lang w:val="en-US"/>
-        </w:rPr>
-      </w:pPr>
-      <w:r>
-        <w:rPr>
-          <w:sz w:val="24"/>
-          <w:szCs w:val="24"/>
-          <w:lang w:val="en-US"/>
-        </w:rPr>
-        <w:t>('Grid environments', 1.5501663729161587e-05)</w:t>
-      </w:r>
-    </w:p>
-    <w:p>
-      <w:pPr>
-        <w:ind w:firstLine="720"/>
-        <w:rPr>
-          <w:sz w:val="24"/>
-          <w:szCs w:val="24"/>
-          <w:lang w:val="en-US"/>
-        </w:rPr>
-      </w:pPr>
-      <w:r>
-        <w:rPr>
-          <w:sz w:val="24"/>
-          <w:szCs w:val="24"/>
-          <w:lang w:val="en-US"/>
-        </w:rPr>
-        <w:t>('nowadays Cloud', 1.7321709507399917e-05)</w:t>
-      </w:r>
-    </w:p>
-    <w:p>
-      <w:pPr>
-        <w:ind w:firstLine="720"/>
-        <w:rPr>
-          <w:sz w:val="24"/>
-          <w:szCs w:val="24"/>
-          <w:lang w:val="en-US"/>
-        </w:rPr>
-      </w:pPr>
-    </w:p>
-    <w:p>
-      <w:pPr>
-        <w:ind w:firstLine="720"/>
-        <w:rPr>
-          <w:sz w:val="24"/>
-          <w:szCs w:val="24"/>
-          <w:lang w:val="en-US"/>
-        </w:rPr>
-      </w:pPr>
-      <w:r>
-        <w:rPr>
-          <w:sz w:val="24"/>
-          <w:szCs w:val="24"/>
-          <w:lang w:val="en-US"/>
-        </w:rPr>
-        <w:lastRenderedPageBreak/>
-        <w:t>Pt id = 1284:</w:t>
-      </w:r>
-    </w:p>
-    <w:p>
-      <w:pPr>
-        <w:ind w:firstLine="720"/>
-        <w:rPr>
-          <w:sz w:val="24"/>
-          <w:szCs w:val="24"/>
-          <w:lang w:val="en-US"/>
-        </w:rPr>
-      </w:pPr>
-      <w:r>
-        <w:rPr>
-          <w:sz w:val="24"/>
-          <w:szCs w:val="24"/>
-          <w:lang w:val="en-US"/>
-        </w:rPr>
-        <w:t>('natural language', 7.612217798879714e-07)</w:t>
-      </w:r>
-    </w:p>
-    <w:p>
-      <w:pPr>
-        <w:ind w:firstLine="720"/>
-        <w:rPr>
-          <w:sz w:val="24"/>
-          <w:szCs w:val="24"/>
-          <w:lang w:val="en-US"/>
-        </w:rPr>
-      </w:pPr>
-      <w:r>
-        <w:rPr>
-          <w:sz w:val="24"/>
-          <w:szCs w:val="24"/>
-          <w:lang w:val="en-US"/>
-        </w:rPr>
-        <w:t>('language processing', 1.3494299505050048e-06)</w:t>
-      </w:r>
-    </w:p>
-    <w:p>
-      <w:pPr>
-        <w:ind w:firstLine="720"/>
-        <w:rPr>
-          <w:sz w:val="24"/>
-          <w:szCs w:val="24"/>
-          <w:lang w:val="en-US"/>
-        </w:rPr>
-      </w:pPr>
-      <w:r>
-        <w:rPr>
-          <w:sz w:val="24"/>
-          <w:szCs w:val="24"/>
-          <w:lang w:val="en-US"/>
-        </w:rPr>
-        <w:t>('chat conversations', 2.339661415569574e-06)</w:t>
-      </w:r>
-    </w:p>
-    <w:p>
-      <w:pPr>
-        <w:ind w:firstLine="720"/>
-        <w:rPr>
-          <w:sz w:val="24"/>
-          <w:szCs w:val="24"/>
-          <w:lang w:val="en-US"/>
-        </w:rPr>
-      </w:pPr>
-      <w:r>
-        <w:rPr>
-          <w:sz w:val="24"/>
-          <w:szCs w:val="24"/>
-          <w:lang w:val="en-US"/>
-        </w:rPr>
-        <w:t>('polyphonic model', 7.994775768743788e-06)</w:t>
-      </w:r>
-    </w:p>
-    <w:p>
-      <w:pPr>
-        <w:ind w:firstLine="720"/>
-        <w:rPr>
-          <w:sz w:val="24"/>
-          <w:szCs w:val="24"/>
-          <w:lang w:val="en-US"/>
-        </w:rPr>
-      </w:pPr>
-      <w:r>
-        <w:rPr>
-          <w:sz w:val="24"/>
-          <w:szCs w:val="24"/>
-          <w:lang w:val="en-US"/>
-        </w:rPr>
-        <w:t>('learning techniques', 1.08443263615344e-05)</w:t>
-      </w:r>
-    </w:p>
-    <w:p>
-      <w:pPr>
-        <w:ind w:firstLine="720"/>
-        <w:rPr>
-          <w:sz w:val="24"/>
-          <w:szCs w:val="24"/>
-          <w:lang w:val="en-US"/>
-        </w:rPr>
-      </w:pPr>
-      <w:r>
-        <w:rPr>
-          <w:sz w:val="24"/>
-          <w:szCs w:val="24"/>
-          <w:lang w:val="en-US"/>
-        </w:rPr>
         <w:t>Pt id = 584:</w:t>
       </w:r>
     </w:p>
@@ -1820,36 +1857,6 @@
         </w:rPr>
         <w:t>('computer games', 3.066744143659512e-05)</w:t>
       </w:r>
-    </w:p>
-    <w:p>
-      <w:pPr>
-        <w:ind w:firstLine="720"/>
-        <w:rPr>
-          <w:sz w:val="24"/>
-          <w:szCs w:val="24"/>
-          <w:lang w:val="en-US"/>
-        </w:rPr>
-      </w:pPr>
-    </w:p>
-    <w:p>
-      <w:pPr>
-        <w:ind w:firstLine="720"/>
-        <w:rPr>
-          <w:sz w:val="24"/>
-          <w:szCs w:val="24"/>
-          <w:lang w:val="en-US"/>
-        </w:rPr>
-      </w:pPr>
-    </w:p>
-    <w:p>
-      <w:pPr>
-        <w:ind w:firstLine="720"/>
-        <w:rPr>
-          <w:sz w:val="24"/>
-          <w:szCs w:val="24"/>
-          <w:lang w:val="en-US"/>
-        </w:rPr>
-      </w:pPr>
     </w:p>
     <w:p>
       <w:pPr>
@@ -1859,7 +1866,6 @@
           <w:bCs/>
           <w:sz w:val="24"/>
           <w:szCs w:val="24"/>
-          <w:u w:val="single"/>
           <w:lang w:val="en-US"/>
         </w:rPr>
       </w:pPr>
@@ -1869,63 +1875,1006 @@
           <w:bCs/>
           <w:sz w:val="24"/>
           <w:szCs w:val="24"/>
+          <w:lang w:val="en-US"/>
+        </w:rPr>
+        <w:lastRenderedPageBreak/>
+        <w:t>Keywords extrase din titlurile publicatiilor:</w:t>
+      </w:r>
+    </w:p>
+    <w:p>
+      <w:pPr>
+        <w:ind w:firstLine="720"/>
+        <w:rPr>
+          <w:sz w:val="24"/>
+          <w:szCs w:val="24"/>
+          <w:lang w:val="en-US"/>
+        </w:rPr>
+      </w:pPr>
+      <w:r>
+        <w:rPr>
+          <w:sz w:val="24"/>
+          <w:szCs w:val="24"/>
+          <w:lang w:val="en-US"/>
+        </w:rPr>
+        <w:t>Id = 534:</w:t>
+      </w:r>
+    </w:p>
+    <w:p>
+      <w:pPr>
+        <w:ind w:firstLine="720"/>
+        <w:rPr>
+          <w:sz w:val="24"/>
+          <w:szCs w:val="24"/>
+          <w:lang w:val="en-US"/>
+        </w:rPr>
+      </w:pPr>
+      <w:r>
+        <w:rPr>
+          <w:sz w:val="24"/>
+          <w:szCs w:val="24"/>
+          <w:lang w:val="en-US"/>
+        </w:rPr>
+        <w:t>('distributed systems', 1.5748253575675677e-06)</w:t>
+      </w:r>
+    </w:p>
+    <w:p>
+      <w:pPr>
+        <w:ind w:firstLine="720"/>
+        <w:rPr>
+          <w:sz w:val="24"/>
+          <w:szCs w:val="24"/>
+          <w:lang w:val="en-US"/>
+        </w:rPr>
+      </w:pPr>
+      <w:r>
+        <w:rPr>
+          <w:sz w:val="24"/>
+          <w:szCs w:val="24"/>
+          <w:lang w:val="en-US"/>
+        </w:rPr>
+        <w:t>('Opportunistic Networks', 2.3822069849192986e-06)</w:t>
+      </w:r>
+    </w:p>
+    <w:p>
+      <w:pPr>
+        <w:ind w:firstLine="720"/>
+        <w:rPr>
+          <w:sz w:val="24"/>
+          <w:szCs w:val="24"/>
+          <w:lang w:val="en-US"/>
+        </w:rPr>
+      </w:pPr>
+      <w:r>
+        <w:rPr>
+          <w:sz w:val="24"/>
+          <w:szCs w:val="24"/>
+          <w:lang w:val="en-US"/>
+        </w:rPr>
+        <w:t>('Big Data', 3.792346452493762e-06)</w:t>
+      </w:r>
+    </w:p>
+    <w:p>
+      <w:pPr>
+        <w:ind w:firstLine="720"/>
+        <w:rPr>
+          <w:sz w:val="24"/>
+          <w:szCs w:val="24"/>
+          <w:lang w:val="en-US"/>
+        </w:rPr>
+      </w:pPr>
+      <w:r>
+        <w:rPr>
+          <w:sz w:val="24"/>
+          <w:szCs w:val="24"/>
+          <w:lang w:val="en-US"/>
+        </w:rPr>
+        <w:t>('Cloud Computing', 6.316970388974904e-06)</w:t>
+      </w:r>
+    </w:p>
+    <w:p>
+      <w:pPr>
+        <w:ind w:firstLine="720"/>
+        <w:rPr>
+          <w:sz w:val="24"/>
+          <w:szCs w:val="24"/>
+          <w:lang w:val="en-US"/>
+        </w:rPr>
+      </w:pPr>
+      <w:r>
+        <w:rPr>
+          <w:sz w:val="24"/>
+          <w:szCs w:val="24"/>
+          <w:lang w:val="en-US"/>
+        </w:rPr>
+        <w:t>('Enhanced Living', 1.7489544439941143e-05)</w:t>
+      </w:r>
+    </w:p>
+    <w:p>
+      <w:pPr>
+        <w:ind w:firstLine="720"/>
+        <w:rPr>
+          <w:sz w:val="24"/>
+          <w:szCs w:val="24"/>
+          <w:lang w:val="en-US"/>
+        </w:rPr>
+      </w:pPr>
+    </w:p>
+    <w:p>
+      <w:pPr>
+        <w:ind w:firstLine="720"/>
+        <w:rPr>
+          <w:sz w:val="24"/>
+          <w:szCs w:val="24"/>
+          <w:lang w:val="en-US"/>
+        </w:rPr>
+      </w:pPr>
+      <w:r>
+        <w:rPr>
+          <w:sz w:val="24"/>
+          <w:szCs w:val="24"/>
+          <w:lang w:val="en-US"/>
+        </w:rPr>
+        <w:t>Id = 562:</w:t>
+      </w:r>
+    </w:p>
+    <w:p>
+      <w:pPr>
+        <w:ind w:firstLine="720"/>
+        <w:rPr>
+          <w:sz w:val="24"/>
+          <w:szCs w:val="24"/>
+          <w:lang w:val="en-US"/>
+        </w:rPr>
+      </w:pPr>
+      <w:r>
+        <w:rPr>
+          <w:sz w:val="24"/>
+          <w:szCs w:val="24"/>
+          <w:lang w:val="en-US"/>
+        </w:rPr>
+        <w:t>('Cloud Computing', 3.0867732827543088e-06)</w:t>
+      </w:r>
+    </w:p>
+    <w:p>
+      <w:pPr>
+        <w:ind w:firstLine="720"/>
+        <w:rPr>
+          <w:sz w:val="24"/>
+          <w:szCs w:val="24"/>
+          <w:lang w:val="en-US"/>
+        </w:rPr>
+      </w:pPr>
+      <w:r>
+        <w:rPr>
+          <w:sz w:val="24"/>
+          <w:szCs w:val="24"/>
+          <w:lang w:val="en-US"/>
+        </w:rPr>
+        <w:t>('Big Data', 3.115603220655388e-06)</w:t>
+      </w:r>
+    </w:p>
+    <w:p>
+      <w:pPr>
+        <w:ind w:firstLine="720"/>
+        <w:rPr>
+          <w:sz w:val="24"/>
+          <w:szCs w:val="24"/>
+          <w:lang w:val="en-US"/>
+        </w:rPr>
+      </w:pPr>
+      <w:r>
+        <w:rPr>
+          <w:sz w:val="24"/>
+          <w:szCs w:val="24"/>
+          <w:lang w:val="en-US"/>
+        </w:rPr>
+        <w:t>('distributed systems', 3.5027023281787467e-06)</w:t>
+      </w:r>
+    </w:p>
+    <w:p>
+      <w:pPr>
+        <w:ind w:firstLine="720"/>
+        <w:rPr>
+          <w:sz w:val="24"/>
+          <w:szCs w:val="24"/>
+          <w:lang w:val="en-US"/>
+        </w:rPr>
+      </w:pPr>
+      <w:r>
+        <w:rPr>
+          <w:sz w:val="24"/>
+          <w:szCs w:val="24"/>
+          <w:lang w:val="en-US"/>
+        </w:rPr>
+        <w:t>('International Workshop', 1.1762803994170617e-05)</w:t>
+      </w:r>
+    </w:p>
+    <w:p>
+      <w:pPr>
+        <w:ind w:firstLine="720"/>
+        <w:rPr>
+          <w:sz w:val="24"/>
+          <w:szCs w:val="24"/>
+          <w:lang w:val="en-US"/>
+        </w:rPr>
+      </w:pPr>
+      <w:r>
+        <w:rPr>
+          <w:sz w:val="24"/>
+          <w:szCs w:val="24"/>
+          <w:lang w:val="en-US"/>
+        </w:rPr>
+        <w:t>('grid environments', 1.7025587706221265e-05)</w:t>
+      </w:r>
+    </w:p>
+    <w:p>
+      <w:pPr>
+        <w:ind w:firstLine="720"/>
+        <w:rPr>
+          <w:sz w:val="24"/>
+          <w:szCs w:val="24"/>
+          <w:lang w:val="en-US"/>
+        </w:rPr>
+      </w:pPr>
+    </w:p>
+    <w:p>
+      <w:pPr>
+        <w:ind w:firstLine="720"/>
+        <w:rPr>
+          <w:sz w:val="24"/>
+          <w:szCs w:val="24"/>
+          <w:lang w:val="en-US"/>
+        </w:rPr>
+      </w:pPr>
+      <w:r>
+        <w:rPr>
+          <w:sz w:val="24"/>
+          <w:szCs w:val="24"/>
+          <w:lang w:val="en-US"/>
+        </w:rPr>
+        <w:t>I</w:t>
+      </w:r>
+      <w:r>
+        <w:rPr>
+          <w:sz w:val="24"/>
+          <w:szCs w:val="24"/>
+          <w:lang w:val="en-US"/>
+        </w:rPr>
+        <w:t>d = 841:</w:t>
+      </w:r>
+    </w:p>
+    <w:p>
+      <w:pPr>
+        <w:ind w:firstLine="720"/>
+        <w:rPr>
+          <w:sz w:val="24"/>
+          <w:szCs w:val="24"/>
+          <w:lang w:val="en-US"/>
+        </w:rPr>
+      </w:pPr>
+      <w:r>
+        <w:rPr>
+          <w:sz w:val="24"/>
+          <w:szCs w:val="24"/>
+          <w:lang w:val="en-US"/>
+        </w:rPr>
+        <w:t>('composite materials', 2.676360241683179e-06)</w:t>
+      </w:r>
+    </w:p>
+    <w:p>
+      <w:pPr>
+        <w:ind w:firstLine="720"/>
+        <w:rPr>
+          <w:sz w:val="24"/>
+          <w:szCs w:val="24"/>
+          <w:lang w:val="en-US"/>
+        </w:rPr>
+      </w:pPr>
+      <w:r>
+        <w:rPr>
+          <w:sz w:val="24"/>
+          <w:szCs w:val="24"/>
+          <w:lang w:val="en-US"/>
+        </w:rPr>
+        <w:t>('Drug Delivery', 4.137001066887189e-06)</w:t>
+      </w:r>
+    </w:p>
+    <w:p>
+      <w:pPr>
+        <w:ind w:firstLine="720"/>
+        <w:rPr>
+          <w:sz w:val="24"/>
+          <w:szCs w:val="24"/>
+          <w:lang w:val="en-US"/>
+        </w:rPr>
+      </w:pPr>
+      <w:r>
+        <w:rPr>
+          <w:sz w:val="24"/>
+          <w:szCs w:val="24"/>
+          <w:lang w:val="en-US"/>
+        </w:rPr>
+        <w:t>('Delivery Systems', 5.351027951944774e-06)</w:t>
+      </w:r>
+    </w:p>
+    <w:p>
+      <w:pPr>
+        <w:ind w:firstLine="720"/>
+        <w:rPr>
+          <w:sz w:val="24"/>
+          <w:szCs w:val="24"/>
+          <w:lang w:val="en-US"/>
+        </w:rPr>
+      </w:pPr>
+      <w:r>
+        <w:rPr>
+          <w:sz w:val="24"/>
+          <w:szCs w:val="24"/>
+          <w:lang w:val="en-US"/>
+        </w:rPr>
+        <w:t>('doped hydroxyapatite', 1.1462341646810241e-05)</w:t>
+      </w:r>
+    </w:p>
+    <w:p>
+      <w:pPr>
+        <w:ind w:firstLine="720"/>
+        <w:rPr>
+          <w:sz w:val="24"/>
+          <w:szCs w:val="24"/>
+          <w:lang w:val="en-US"/>
+        </w:rPr>
+      </w:pPr>
+      <w:r>
+        <w:rPr>
+          <w:sz w:val="24"/>
+          <w:szCs w:val="24"/>
+          <w:lang w:val="en-US"/>
+        </w:rPr>
+        <w:t>('properties Influence', 2.8604797696812297e-05)</w:t>
+      </w:r>
+      <w:r>
+        <w:rPr>
+          <w:sz w:val="24"/>
+          <w:szCs w:val="24"/>
+          <w:lang w:val="en-US"/>
+        </w:rPr>
+        <w:t>\</w:t>
+      </w:r>
+    </w:p>
+    <w:p>
+      <w:pPr>
+        <w:ind w:firstLine="720"/>
+        <w:rPr>
+          <w:sz w:val="24"/>
+          <w:szCs w:val="24"/>
+          <w:lang w:val="en-US"/>
+        </w:rPr>
+      </w:pPr>
+    </w:p>
+    <w:p>
+      <w:pPr>
+        <w:ind w:firstLine="720"/>
+        <w:rPr>
+          <w:sz w:val="24"/>
+          <w:szCs w:val="24"/>
+          <w:lang w:val="en-US"/>
+        </w:rPr>
+      </w:pPr>
+      <w:r>
+        <w:rPr>
+          <w:sz w:val="24"/>
+          <w:szCs w:val="24"/>
+          <w:lang w:val="en-US"/>
+        </w:rPr>
+        <w:t>Id = 1284:</w:t>
+      </w:r>
+    </w:p>
+    <w:p>
+      <w:pPr>
+        <w:ind w:firstLine="720"/>
+        <w:rPr>
+          <w:sz w:val="24"/>
+          <w:szCs w:val="24"/>
+          <w:lang w:val="en-US"/>
+        </w:rPr>
+      </w:pPr>
+      <w:r>
+        <w:rPr>
+          <w:sz w:val="24"/>
+          <w:szCs w:val="24"/>
+          <w:lang w:val="en-US"/>
+        </w:rPr>
+        <w:t>('Collaborative Learning', 2.4057826778986495e-06)</w:t>
+      </w:r>
+    </w:p>
+    <w:p>
+      <w:pPr>
+        <w:ind w:firstLine="720"/>
+        <w:rPr>
+          <w:sz w:val="24"/>
+          <w:szCs w:val="24"/>
+          <w:lang w:val="en-US"/>
+        </w:rPr>
+      </w:pPr>
+      <w:r>
+        <w:rPr>
+          <w:sz w:val="24"/>
+          <w:szCs w:val="24"/>
+          <w:lang w:val="en-US"/>
+        </w:rPr>
+        <w:t>('Network Analysis', 4.118095502965536e-06)</w:t>
+      </w:r>
+    </w:p>
+    <w:p>
+      <w:pPr>
+        <w:ind w:firstLine="720"/>
+        <w:rPr>
+          <w:sz w:val="24"/>
+          <w:szCs w:val="24"/>
+          <w:lang w:val="en-US"/>
+        </w:rPr>
+      </w:pPr>
+      <w:r>
+        <w:rPr>
+          <w:sz w:val="24"/>
+          <w:szCs w:val="24"/>
+          <w:lang w:val="en-US"/>
+        </w:rPr>
+        <w:t>('CSCL chats', 4.1808824220006345e-06)</w:t>
+      </w:r>
+    </w:p>
+    <w:p>
+      <w:pPr>
+        <w:ind w:firstLine="720"/>
+        <w:rPr>
+          <w:sz w:val="24"/>
+          <w:szCs w:val="24"/>
+          <w:lang w:val="en-US"/>
+        </w:rPr>
+      </w:pPr>
+      <w:r>
+        <w:rPr>
+          <w:sz w:val="24"/>
+          <w:szCs w:val="24"/>
+          <w:lang w:val="en-US"/>
+        </w:rPr>
+        <w:t>('Knowledge Based', 8.755587613642669e-06)</w:t>
+      </w:r>
+    </w:p>
+    <w:p>
+      <w:pPr>
+        <w:ind w:firstLine="720"/>
+        <w:rPr>
+          <w:sz w:val="24"/>
+          <w:szCs w:val="24"/>
+          <w:lang w:val="en-US"/>
+        </w:rPr>
+      </w:pPr>
+      <w:r>
+        <w:rPr>
+          <w:sz w:val="24"/>
+          <w:szCs w:val="24"/>
+          <w:lang w:val="en-US"/>
+        </w:rPr>
+        <w:lastRenderedPageBreak/>
+        <w:t>('learning environments', 1.6376898462270156e-05)</w:t>
+      </w:r>
+    </w:p>
+    <w:p>
+      <w:pPr>
+        <w:ind w:firstLine="720"/>
+        <w:rPr>
+          <w:sz w:val="24"/>
+          <w:szCs w:val="24"/>
+          <w:lang w:val="en-US"/>
+        </w:rPr>
+      </w:pPr>
+    </w:p>
+    <w:p>
+      <w:pPr>
+        <w:ind w:firstLine="720"/>
+        <w:rPr>
+          <w:sz w:val="24"/>
+          <w:szCs w:val="24"/>
+          <w:lang w:val="en-US"/>
+        </w:rPr>
+      </w:pPr>
+      <w:r>
+        <w:rPr>
+          <w:sz w:val="24"/>
+          <w:szCs w:val="24"/>
+          <w:lang w:val="en-US"/>
+        </w:rPr>
+        <w:t>Id = 584:</w:t>
+      </w:r>
+    </w:p>
+    <w:p>
+      <w:pPr>
+        <w:ind w:firstLine="720"/>
+        <w:rPr>
+          <w:sz w:val="24"/>
+          <w:szCs w:val="24"/>
+          <w:lang w:val="en-US"/>
+        </w:rPr>
+      </w:pPr>
+      <w:r>
+        <w:rPr>
+          <w:sz w:val="24"/>
+          <w:szCs w:val="24"/>
+          <w:lang w:val="en-US"/>
+        </w:rPr>
+        <w:t>('Language Models', 2.70330096417991e-05)</w:t>
+      </w:r>
+    </w:p>
+    <w:p>
+      <w:pPr>
+        <w:ind w:firstLine="720"/>
+        <w:rPr>
+          <w:sz w:val="24"/>
+          <w:szCs w:val="24"/>
+          <w:lang w:val="en-US"/>
+        </w:rPr>
+      </w:pPr>
+      <w:r>
+        <w:rPr>
+          <w:sz w:val="24"/>
+          <w:szCs w:val="24"/>
+          <w:lang w:val="en-US"/>
+        </w:rPr>
+        <w:t>('Network Analysis', 2.86497828377971e-05)</w:t>
+      </w:r>
+    </w:p>
+    <w:p>
+      <w:pPr>
+        <w:ind w:firstLine="720"/>
+        <w:rPr>
+          <w:sz w:val="24"/>
+          <w:szCs w:val="24"/>
+          <w:lang w:val="en-US"/>
+        </w:rPr>
+      </w:pPr>
+      <w:r>
+        <w:rPr>
+          <w:sz w:val="24"/>
+          <w:szCs w:val="24"/>
+          <w:lang w:val="en-US"/>
+        </w:rPr>
+        <w:t>('case study', 4.190119093975095e-05)</w:t>
+      </w:r>
+    </w:p>
+    <w:p>
+      <w:pPr>
+        <w:ind w:firstLine="720"/>
+        <w:rPr>
+          <w:sz w:val="24"/>
+          <w:szCs w:val="24"/>
+          <w:lang w:val="en-US"/>
+        </w:rPr>
+      </w:pPr>
+      <w:r>
+        <w:rPr>
+          <w:sz w:val="24"/>
+          <w:szCs w:val="24"/>
+          <w:lang w:val="en-US"/>
+        </w:rPr>
+        <w:t>('Romanian BERT', 0.00011379969979361701)</w:t>
+      </w:r>
+    </w:p>
+    <w:p>
+      <w:pPr>
+        <w:ind w:firstLine="720"/>
+        <w:rPr>
+          <w:sz w:val="24"/>
+          <w:szCs w:val="24"/>
+          <w:lang w:val="en-US"/>
+        </w:rPr>
+      </w:pPr>
+      <w:r>
+        <w:rPr>
+          <w:sz w:val="24"/>
+          <w:szCs w:val="24"/>
+          <w:lang w:val="en-US"/>
+        </w:rPr>
+        <w:t>('Intelligent Tutoring', 0.00012711561095400865)</w:t>
+      </w:r>
+    </w:p>
+    <w:p>
+      <w:pPr>
+        <w:ind w:firstLine="720"/>
+        <w:rPr>
+          <w:sz w:val="24"/>
+          <w:szCs w:val="24"/>
+          <w:lang w:val="en-US"/>
+        </w:rPr>
+      </w:pPr>
+    </w:p>
+    <w:p>
+      <w:pPr>
+        <w:ind w:firstLine="720"/>
+        <w:rPr>
+          <w:sz w:val="24"/>
+          <w:szCs w:val="24"/>
+          <w:lang w:val="en-US"/>
+        </w:rPr>
+      </w:pPr>
+      <w:r>
+        <w:rPr>
+          <w:sz w:val="24"/>
+          <w:szCs w:val="24"/>
+          <w:lang w:val="en-US"/>
+        </w:rPr>
+        <w:t>Id = 87</w:t>
+      </w:r>
+      <w:r>
+        <w:rPr>
+          <w:sz w:val="24"/>
+          <w:szCs w:val="24"/>
+          <w:lang w:val="en-US"/>
+        </w:rPr>
+        <w:t>2:</w:t>
+      </w:r>
+    </w:p>
+    <w:p>
+      <w:pPr>
+        <w:ind w:firstLine="720"/>
+        <w:rPr>
+          <w:sz w:val="24"/>
+          <w:szCs w:val="24"/>
+          <w:lang w:val="en-US"/>
+        </w:rPr>
+      </w:pPr>
+      <w:r>
+        <w:rPr>
+          <w:sz w:val="24"/>
+          <w:szCs w:val="24"/>
+          <w:lang w:val="en-US"/>
+        </w:rPr>
+        <w:t>('Neural Networks', 1.0532712085698561e-06)</w:t>
+      </w:r>
+    </w:p>
+    <w:p>
+      <w:pPr>
+        <w:ind w:firstLine="720"/>
+        <w:rPr>
+          <w:sz w:val="24"/>
+          <w:szCs w:val="24"/>
+          <w:lang w:val="en-US"/>
+        </w:rPr>
+      </w:pPr>
+      <w:r>
+        <w:rPr>
+          <w:sz w:val="24"/>
+          <w:szCs w:val="24"/>
+          <w:lang w:val="en-US"/>
+        </w:rPr>
+        <w:t>('system based', 3.8021660986415337e-06)</w:t>
+      </w:r>
+    </w:p>
+    <w:p>
+      <w:pPr>
+        <w:ind w:firstLine="720"/>
+        <w:rPr>
+          <w:sz w:val="24"/>
+          <w:szCs w:val="24"/>
+          <w:lang w:val="en-US"/>
+        </w:rPr>
+      </w:pPr>
+      <w:r>
+        <w:rPr>
+          <w:sz w:val="24"/>
+          <w:szCs w:val="24"/>
+          <w:lang w:val="en-US"/>
+        </w:rPr>
+        <w:t>('Image Processing', 6.12623580015751e-06)</w:t>
+      </w:r>
+    </w:p>
+    <w:p>
+      <w:pPr>
+        <w:ind w:firstLine="720"/>
+        <w:rPr>
+          <w:sz w:val="24"/>
+          <w:szCs w:val="24"/>
+          <w:lang w:val="en-US"/>
+        </w:rPr>
+      </w:pPr>
+      <w:r>
+        <w:rPr>
+          <w:sz w:val="24"/>
+          <w:szCs w:val="24"/>
+          <w:lang w:val="en-US"/>
+        </w:rPr>
+        <w:t>('Wireless Sensor', 8.26114897764314e-06)</w:t>
+      </w:r>
+    </w:p>
+    <w:p>
+      <w:pPr>
+        <w:ind w:firstLine="720"/>
+        <w:rPr>
+          <w:sz w:val="24"/>
+          <w:szCs w:val="24"/>
+          <w:lang w:val="en-US"/>
+        </w:rPr>
+      </w:pPr>
+      <w:r>
+        <w:rPr>
+          <w:sz w:val="24"/>
+          <w:szCs w:val="24"/>
+          <w:lang w:val="en-US"/>
+        </w:rPr>
+        <w:t>('COMMUNICATION SYSTEM', 2.0423771178470455e-05)</w:t>
+      </w:r>
+    </w:p>
+    <w:p>
+      <w:pPr>
+        <w:ind w:firstLine="720"/>
+        <w:rPr>
+          <w:sz w:val="24"/>
+          <w:szCs w:val="24"/>
+          <w:lang w:val="en-US"/>
+        </w:rPr>
+      </w:pPr>
+    </w:p>
+    <w:p>
+      <w:pPr>
+        <w:ind w:firstLine="720"/>
+        <w:rPr>
+          <w:sz w:val="24"/>
+          <w:szCs w:val="24"/>
+          <w:lang w:val="en-US"/>
+        </w:rPr>
+      </w:pPr>
+      <w:r>
+        <w:rPr>
+          <w:sz w:val="24"/>
+          <w:szCs w:val="24"/>
+          <w:lang w:val="en-US"/>
+        </w:rPr>
+        <w:t>Id = 1146:</w:t>
+      </w:r>
+    </w:p>
+    <w:p>
+      <w:pPr>
+        <w:ind w:firstLine="720"/>
+        <w:rPr>
+          <w:sz w:val="24"/>
+          <w:szCs w:val="24"/>
+          <w:lang w:val="en-US"/>
+        </w:rPr>
+      </w:pPr>
+      <w:r>
+        <w:rPr>
+          <w:sz w:val="24"/>
+          <w:szCs w:val="24"/>
+          <w:lang w:val="en-US"/>
+        </w:rPr>
+        <w:t>('Virtual Reality', 2.507807097884285e-06)</w:t>
+      </w:r>
+    </w:p>
+    <w:p>
+      <w:pPr>
+        <w:ind w:firstLine="720"/>
+        <w:rPr>
+          <w:sz w:val="24"/>
+          <w:szCs w:val="24"/>
+          <w:lang w:val="en-US"/>
+        </w:rPr>
+      </w:pPr>
+      <w:r>
+        <w:rPr>
+          <w:sz w:val="24"/>
+          <w:szCs w:val="24"/>
+          <w:lang w:val="en-US"/>
+        </w:rPr>
+        <w:t>('IMPAIRED PEOPLE', 1.2930626839537121e-05)</w:t>
+      </w:r>
+    </w:p>
+    <w:p>
+      <w:pPr>
+        <w:ind w:firstLine="720"/>
+        <w:rPr>
+          <w:sz w:val="24"/>
+          <w:szCs w:val="24"/>
+          <w:lang w:val="en-US"/>
+        </w:rPr>
+      </w:pPr>
+      <w:r>
+        <w:rPr>
+          <w:sz w:val="24"/>
+          <w:szCs w:val="24"/>
+          <w:lang w:val="en-US"/>
+        </w:rPr>
+        <w:t>('MMO VIRTUAL', 1.8485080068770645e-05)</w:t>
+      </w:r>
+    </w:p>
+    <w:p>
+      <w:pPr>
+        <w:ind w:firstLine="720"/>
+        <w:rPr>
+          <w:sz w:val="24"/>
+          <w:szCs w:val="24"/>
+          <w:lang w:val="en-US"/>
+        </w:rPr>
+      </w:pPr>
+      <w:r>
+        <w:rPr>
+          <w:sz w:val="24"/>
+          <w:szCs w:val="24"/>
+          <w:lang w:val="en-US"/>
+        </w:rPr>
+        <w:t>('REALITY BASED', 2.997355073975448e-05)</w:t>
+      </w:r>
+    </w:p>
+    <w:p>
+      <w:pPr>
+        <w:ind w:firstLine="720"/>
+        <w:rPr>
+          <w:sz w:val="24"/>
+          <w:szCs w:val="24"/>
+          <w:lang w:val="en-US"/>
+        </w:rPr>
+      </w:pPr>
+      <w:r>
+        <w:rPr>
+          <w:sz w:val="24"/>
+          <w:szCs w:val="24"/>
+          <w:lang w:val="en-US"/>
+        </w:rPr>
+        <w:t>('Sensory Substitution', 5.086552075930034e-05)</w:t>
+      </w:r>
+    </w:p>
+    <w:p>
+      <w:pPr>
+        <w:ind w:firstLine="720"/>
+        <w:rPr>
+          <w:sz w:val="24"/>
+          <w:szCs w:val="24"/>
+          <w:lang w:val="en-US"/>
+        </w:rPr>
+      </w:pPr>
+    </w:p>
+    <w:p>
+      <w:pPr>
+        <w:ind w:firstLine="720"/>
+        <w:rPr>
+          <w:b/>
+          <w:bCs/>
+          <w:sz w:val="24"/>
+          <w:szCs w:val="24"/>
           <w:u w:val="single"/>
           <w:lang w:val="en-US"/>
         </w:rPr>
+      </w:pPr>
+      <w:r>
+        <w:rPr>
+          <w:b/>
+          <w:bCs/>
+          <w:sz w:val="24"/>
+          <w:szCs w:val="24"/>
+          <w:u w:val="single"/>
+          <w:lang w:val="en-US"/>
+        </w:rPr>
+        <w:t>TOPIC MODELLING – LDA</w:t>
+      </w:r>
+    </w:p>
+    <w:p>
+      <w:pPr>
+        <w:ind w:firstLine="720"/>
+        <w:rPr>
+          <w:sz w:val="24"/>
+          <w:szCs w:val="24"/>
+          <w:lang w:val="en-US"/>
+        </w:rPr>
+      </w:pPr>
+      <w:r>
+        <w:rPr>
+          <w:sz w:val="24"/>
+          <w:szCs w:val="24"/>
+          <w:lang w:val="en-US"/>
+        </w:rPr>
+        <w:t>Pastrand doar adjective si substantive si doar bigrame s</w:t>
+      </w:r>
+      <w:r>
+        <w:rPr>
+          <w:sz w:val="24"/>
+          <w:szCs w:val="24"/>
+          <w:lang w:val="en-US"/>
+        </w:rPr>
+        <w:t>i</w:t>
+      </w:r>
+      <w:r>
+        <w:rPr>
+          <w:sz w:val="24"/>
+          <w:szCs w:val="24"/>
+          <w:lang w:val="en-US"/>
+        </w:rPr>
+        <w:t xml:space="preserve"> trigrame:</w:t>
+      </w:r>
+    </w:p>
+    <w:p>
+      <w:pPr>
+        <w:ind w:firstLine="720"/>
+        <w:rPr>
+          <w:sz w:val="24"/>
+          <w:szCs w:val="24"/>
+          <w:lang w:val="en-US"/>
+        </w:rPr>
+      </w:pPr>
+      <w:r>
+        <w:rPr>
+          <w:sz w:val="24"/>
+          <w:szCs w:val="24"/>
+          <w:lang w:val="en-US"/>
+        </w:rPr>
+        <w:t>remove_pos = ['ADV', 'PRON', 'PART', 'DET', 'SPACE', 'NUM', 'SYM', 'ADP', 'VERB',</w:t>
+      </w:r>
+      <w:r>
+        <w:rPr>
+          <w:sz w:val="24"/>
+          <w:szCs w:val="24"/>
+          <w:lang w:val="en-US"/>
+        </w:rPr>
+        <w:t xml:space="preserve"> </w:t>
+      </w:r>
+      <w:r>
+        <w:rPr>
+          <w:sz w:val="24"/>
+          <w:szCs w:val="24"/>
+          <w:lang w:val="en-US"/>
+        </w:rPr>
+        <w:t>'CCONJ']</w:t>
+      </w:r>
+    </w:p>
+    <w:p>
+      <w:pPr>
+        <w:ind w:firstLine="720"/>
+        <w:rPr>
+          <w:sz w:val="24"/>
+          <w:szCs w:val="24"/>
+          <w:lang w:val="en-US"/>
+        </w:rPr>
+      </w:pPr>
+      <w:r>
+        <w:rPr>
+          <w:sz w:val="24"/>
+          <w:szCs w:val="24"/>
+          <w:lang w:val="en-US"/>
+        </w:rPr>
         <w:lastRenderedPageBreak/>
-        <w:t>TOPIC MODELLING – LDA</w:t>
-      </w:r>
-    </w:p>
-    <w:p>
-      <w:pPr>
-        <w:ind w:firstLine="720"/>
-        <w:rPr>
-          <w:sz w:val="24"/>
-          <w:szCs w:val="24"/>
-          <w:lang w:val="en-US"/>
-        </w:rPr>
-      </w:pPr>
-      <w:r>
-        <w:rPr>
-          <w:sz w:val="24"/>
-          <w:szCs w:val="24"/>
-          <w:lang w:val="en-US"/>
-        </w:rPr>
-        <w:t>Pastrand doar adjective si substantive si doar bigrame s</w:t>
-      </w:r>
-      <w:r>
-        <w:rPr>
-          <w:sz w:val="24"/>
-          <w:szCs w:val="24"/>
-          <w:lang w:val="en-US"/>
-        </w:rPr>
-        <w:t>i</w:t>
-      </w:r>
-      <w:r>
-        <w:rPr>
-          <w:sz w:val="24"/>
-          <w:szCs w:val="24"/>
-          <w:lang w:val="en-US"/>
-        </w:rPr>
-        <w:t xml:space="preserve"> trigrame:</w:t>
-      </w:r>
-    </w:p>
-    <w:p>
-      <w:pPr>
-        <w:ind w:firstLine="720"/>
-        <w:rPr>
-          <w:sz w:val="24"/>
-          <w:szCs w:val="24"/>
-          <w:lang w:val="en-US"/>
-        </w:rPr>
-      </w:pPr>
-      <w:r>
-        <w:rPr>
-          <w:sz w:val="24"/>
-          <w:szCs w:val="24"/>
-          <w:lang w:val="en-US"/>
-        </w:rPr>
-        <w:t>remove_pos = ['ADV', 'PRON', 'PART', 'DET', 'SPACE', 'NUM', 'SYM', 'ADP', 'VERB',</w:t>
+        <w:t>stop_words = ['paper', 'present', 'propose', 'datum', 'people', 'result', 'solution', 'case', 'order', 'base', 'ieee', 'privacy', 'policy'</w:t>
+      </w:r>
+      <w:r>
+        <w:rPr>
+          <w:sz w:val="24"/>
+          <w:szCs w:val="24"/>
+          <w:lang w:val="en-US"/>
+        </w:rPr>
+        <w:t xml:space="preserve">, </w:t>
+      </w:r>
+      <w:r>
+        <w:rPr>
+          <w:sz w:val="24"/>
+          <w:szCs w:val="24"/>
+          <w:lang w:val="en-US"/>
+        </w:rPr>
+        <w:t xml:space="preserve"> 'new', 'old', 'context']</w:t>
+      </w:r>
+    </w:p>
+    <w:p>
+      <w:pPr>
+        <w:ind w:firstLine="720"/>
+        <w:rPr>
+          <w:sz w:val="24"/>
+          <w:szCs w:val="24"/>
+          <w:lang w:val="en-US"/>
+        </w:rPr>
+      </w:pPr>
+      <w:r>
+        <w:rPr>
+          <w:sz w:val="24"/>
+          <w:szCs w:val="24"/>
+          <w:lang w:val="en-US"/>
+        </w:rPr>
+        <w:t>remove_entities = ['PERSON', 'NORP', 'FAC', 'ORG', 'GPE', 'LOC', 'LANGUAGE', 'DATE', 'TIME', 'PERCENT', 'MONEY',</w:t>
       </w:r>
       <w:r>
         <w:rPr>
@@ -1941,74 +2890,6 @@
           <w:szCs w:val="24"/>
           <w:lang w:val="en-US"/>
         </w:rPr>
-        <w:t>'CCONJ']</w:t>
-      </w:r>
-    </w:p>
-    <w:p>
-      <w:pPr>
-        <w:ind w:firstLine="720"/>
-        <w:rPr>
-          <w:sz w:val="24"/>
-          <w:szCs w:val="24"/>
-          <w:lang w:val="en-US"/>
-        </w:rPr>
-      </w:pPr>
-      <w:r>
-        <w:rPr>
-          <w:sz w:val="24"/>
-          <w:szCs w:val="24"/>
-          <w:lang w:val="en-US"/>
-        </w:rPr>
-        <w:t>stop_words = ['paper', 'present', 'propose', 'datum', 'people', 'result', 'solution', 'case', 'order', 'base', 'ieee', 'privacy', 'policy'</w:t>
-      </w:r>
-      <w:r>
-        <w:rPr>
-          <w:sz w:val="24"/>
-          <w:szCs w:val="24"/>
-          <w:lang w:val="en-US"/>
-        </w:rPr>
-        <w:t xml:space="preserve">, </w:t>
-      </w:r>
-      <w:r>
-        <w:rPr>
-          <w:sz w:val="24"/>
-          <w:szCs w:val="24"/>
-          <w:lang w:val="en-US"/>
-        </w:rPr>
-        <w:t xml:space="preserve"> 'new', 'old', 'context']</w:t>
-      </w:r>
-    </w:p>
-    <w:p>
-      <w:pPr>
-        <w:ind w:firstLine="720"/>
-        <w:rPr>
-          <w:sz w:val="24"/>
-          <w:szCs w:val="24"/>
-          <w:lang w:val="en-US"/>
-        </w:rPr>
-      </w:pPr>
-      <w:r>
-        <w:rPr>
-          <w:sz w:val="24"/>
-          <w:szCs w:val="24"/>
-          <w:lang w:val="en-US"/>
-        </w:rPr>
-        <w:t>remove_entities = ['PERSON', 'NORP', 'FAC', 'ORG', 'GPE', 'LOC', 'LANGUAGE', 'DATE', 'TIME', 'PERCENT', 'MONEY',</w:t>
-      </w:r>
-      <w:r>
-        <w:rPr>
-          <w:sz w:val="24"/>
-          <w:szCs w:val="24"/>
-          <w:lang w:val="en-US"/>
-        </w:rPr>
-        <w:t xml:space="preserve"> </w:t>
-      </w:r>
-      <w:r>
-        <w:rPr>
-          <w:sz w:val="24"/>
-          <w:szCs w:val="24"/>
-          <w:lang w:val="en-US"/>
-        </w:rPr>
         <w:t>'QUANTITY', 'CARDINAL', 'ORDINAL']</w:t>
       </w:r>
     </w:p>
@@ -2217,7 +3098,43 @@
           <w:szCs w:val="24"/>
           <w:lang w:val="en-US"/>
         </w:rPr>
-        <w:t xml:space="preserve">0: 0.014*"neural network" + 0.009*"real time" + 0.008*"wireless sensor" + 0.008*"fractal dimension" + 0.007*"unmanned aerial" + 0.006*"sensor network" + </w:t>
+        <w:t>0: 0.014*"neural network" + 0.009*"real time" + 0.008*"wireless sensor" + 0.008*"fractal dimension" + 0.007*"unmanned aerial" + 0.006*"sensor network" + 0.006*"image processing" + 0.006*"large scale" + 0.005*"convolutional neural" + 0.005*"control system"</w:t>
+      </w:r>
+    </w:p>
+    <w:p>
+      <w:pPr>
+        <w:ind w:firstLine="720"/>
+        <w:rPr>
+          <w:sz w:val="24"/>
+          <w:szCs w:val="24"/>
+          <w:lang w:val="en-US"/>
+        </w:rPr>
+      </w:pPr>
+      <w:r>
+        <w:rPr>
+          <w:sz w:val="24"/>
+          <w:szCs w:val="24"/>
+          <w:lang w:val="en-US"/>
+        </w:rPr>
+        <w:t>Author_id = 1284:</w:t>
+      </w:r>
+    </w:p>
+    <w:p>
+      <w:pPr>
+        <w:ind w:firstLine="720"/>
+        <w:rPr>
+          <w:sz w:val="24"/>
+          <w:szCs w:val="24"/>
+          <w:lang w:val="en-US"/>
+        </w:rPr>
+      </w:pPr>
+      <w:r>
+        <w:rPr>
+          <w:sz w:val="24"/>
+          <w:szCs w:val="24"/>
+          <w:lang w:val="en-US"/>
+        </w:rPr>
+        <w:t xml:space="preserve">0: 0.011*"natural language" + 0.008*"e learning" + 0.006*"textual complexity" + 0.006*"chat conversation" + 0.005*"social network" + 0.004*"learning process" + </w:t>
       </w:r>
       <w:r>
         <w:rPr>
@@ -2226,43 +3143,7 @@
           <w:lang w:val="en-US"/>
         </w:rPr>
         <w:lastRenderedPageBreak/>
-        <w:t>0.006*"image processing" + 0.006*"large scale" + 0.005*"convolutional neural" + 0.005*"control system"</w:t>
-      </w:r>
-    </w:p>
-    <w:p>
-      <w:pPr>
-        <w:ind w:firstLine="720"/>
-        <w:rPr>
-          <w:sz w:val="24"/>
-          <w:szCs w:val="24"/>
-          <w:lang w:val="en-US"/>
-        </w:rPr>
-      </w:pPr>
-      <w:r>
-        <w:rPr>
-          <w:sz w:val="24"/>
-          <w:szCs w:val="24"/>
-          <w:lang w:val="en-US"/>
-        </w:rPr>
-        <w:t>Author_id = 1284:</w:t>
-      </w:r>
-    </w:p>
-    <w:p>
-      <w:pPr>
-        <w:ind w:firstLine="720"/>
-        <w:rPr>
-          <w:sz w:val="24"/>
-          <w:szCs w:val="24"/>
-          <w:lang w:val="en-US"/>
-        </w:rPr>
-      </w:pPr>
-      <w:r>
-        <w:rPr>
-          <w:sz w:val="24"/>
-          <w:szCs w:val="24"/>
-          <w:lang w:val="en-US"/>
-        </w:rPr>
-        <w:t>0: 0.011*"natural language" + 0.008*"e learning" + 0.006*"textual complexity" + 0.006*"chat conversation" + 0.005*"social network" + 0.004*"learning process" + 0.003*"polyphonic model" + 0.003*"machine learning" + 0.003*"artificial intelligence" + 0.003*"web page"</w:t>
+        <w:t>0.003*"polyphonic model" + 0.003*"machine learning" + 0.003*"artificial intelligence" + 0.003*"web page"</w:t>
       </w:r>
     </w:p>
     <w:p>
@@ -2908,7 +3789,51 @@
           <w:szCs w:val="24"/>
           <w:lang w:val="en-US"/>
         </w:rPr>
-        <w:t xml:space="preserve">assistive </w:t>
+        <w:t>assistive device</w:t>
+      </w:r>
+      <w:r>
+        <w:rPr>
+          <w:sz w:val="24"/>
+          <w:szCs w:val="24"/>
+          <w:lang w:val="en-US"/>
+        </w:rPr>
+        <w:t>" + 0.004*"virtual world" + 0.004*"smith chart" + 0.003*"fear level" + 0.003*"sound source"</w:t>
+      </w:r>
+    </w:p>
+    <w:p>
+      <w:pPr>
+        <w:ind w:firstLine="720"/>
+        <w:rPr>
+          <w:sz w:val="24"/>
+          <w:szCs w:val="24"/>
+          <w:lang w:val="en-US"/>
+        </w:rPr>
+      </w:pPr>
+      <w:r>
+        <w:rPr>
+          <w:sz w:val="24"/>
+          <w:szCs w:val="24"/>
+          <w:lang w:val="en-US"/>
+        </w:rPr>
+        <w:t>Id = 841:</w:t>
+      </w:r>
+    </w:p>
+    <w:p>
+      <w:pPr>
+        <w:ind w:firstLine="720"/>
+        <w:rPr>
+          <w:sz w:val="24"/>
+          <w:szCs w:val="24"/>
+          <w:lang w:val="en-US"/>
+        </w:rPr>
+      </w:pPr>
+      <w:r>
+        <w:rPr>
+          <w:sz w:val="24"/>
+          <w:szCs w:val="24"/>
+          <w:lang w:val="en-US"/>
+        </w:rPr>
+        <w:t>0: 0.013*"</w:t>
       </w:r>
       <w:r>
         <w:rPr>
@@ -2918,52 +3843,15 @@
           <w:szCs w:val="24"/>
           <w:lang w:val="en-US"/>
         </w:rPr>
-        <w:lastRenderedPageBreak/>
-        <w:t>device</w:t>
-      </w:r>
-      <w:r>
-        <w:rPr>
-          <w:sz w:val="24"/>
-          <w:szCs w:val="24"/>
-          <w:lang w:val="en-US"/>
-        </w:rPr>
-        <w:t>" + 0.004*"virtual world" + 0.004*"smith chart" + 0.003*"fear level" + 0.003*"sound source"</w:t>
-      </w:r>
-    </w:p>
-    <w:p>
-      <w:pPr>
-        <w:ind w:firstLine="720"/>
-        <w:rPr>
-          <w:sz w:val="24"/>
-          <w:szCs w:val="24"/>
-          <w:lang w:val="en-US"/>
-        </w:rPr>
-      </w:pPr>
-      <w:r>
-        <w:rPr>
-          <w:sz w:val="24"/>
-          <w:szCs w:val="24"/>
-          <w:lang w:val="en-US"/>
-        </w:rPr>
-        <w:t>Id = 841:</w:t>
-      </w:r>
-    </w:p>
-    <w:p>
-      <w:pPr>
-        <w:ind w:firstLine="720"/>
-        <w:rPr>
-          <w:sz w:val="24"/>
-          <w:szCs w:val="24"/>
-          <w:lang w:val="en-US"/>
-        </w:rPr>
-      </w:pPr>
-      <w:r>
-        <w:rPr>
-          <w:sz w:val="24"/>
-          <w:szCs w:val="24"/>
-          <w:lang w:val="en-US"/>
-        </w:rPr>
-        <w:t>0: 0.013*"</w:t>
+        <w:t>x ray</w:t>
+      </w:r>
+      <w:r>
+        <w:rPr>
+          <w:sz w:val="24"/>
+          <w:szCs w:val="24"/>
+          <w:lang w:val="en-US"/>
+        </w:rPr>
+        <w:t>" + 0.010*"</w:t>
       </w:r>
       <w:r>
         <w:rPr>
@@ -2973,15 +3861,15 @@
           <w:szCs w:val="24"/>
           <w:lang w:val="en-US"/>
         </w:rPr>
-        <w:t>x ray</w:t>
-      </w:r>
-      <w:r>
-        <w:rPr>
-          <w:sz w:val="24"/>
-          <w:szCs w:val="24"/>
-          <w:lang w:val="en-US"/>
-        </w:rPr>
-        <w:t>" + 0.010*"</w:t>
+        <w:t>electron microscopy</w:t>
+      </w:r>
+      <w:r>
+        <w:rPr>
+          <w:sz w:val="24"/>
+          <w:szCs w:val="24"/>
+          <w:lang w:val="en-US"/>
+        </w:rPr>
+        <w:t>" + 0.007*"</w:t>
       </w:r>
       <w:r>
         <w:rPr>
@@ -2991,15 +3879,15 @@
           <w:szCs w:val="24"/>
           <w:lang w:val="en-US"/>
         </w:rPr>
-        <w:t>electron microscopy</w:t>
-      </w:r>
-      <w:r>
-        <w:rPr>
-          <w:sz w:val="24"/>
-          <w:szCs w:val="24"/>
-          <w:lang w:val="en-US"/>
-        </w:rPr>
-        <w:t>" + 0.007*"</w:t>
+        <w:t>drug delivery</w:t>
+      </w:r>
+      <w:r>
+        <w:rPr>
+          <w:sz w:val="24"/>
+          <w:szCs w:val="24"/>
+          <w:lang w:val="en-US"/>
+        </w:rPr>
+        <w:t>" + 0.006*"</w:t>
       </w:r>
       <w:r>
         <w:rPr>
@@ -3009,15 +3897,15 @@
           <w:szCs w:val="24"/>
           <w:lang w:val="en-US"/>
         </w:rPr>
-        <w:t>drug delivery</w:t>
-      </w:r>
-      <w:r>
-        <w:rPr>
-          <w:sz w:val="24"/>
-          <w:szCs w:val="24"/>
-          <w:lang w:val="en-US"/>
-        </w:rPr>
-        <w:t>" + 0.006*"</w:t>
+        <w:t>composite material</w:t>
+      </w:r>
+      <w:r>
+        <w:rPr>
+          <w:sz w:val="24"/>
+          <w:szCs w:val="24"/>
+          <w:lang w:val="en-US"/>
+        </w:rPr>
+        <w:t>" + 0.005*"</w:t>
       </w:r>
       <w:r>
         <w:rPr>
@@ -3027,32 +3915,33 @@
           <w:szCs w:val="24"/>
           <w:lang w:val="en-US"/>
         </w:rPr>
-        <w:t>composite material</w:t>
-      </w:r>
-      <w:r>
-        <w:rPr>
-          <w:sz w:val="24"/>
-          <w:szCs w:val="24"/>
-          <w:lang w:val="en-US"/>
-        </w:rPr>
-        <w:t>" + 0.005*"ray diffraction" + 0.004*"iron oxide" + 0.004*"sol gel" + 0.004*"microscopy sem" + 0.003*"thin film" + 0.003*"mesoporous silica"</w:t>
-      </w:r>
-    </w:p>
-    <w:p>
-      <w:pPr>
-        <w:ind w:firstLine="720"/>
-        <w:rPr>
-          <w:sz w:val="24"/>
-          <w:szCs w:val="24"/>
-          <w:lang w:val="en-US"/>
-        </w:rPr>
-      </w:pPr>
-      <w:r>
-        <w:rPr>
-          <w:sz w:val="24"/>
-          <w:szCs w:val="24"/>
-          <w:lang w:val="en-US"/>
-        </w:rPr>
+        <w:t>ray diffraction</w:t>
+      </w:r>
+      <w:r>
+        <w:rPr>
+          <w:sz w:val="24"/>
+          <w:szCs w:val="24"/>
+          <w:lang w:val="en-US"/>
+        </w:rPr>
+        <w:t>" + 0.004*"iron oxide" + 0.004*"sol gel" + 0.004*"microscopy sem" + 0.003*"thin film" + 0.003*"mesoporous silica"</w:t>
+      </w:r>
+    </w:p>
+    <w:p>
+      <w:pPr>
+        <w:ind w:firstLine="720"/>
+        <w:rPr>
+          <w:sz w:val="24"/>
+          <w:szCs w:val="24"/>
+          <w:lang w:val="en-US"/>
+        </w:rPr>
+      </w:pPr>
+      <w:r>
+        <w:rPr>
+          <w:sz w:val="24"/>
+          <w:szCs w:val="24"/>
+          <w:lang w:val="en-US"/>
+        </w:rPr>
+        <w:lastRenderedPageBreak/>
         <w:t xml:space="preserve">Id = </w:t>
       </w:r>
       <w:r>

</xml_diff>